<commit_message>
Aggiornata documentazione con Gestore Autorizzazione
</commit_message>
<xml_diff>
--- a/java/ParteIII_Java.docx
+++ b/java/ParteIII_Java.docx
@@ -1453,7 +1453,6 @@
         </w:rPr>
         <w:t xml:space="preserve">Gestore </w:t>
       </w:r>
-      <w:proofErr w:type="spellStart"/>
       <w:r>
         <w:rPr>
           <w:rFonts w:ascii="Calibri" w:hAnsi="Calibri"/>
@@ -1461,73 +1460,35 @@
           <w:color w:val="000000" w:themeColor="text1"/>
           <w:sz w:val="40"/>
         </w:rPr>
-        <w:t>token</w:t>
-      </w:r>
-      <w:bookmarkEnd w:id="2"/>
+        <w:t>autorizzazioni</w:t>
+      </w:r>
+    </w:p>
+    <w:p>
+      <w:pPr>
+        <w:rPr>
+          <w:lang w:eastAsia="it-IT"/>
+        </w:rPr>
+      </w:pPr>
+    </w:p>
+    <w:p>
+      <w:r>
+        <w:t>La classe Gestore Autorizzazioni implementa tutti i metodi necessari per le operazioni che vengono eseguite sulle autorizzazioni. Il costruttore di questa classe utilizza il design pattern singleton per garantirne l’univocità. Durante l’</w:t>
+      </w:r>
+      <w:proofErr w:type="spellStart"/>
+      <w:r>
+        <w:t>istanziazione</w:t>
+      </w:r>
       <w:proofErr w:type="spellEnd"/>
-    </w:p>
-    <w:p>
-      <w:pPr>
-        <w:rPr>
-          <w:lang w:eastAsia="it-IT"/>
-        </w:rPr>
-      </w:pPr>
-    </w:p>
-    <w:p>
-      <w:r>
-        <w:t xml:space="preserve">La classe Gestore </w:t>
+      <w:r>
+        <w:t xml:space="preserve"> di un nuovo gestore viene creata una nuova </w:t>
       </w:r>
       <w:proofErr w:type="spellStart"/>
       <w:r>
-        <w:t>Token</w:t>
+        <w:t>HashMap</w:t>
       </w:r>
       <w:proofErr w:type="spellEnd"/>
       <w:r>
-        <w:t xml:space="preserve"> implementa tutti i metodi necessari per le operazioni che vengono eseguite sui </w:t>
-      </w:r>
-      <w:proofErr w:type="spellStart"/>
-      <w:r>
-        <w:t>token</w:t>
-      </w:r>
-      <w:proofErr w:type="spellEnd"/>
-      <w:r>
-        <w:t>. Il costruttore di questa classe utilizza il design pattern singleton per garantirne l’univocità.</w:t>
-      </w:r>
-      <w:r>
-        <w:t xml:space="preserve"> Durante l’</w:t>
-      </w:r>
-      <w:proofErr w:type="spellStart"/>
-      <w:r>
-        <w:t>istanziazione</w:t>
-      </w:r>
-      <w:proofErr w:type="spellEnd"/>
-      <w:r>
-        <w:t xml:space="preserve"> di un nuovo gestore viene creata una nuova </w:t>
-      </w:r>
-      <w:proofErr w:type="spellStart"/>
-      <w:r>
-        <w:t>HashMap</w:t>
-      </w:r>
-      <w:proofErr w:type="spellEnd"/>
-      <w:r>
-        <w:t xml:space="preserve"> che conterrà i </w:t>
-      </w:r>
-      <w:proofErr w:type="spellStart"/>
-      <w:r>
-        <w:t>token</w:t>
-      </w:r>
-      <w:proofErr w:type="spellEnd"/>
-      <w:r>
-        <w:t xml:space="preserve"> creati per consentirne il salvataggio e le successive verifiche su di essi. </w:t>
-      </w:r>
-      <w:r>
-        <w:t xml:space="preserve"> I metodi implementati</w:t>
-      </w:r>
-      <w:r>
-        <w:t xml:space="preserve"> in questa classe</w:t>
-      </w:r>
-      <w:r>
-        <w:t xml:space="preserve"> sono:</w:t>
+        <w:t xml:space="preserve"> autorizzazioni che conterrà le nuove autorizzazioni create per consentirne il salvataggio e le successive verifiche su di essi.  I principali metodi implementati in questa classe sono:</w:t>
       </w:r>
     </w:p>
     <w:p>
@@ -1540,7 +1501,7 @@
       </w:pPr>
       <w:proofErr w:type="spellStart"/>
       <w:r>
-        <w:t>creaToken</w:t>
+        <w:t>genera_chiave_unica</w:t>
       </w:r>
       <w:proofErr w:type="spellEnd"/>
     </w:p>
@@ -1554,7 +1515,7 @@
       </w:pPr>
       <w:proofErr w:type="spellStart"/>
       <w:r>
-        <w:t>verificaToken</w:t>
+        <w:t>creaAutorizzazione</w:t>
       </w:r>
       <w:proofErr w:type="spellEnd"/>
     </w:p>
@@ -1568,7 +1529,7 @@
       </w:pPr>
       <w:proofErr w:type="spellStart"/>
       <w:r>
-        <w:t>cancellaTokenScaduti</w:t>
+        <w:t>revocaAutorizzazione</w:t>
       </w:r>
       <w:proofErr w:type="spellEnd"/>
     </w:p>
@@ -1582,10 +1543,25 @@
       </w:pPr>
       <w:proofErr w:type="spellStart"/>
       <w:r>
-        <w:t>cancellaTokenChiave</w:t>
+        <w:t>verificaEisitenzaAutorizzazione</w:t>
       </w:r>
       <w:proofErr w:type="spellEnd"/>
     </w:p>
+    <w:p>
+      <w:pPr>
+        <w:pStyle w:val="Paragrafoelenco"/>
+        <w:numPr>
+          <w:ilvl w:val="0"/>
+          <w:numId w:val="6"/>
+        </w:numPr>
+      </w:pPr>
+      <w:proofErr w:type="spellStart"/>
+      <w:r>
+        <w:t>verificaValiditàAutorizzazione</w:t>
+      </w:r>
+      <w:proofErr w:type="spellEnd"/>
+    </w:p>
+    <w:p/>
     <w:p/>
     <w:p>
       <w:pPr>
@@ -1598,7 +1574,7 @@
           <w:lang w:val="en-US"/>
         </w:rPr>
       </w:pPr>
-      <w:bookmarkStart w:id="3" w:name="_Toc501524915"/>
+      <w:proofErr w:type="spellStart"/>
       <w:r>
         <w:rPr>
           <w:rFonts w:ascii="Calibri" w:hAnsi="Calibri"/>
@@ -1607,9 +1583,222 @@
           <w:sz w:val="40"/>
           <w:lang w:val="en-US"/>
         </w:rPr>
+        <w:t>Autorizzazione</w:t>
+      </w:r>
+      <w:proofErr w:type="spellEnd"/>
+    </w:p>
+    <w:p>
+      <w:pPr>
+        <w:rPr>
+          <w:lang w:val="en-US" w:eastAsia="it-IT"/>
+        </w:rPr>
+      </w:pPr>
+    </w:p>
+    <w:p>
+      <w:r>
+        <w:t xml:space="preserve">La classe Autorizzazione ha al suo interno il costruttore necessario per la creazione di un nuovo </w:t>
+      </w:r>
+      <w:proofErr w:type="spellStart"/>
+      <w:r>
+        <w:t>token</w:t>
+      </w:r>
+      <w:proofErr w:type="spellEnd"/>
+      <w:r>
+        <w:t xml:space="preserve"> e i metodi per recuperarne le sue informazioni. Ogni autorizzazione è costituita da un nome utente, un livello di accesso e </w:t>
+      </w:r>
+      <w:r>
+        <w:t>una scadenza.</w:t>
+      </w:r>
+      <w:bookmarkStart w:id="3" w:name="_GoBack"/>
+      <w:bookmarkEnd w:id="3"/>
+    </w:p>
+    <w:p>
+      <w:pPr>
+        <w:pStyle w:val="Titolo2"/>
+        <w:rPr>
+          <w:rFonts w:ascii="Calibri" w:hAnsi="Calibri"/>
+          <w:b/>
+          <w:color w:val="000000" w:themeColor="text1"/>
+          <w:sz w:val="40"/>
+        </w:rPr>
+      </w:pPr>
+    </w:p>
+    <w:p>
+      <w:pPr>
+        <w:pStyle w:val="Titolo2"/>
+        <w:rPr>
+          <w:rFonts w:ascii="Calibri" w:hAnsi="Calibri"/>
+          <w:b/>
+          <w:color w:val="000000" w:themeColor="text1"/>
+          <w:sz w:val="40"/>
+        </w:rPr>
+      </w:pPr>
+      <w:r>
+        <w:rPr>
+          <w:rFonts w:ascii="Calibri" w:hAnsi="Calibri"/>
+          <w:b/>
+          <w:color w:val="000000" w:themeColor="text1"/>
+          <w:sz w:val="40"/>
+        </w:rPr>
+        <w:t xml:space="preserve">Gestore </w:t>
+      </w:r>
+      <w:proofErr w:type="spellStart"/>
+      <w:r>
+        <w:rPr>
+          <w:rFonts w:ascii="Calibri" w:hAnsi="Calibri"/>
+          <w:b/>
+          <w:color w:val="000000" w:themeColor="text1"/>
+          <w:sz w:val="40"/>
+        </w:rPr>
+        <w:t>token</w:t>
+      </w:r>
+      <w:bookmarkEnd w:id="2"/>
+      <w:proofErr w:type="spellEnd"/>
+    </w:p>
+    <w:p>
+      <w:pPr>
+        <w:rPr>
+          <w:lang w:eastAsia="it-IT"/>
+        </w:rPr>
+      </w:pPr>
+    </w:p>
+    <w:p>
+      <w:r>
+        <w:t xml:space="preserve">La classe Gestore </w:t>
+      </w:r>
+      <w:proofErr w:type="spellStart"/>
+      <w:r>
         <w:t>Token</w:t>
       </w:r>
-      <w:bookmarkEnd w:id="3"/>
+      <w:proofErr w:type="spellEnd"/>
+      <w:r>
+        <w:t xml:space="preserve"> implementa tutti i metodi necessari per le operazioni che vengono eseguite sui </w:t>
+      </w:r>
+      <w:proofErr w:type="spellStart"/>
+      <w:r>
+        <w:t>token</w:t>
+      </w:r>
+      <w:proofErr w:type="spellEnd"/>
+      <w:r>
+        <w:t>. Il costruttore di questa classe utilizza il design pattern singleton per garantirne l’univocità.</w:t>
+      </w:r>
+      <w:r>
+        <w:t xml:space="preserve"> Durante l’</w:t>
+      </w:r>
+      <w:proofErr w:type="spellStart"/>
+      <w:r>
+        <w:t>istanziazione</w:t>
+      </w:r>
+      <w:proofErr w:type="spellEnd"/>
+      <w:r>
+        <w:t xml:space="preserve"> di un nuovo gestore viene creata una nuova </w:t>
+      </w:r>
+      <w:proofErr w:type="spellStart"/>
+      <w:r>
+        <w:t>HashMap</w:t>
+      </w:r>
+      <w:proofErr w:type="spellEnd"/>
+      <w:r>
+        <w:t xml:space="preserve"> che conterrà i </w:t>
+      </w:r>
+      <w:proofErr w:type="spellStart"/>
+      <w:r>
+        <w:t>token</w:t>
+      </w:r>
+      <w:proofErr w:type="spellEnd"/>
+      <w:r>
+        <w:t xml:space="preserve"> creati per consentirne il salvataggio e le successive verifiche su di essi. </w:t>
+      </w:r>
+      <w:r>
+        <w:t xml:space="preserve"> I metodi implementati</w:t>
+      </w:r>
+      <w:r>
+        <w:t xml:space="preserve"> in questa classe</w:t>
+      </w:r>
+      <w:r>
+        <w:t xml:space="preserve"> sono:</w:t>
+      </w:r>
+    </w:p>
+    <w:p>
+      <w:pPr>
+        <w:pStyle w:val="Paragrafoelenco"/>
+        <w:numPr>
+          <w:ilvl w:val="0"/>
+          <w:numId w:val="6"/>
+        </w:numPr>
+      </w:pPr>
+      <w:proofErr w:type="spellStart"/>
+      <w:r>
+        <w:t>creaToken</w:t>
+      </w:r>
+      <w:proofErr w:type="spellEnd"/>
+    </w:p>
+    <w:p>
+      <w:pPr>
+        <w:pStyle w:val="Paragrafoelenco"/>
+        <w:numPr>
+          <w:ilvl w:val="0"/>
+          <w:numId w:val="6"/>
+        </w:numPr>
+      </w:pPr>
+      <w:proofErr w:type="spellStart"/>
+      <w:r>
+        <w:t>verificaToken</w:t>
+      </w:r>
+      <w:proofErr w:type="spellEnd"/>
+    </w:p>
+    <w:p>
+      <w:pPr>
+        <w:pStyle w:val="Paragrafoelenco"/>
+        <w:numPr>
+          <w:ilvl w:val="0"/>
+          <w:numId w:val="6"/>
+        </w:numPr>
+      </w:pPr>
+      <w:proofErr w:type="spellStart"/>
+      <w:r>
+        <w:t>cancellaTokenScaduti</w:t>
+      </w:r>
+      <w:proofErr w:type="spellEnd"/>
+    </w:p>
+    <w:p>
+      <w:pPr>
+        <w:pStyle w:val="Paragrafoelenco"/>
+        <w:numPr>
+          <w:ilvl w:val="0"/>
+          <w:numId w:val="6"/>
+        </w:numPr>
+      </w:pPr>
+      <w:proofErr w:type="spellStart"/>
+      <w:r>
+        <w:t>cancellaTokenChiave</w:t>
+      </w:r>
+      <w:proofErr w:type="spellEnd"/>
+    </w:p>
+    <w:p/>
+    <w:p>
+      <w:pPr>
+        <w:pStyle w:val="Titolo2"/>
+        <w:rPr>
+          <w:rFonts w:ascii="Calibri" w:hAnsi="Calibri"/>
+          <w:b/>
+          <w:color w:val="000000" w:themeColor="text1"/>
+          <w:sz w:val="40"/>
+          <w:lang w:val="en-US"/>
+        </w:rPr>
+      </w:pPr>
+      <w:bookmarkStart w:id="4" w:name="_Toc501524915"/>
+      <w:r>
+        <w:rPr>
+          <w:rFonts w:ascii="Calibri" w:hAnsi="Calibri"/>
+          <w:b/>
+          <w:color w:val="000000" w:themeColor="text1"/>
+          <w:sz w:val="40"/>
+          <w:lang w:val="en-US"/>
+        </w:rPr>
+        <w:t>Token</w:t>
+      </w:r>
+      <w:bookmarkEnd w:id="4"/>
     </w:p>
     <w:p>
       <w:pPr>
@@ -1642,10 +1831,7 @@
         <w:t>recuperarne le sue informazioni.</w:t>
       </w:r>
     </w:p>
-    <w:p>
-      <w:bookmarkStart w:id="4" w:name="_GoBack"/>
-      <w:bookmarkEnd w:id="4"/>
-    </w:p>
+    <w:p/>
     <w:p>
       <w:r>
         <w:br w:type="page"/>
@@ -2305,7 +2491,7 @@
         <w:rStyle w:val="Numeropagina"/>
         <w:noProof/>
       </w:rPr>
-      <w:t>2</w:t>
+      <w:t>5</w:t>
     </w:r>
     <w:r>
       <w:rPr>
@@ -4225,7 +4411,7 @@
 </file>
 
 <file path=customXml/itemProps1.xml><?xml version="1.0" encoding="utf-8"?>
-<ds:datastoreItem xmlns:ds="http://schemas.openxmlformats.org/officeDocument/2006/customXml" ds:itemID="{459D25ED-3DB0-0844-98CD-C8C5859667F8}">
+<ds:datastoreItem xmlns:ds="http://schemas.openxmlformats.org/officeDocument/2006/customXml" ds:itemID="{4600D583-B56D-F54A-987C-EBA74330449F}">
   <ds:schemaRefs>
     <ds:schemaRef ds:uri="http://schemas.openxmlformats.org/officeDocument/2006/bibliography"/>
   </ds:schemaRefs>

</xml_diff>

<commit_message>
Aggiunta in Documentazione parte GestoreRisorse
</commit_message>
<xml_diff>
--- a/java/ParteIII_Java.docx
+++ b/java/ParteIII_Java.docx
@@ -278,7 +278,6 @@
           <w:sz w:val="96"/>
         </w:rPr>
       </w:pPr>
-      <w:proofErr w:type="spellStart"/>
       <w:r>
         <w:rPr>
           <w:b/>
@@ -287,7 +286,6 @@
         </w:rPr>
         <w:t>AuthOK</w:t>
       </w:r>
-      <w:proofErr w:type="spellEnd"/>
     </w:p>
     <w:p>
       <w:pPr>
@@ -332,6 +330,13 @@
           <w:b/>
           <w:sz w:val="32"/>
         </w:rPr>
+        <w:t>I</w:t>
+      </w:r>
+      <w:r>
+        <w:rPr>
+          <w:b/>
+          <w:sz w:val="32"/>
+        </w:rPr>
         <w:t xml:space="preserve">I – </w:t>
       </w:r>
       <w:r>
@@ -339,7 +344,7 @@
           <w:b/>
           <w:sz w:val="32"/>
         </w:rPr>
-        <w:t>Design</w:t>
+        <w:t>Java</w:t>
       </w:r>
     </w:p>
     <w:p>
@@ -398,28 +403,12 @@
           <w:sz w:val="28"/>
         </w:rPr>
       </w:pPr>
-      <w:proofErr w:type="spellStart"/>
       <w:r>
         <w:rPr>
           <w:sz w:val="28"/>
         </w:rPr>
-        <w:t>Gumus</w:t>
-      </w:r>
-      <w:proofErr w:type="spellEnd"/>
-      <w:r>
-        <w:rPr>
-          <w:sz w:val="28"/>
-        </w:rPr>
-        <w:t xml:space="preserve"> </w:t>
-      </w:r>
-      <w:proofErr w:type="spellStart"/>
-      <w:r>
-        <w:rPr>
-          <w:sz w:val="28"/>
-        </w:rPr>
-        <w:t>Tayfun</w:t>
-      </w:r>
-      <w:proofErr w:type="spellEnd"/>
+        <w:t>Gumus Tayfun</w:t>
+      </w:r>
     </w:p>
     <w:p>
       <w:pPr>
@@ -492,7 +481,16 @@
               <w:rStyle w:val="TitoloCarattere"/>
               <w:color w:val="000000" w:themeColor="text1"/>
             </w:rPr>
-            <w:t>Indice</w:t>
+            <w:t>Indic</w:t>
+          </w:r>
+          <w:bookmarkStart w:id="0" w:name="_GoBack"/>
+          <w:bookmarkEnd w:id="0"/>
+          <w:r>
+            <w:rPr>
+              <w:rStyle w:val="TitoloCarattere"/>
+              <w:color w:val="000000" w:themeColor="text1"/>
+            </w:rPr>
+            <w:t>e</w:t>
           </w:r>
         </w:p>
         <w:p>
@@ -537,7 +535,7 @@
             </w:rPr>
             <w:fldChar w:fldCharType="separate"/>
           </w:r>
-          <w:hyperlink w:anchor="_Toc501524912" w:history="1">
+          <w:hyperlink w:anchor="_Toc501630026" w:history="1">
             <w:r>
               <w:rPr>
                 <w:rStyle w:val="Collegamentoipertestuale"/>
@@ -565,7 +563,7 @@
                 <w:noProof/>
                 <w:webHidden/>
               </w:rPr>
-              <w:instrText xml:space="preserve"> PAGEREF _Toc501524912 \h </w:instrText>
+              <w:instrText xml:space="preserve"> PAGEREF _Toc501630026 \h </w:instrText>
             </w:r>
             <w:r>
               <w:rPr>
@@ -614,13 +612,12 @@
               <w:lang w:eastAsia="it-IT"/>
             </w:rPr>
           </w:pPr>
-          <w:hyperlink w:anchor="_Toc501524913" w:history="1">
+          <w:hyperlink w:anchor="_Toc501630027" w:history="1">
             <w:r>
               <w:rPr>
                 <w:rStyle w:val="Collegamentoipertestuale"/>
                 <w:rFonts w:ascii="Calibri" w:hAnsi="Calibri"/>
                 <w:noProof/>
-                <w:lang w:val="en-US"/>
               </w:rPr>
               <w:t>Authorizer</w:t>
             </w:r>
@@ -643,7 +640,7 @@
                 <w:noProof/>
                 <w:webHidden/>
               </w:rPr>
-              <w:instrText xml:space="preserve"> PAGEREF _Toc501524913 \h </w:instrText>
+              <w:instrText xml:space="preserve"> PAGEREF _Toc501630027 \h </w:instrText>
             </w:r>
             <w:r>
               <w:rPr>
@@ -691,15 +688,14 @@
               <w:lang w:eastAsia="it-IT"/>
             </w:rPr>
           </w:pPr>
-          <w:hyperlink w:anchor="_Toc501524914" w:history="1">
+          <w:hyperlink w:anchor="_Toc501630028" w:history="1">
             <w:r>
               <w:rPr>
                 <w:rStyle w:val="Collegamentoipertestuale"/>
                 <w:rFonts w:ascii="Calibri" w:hAnsi="Calibri"/>
                 <w:noProof/>
-                <w:lang w:val="en-US"/>
-              </w:rPr>
-              <w:t>Gestore token</w:t>
+              </w:rPr>
+              <w:t>Gestore Autorizzazioni</w:t>
             </w:r>
             <w:r>
               <w:rPr>
@@ -720,7 +716,157 @@
                 <w:noProof/>
                 <w:webHidden/>
               </w:rPr>
-              <w:instrText xml:space="preserve"> PAGEREF _Toc501524914 \h </w:instrText>
+              <w:instrText xml:space="preserve"> PAGEREF _Toc501630028 \h </w:instrText>
+            </w:r>
+            <w:r>
+              <w:rPr>
+                <w:noProof/>
+                <w:webHidden/>
+              </w:rPr>
+            </w:r>
+            <w:r>
+              <w:rPr>
+                <w:noProof/>
+                <w:webHidden/>
+              </w:rPr>
+              <w:fldChar w:fldCharType="separate"/>
+            </w:r>
+            <w:r>
+              <w:rPr>
+                <w:noProof/>
+                <w:webHidden/>
+              </w:rPr>
+              <w:t>4</w:t>
+            </w:r>
+            <w:r>
+              <w:rPr>
+                <w:noProof/>
+                <w:webHidden/>
+              </w:rPr>
+              <w:fldChar w:fldCharType="end"/>
+            </w:r>
+          </w:hyperlink>
+        </w:p>
+        <w:p>
+          <w:pPr>
+            <w:pStyle w:val="Sommario3"/>
+            <w:tabs>
+              <w:tab w:val="right" w:pos="9622"/>
+            </w:tabs>
+            <w:rPr>
+              <w:rFonts w:eastAsiaTheme="minorEastAsia"/>
+              <w:smallCaps w:val="0"/>
+              <w:noProof/>
+              <w:sz w:val="24"/>
+              <w:szCs w:val="24"/>
+              <w:lang w:eastAsia="it-IT"/>
+            </w:rPr>
+          </w:pPr>
+          <w:hyperlink w:anchor="_Toc501630029" w:history="1">
+            <w:r>
+              <w:rPr>
+                <w:rStyle w:val="Collegamentoipertestuale"/>
+                <w:rFonts w:ascii="Calibri" w:hAnsi="Calibri"/>
+                <w:b/>
+                <w:noProof/>
+              </w:rPr>
+              <w:t>Gestore autorizzazioni</w:t>
+            </w:r>
+            <w:r>
+              <w:rPr>
+                <w:noProof/>
+                <w:webHidden/>
+              </w:rPr>
+              <w:tab/>
+            </w:r>
+            <w:r>
+              <w:rPr>
+                <w:noProof/>
+                <w:webHidden/>
+              </w:rPr>
+              <w:fldChar w:fldCharType="begin"/>
+            </w:r>
+            <w:r>
+              <w:rPr>
+                <w:noProof/>
+                <w:webHidden/>
+              </w:rPr>
+              <w:instrText xml:space="preserve"> PAGEREF _Toc501630029 \h </w:instrText>
+            </w:r>
+            <w:r>
+              <w:rPr>
+                <w:noProof/>
+                <w:webHidden/>
+              </w:rPr>
+            </w:r>
+            <w:r>
+              <w:rPr>
+                <w:noProof/>
+                <w:webHidden/>
+              </w:rPr>
+              <w:fldChar w:fldCharType="separate"/>
+            </w:r>
+            <w:r>
+              <w:rPr>
+                <w:noProof/>
+                <w:webHidden/>
+              </w:rPr>
+              <w:t>4</w:t>
+            </w:r>
+            <w:r>
+              <w:rPr>
+                <w:noProof/>
+                <w:webHidden/>
+              </w:rPr>
+              <w:fldChar w:fldCharType="end"/>
+            </w:r>
+          </w:hyperlink>
+        </w:p>
+        <w:p>
+          <w:pPr>
+            <w:pStyle w:val="Sommario3"/>
+            <w:tabs>
+              <w:tab w:val="right" w:pos="9622"/>
+            </w:tabs>
+            <w:rPr>
+              <w:rFonts w:eastAsiaTheme="minorEastAsia"/>
+              <w:smallCaps w:val="0"/>
+              <w:noProof/>
+              <w:sz w:val="24"/>
+              <w:szCs w:val="24"/>
+              <w:lang w:eastAsia="it-IT"/>
+            </w:rPr>
+          </w:pPr>
+          <w:hyperlink w:anchor="_Toc501630030" w:history="1">
+            <w:r>
+              <w:rPr>
+                <w:rStyle w:val="Collegamentoipertestuale"/>
+                <w:rFonts w:ascii="Calibri" w:hAnsi="Calibri"/>
+                <w:b/>
+                <w:noProof/>
+              </w:rPr>
+              <w:t>Autorizzazione</w:t>
+            </w:r>
+            <w:r>
+              <w:rPr>
+                <w:noProof/>
+                <w:webHidden/>
+              </w:rPr>
+              <w:tab/>
+            </w:r>
+            <w:r>
+              <w:rPr>
+                <w:noProof/>
+                <w:webHidden/>
+              </w:rPr>
+              <w:fldChar w:fldCharType="begin"/>
+            </w:r>
+            <w:r>
+              <w:rPr>
+                <w:noProof/>
+                <w:webHidden/>
+              </w:rPr>
+              <w:instrText xml:space="preserve"> PAGEREF _Toc501630030 \h </w:instrText>
             </w:r>
             <w:r>
               <w:rPr>
@@ -768,13 +914,163 @@
               <w:lang w:eastAsia="it-IT"/>
             </w:rPr>
           </w:pPr>
-          <w:hyperlink w:anchor="_Toc501524915" w:history="1">
+          <w:hyperlink w:anchor="_Toc501630031" w:history="1">
             <w:r>
               <w:rPr>
                 <w:rStyle w:val="Collegamentoipertestuale"/>
                 <w:rFonts w:ascii="Calibri" w:hAnsi="Calibri"/>
                 <w:noProof/>
-                <w:lang w:val="en-US"/>
+              </w:rPr>
+              <w:t>Gestore Token</w:t>
+            </w:r>
+            <w:r>
+              <w:rPr>
+                <w:noProof/>
+                <w:webHidden/>
+              </w:rPr>
+              <w:tab/>
+            </w:r>
+            <w:r>
+              <w:rPr>
+                <w:noProof/>
+                <w:webHidden/>
+              </w:rPr>
+              <w:fldChar w:fldCharType="begin"/>
+            </w:r>
+            <w:r>
+              <w:rPr>
+                <w:noProof/>
+                <w:webHidden/>
+              </w:rPr>
+              <w:instrText xml:space="preserve"> PAGEREF _Toc501630031 \h </w:instrText>
+            </w:r>
+            <w:r>
+              <w:rPr>
+                <w:noProof/>
+                <w:webHidden/>
+              </w:rPr>
+            </w:r>
+            <w:r>
+              <w:rPr>
+                <w:noProof/>
+                <w:webHidden/>
+              </w:rPr>
+              <w:fldChar w:fldCharType="separate"/>
+            </w:r>
+            <w:r>
+              <w:rPr>
+                <w:noProof/>
+                <w:webHidden/>
+              </w:rPr>
+              <w:t>4</w:t>
+            </w:r>
+            <w:r>
+              <w:rPr>
+                <w:noProof/>
+                <w:webHidden/>
+              </w:rPr>
+              <w:fldChar w:fldCharType="end"/>
+            </w:r>
+          </w:hyperlink>
+        </w:p>
+        <w:p>
+          <w:pPr>
+            <w:pStyle w:val="Sommario3"/>
+            <w:tabs>
+              <w:tab w:val="right" w:pos="9622"/>
+            </w:tabs>
+            <w:rPr>
+              <w:rFonts w:eastAsiaTheme="minorEastAsia"/>
+              <w:smallCaps w:val="0"/>
+              <w:noProof/>
+              <w:sz w:val="24"/>
+              <w:szCs w:val="24"/>
+              <w:lang w:eastAsia="it-IT"/>
+            </w:rPr>
+          </w:pPr>
+          <w:hyperlink w:anchor="_Toc501630032" w:history="1">
+            <w:r>
+              <w:rPr>
+                <w:rStyle w:val="Collegamentoipertestuale"/>
+                <w:rFonts w:ascii="Calibri" w:hAnsi="Calibri"/>
+                <w:b/>
+                <w:noProof/>
+              </w:rPr>
+              <w:t>Gestore token</w:t>
+            </w:r>
+            <w:r>
+              <w:rPr>
+                <w:noProof/>
+                <w:webHidden/>
+              </w:rPr>
+              <w:tab/>
+            </w:r>
+            <w:r>
+              <w:rPr>
+                <w:noProof/>
+                <w:webHidden/>
+              </w:rPr>
+              <w:fldChar w:fldCharType="begin"/>
+            </w:r>
+            <w:r>
+              <w:rPr>
+                <w:noProof/>
+                <w:webHidden/>
+              </w:rPr>
+              <w:instrText xml:space="preserve"> PAGEREF _Toc501630032 \h </w:instrText>
+            </w:r>
+            <w:r>
+              <w:rPr>
+                <w:noProof/>
+                <w:webHidden/>
+              </w:rPr>
+            </w:r>
+            <w:r>
+              <w:rPr>
+                <w:noProof/>
+                <w:webHidden/>
+              </w:rPr>
+              <w:fldChar w:fldCharType="separate"/>
+            </w:r>
+            <w:r>
+              <w:rPr>
+                <w:noProof/>
+                <w:webHidden/>
+              </w:rPr>
+              <w:t>4</w:t>
+            </w:r>
+            <w:r>
+              <w:rPr>
+                <w:noProof/>
+                <w:webHidden/>
+              </w:rPr>
+              <w:fldChar w:fldCharType="end"/>
+            </w:r>
+          </w:hyperlink>
+        </w:p>
+        <w:p>
+          <w:pPr>
+            <w:pStyle w:val="Sommario2"/>
+            <w:tabs>
+              <w:tab w:val="right" w:pos="9622"/>
+            </w:tabs>
+            <w:rPr>
+              <w:rFonts w:eastAsiaTheme="minorEastAsia"/>
+              <w:b w:val="0"/>
+              <w:bCs w:val="0"/>
+              <w:smallCaps w:val="0"/>
+              <w:noProof/>
+              <w:sz w:val="24"/>
+              <w:szCs w:val="24"/>
+              <w:lang w:eastAsia="it-IT"/>
+            </w:rPr>
+          </w:pPr>
+          <w:hyperlink w:anchor="_Toc501630033" w:history="1">
+            <w:r>
+              <w:rPr>
+                <w:rStyle w:val="Collegamentoipertestuale"/>
+                <w:rFonts w:ascii="Calibri" w:hAnsi="Calibri"/>
+                <w:noProof/>
               </w:rPr>
               <w:t>Token</w:t>
             </w:r>
@@ -797,7 +1093,7 @@
                 <w:noProof/>
                 <w:webHidden/>
               </w:rPr>
-              <w:instrText xml:space="preserve"> PAGEREF _Toc501524915 \h </w:instrText>
+              <w:instrText xml:space="preserve"> PAGEREF _Toc501630033 \h </w:instrText>
             </w:r>
             <w:r>
               <w:rPr>
@@ -817,7 +1113,241 @@
                 <w:noProof/>
                 <w:webHidden/>
               </w:rPr>
-              <w:t>4</w:t>
+              <w:t>5</w:t>
+            </w:r>
+            <w:r>
+              <w:rPr>
+                <w:noProof/>
+                <w:webHidden/>
+              </w:rPr>
+              <w:fldChar w:fldCharType="end"/>
+            </w:r>
+          </w:hyperlink>
+        </w:p>
+        <w:p>
+          <w:pPr>
+            <w:pStyle w:val="Sommario2"/>
+            <w:tabs>
+              <w:tab w:val="right" w:pos="9622"/>
+            </w:tabs>
+            <w:rPr>
+              <w:rFonts w:eastAsiaTheme="minorEastAsia"/>
+              <w:b w:val="0"/>
+              <w:bCs w:val="0"/>
+              <w:smallCaps w:val="0"/>
+              <w:noProof/>
+              <w:sz w:val="24"/>
+              <w:szCs w:val="24"/>
+              <w:lang w:eastAsia="it-IT"/>
+            </w:rPr>
+          </w:pPr>
+          <w:hyperlink w:anchor="_Toc501630034" w:history="1">
+            <w:r>
+              <w:rPr>
+                <w:rStyle w:val="Collegamentoipertestuale"/>
+                <w:rFonts w:ascii="Calibri" w:hAnsi="Calibri"/>
+                <w:noProof/>
+              </w:rPr>
+              <w:t>Gestore Risorse</w:t>
+            </w:r>
+            <w:r>
+              <w:rPr>
+                <w:noProof/>
+                <w:webHidden/>
+              </w:rPr>
+              <w:tab/>
+            </w:r>
+            <w:r>
+              <w:rPr>
+                <w:noProof/>
+                <w:webHidden/>
+              </w:rPr>
+              <w:fldChar w:fldCharType="begin"/>
+            </w:r>
+            <w:r>
+              <w:rPr>
+                <w:noProof/>
+                <w:webHidden/>
+              </w:rPr>
+              <w:instrText xml:space="preserve"> PAGEREF _Toc501630034 \h </w:instrText>
+            </w:r>
+            <w:r>
+              <w:rPr>
+                <w:noProof/>
+                <w:webHidden/>
+              </w:rPr>
+            </w:r>
+            <w:r>
+              <w:rPr>
+                <w:noProof/>
+                <w:webHidden/>
+              </w:rPr>
+              <w:fldChar w:fldCharType="separate"/>
+            </w:r>
+            <w:r>
+              <w:rPr>
+                <w:noProof/>
+                <w:webHidden/>
+              </w:rPr>
+              <w:t>5</w:t>
+            </w:r>
+            <w:r>
+              <w:rPr>
+                <w:noProof/>
+                <w:webHidden/>
+              </w:rPr>
+              <w:fldChar w:fldCharType="end"/>
+            </w:r>
+          </w:hyperlink>
+        </w:p>
+        <w:p>
+          <w:pPr>
+            <w:pStyle w:val="Sommario3"/>
+            <w:tabs>
+              <w:tab w:val="right" w:pos="9622"/>
+            </w:tabs>
+            <w:rPr>
+              <w:rFonts w:eastAsiaTheme="minorEastAsia"/>
+              <w:smallCaps w:val="0"/>
+              <w:noProof/>
+              <w:sz w:val="24"/>
+              <w:szCs w:val="24"/>
+              <w:lang w:eastAsia="it-IT"/>
+            </w:rPr>
+          </w:pPr>
+          <w:hyperlink w:anchor="_Toc501630035" w:history="1">
+            <w:r>
+              <w:rPr>
+                <w:rStyle w:val="Collegamentoipertestuale"/>
+                <w:rFonts w:ascii="Calibri" w:hAnsi="Calibri"/>
+                <w:b/>
+                <w:noProof/>
+              </w:rPr>
+              <w:t>Gestore risorse</w:t>
+            </w:r>
+            <w:r>
+              <w:rPr>
+                <w:noProof/>
+                <w:webHidden/>
+              </w:rPr>
+              <w:tab/>
+            </w:r>
+            <w:r>
+              <w:rPr>
+                <w:noProof/>
+                <w:webHidden/>
+              </w:rPr>
+              <w:fldChar w:fldCharType="begin"/>
+            </w:r>
+            <w:r>
+              <w:rPr>
+                <w:noProof/>
+                <w:webHidden/>
+              </w:rPr>
+              <w:instrText xml:space="preserve"> PAGEREF _Toc501630035 \h </w:instrText>
+            </w:r>
+            <w:r>
+              <w:rPr>
+                <w:noProof/>
+                <w:webHidden/>
+              </w:rPr>
+            </w:r>
+            <w:r>
+              <w:rPr>
+                <w:noProof/>
+                <w:webHidden/>
+              </w:rPr>
+              <w:fldChar w:fldCharType="separate"/>
+            </w:r>
+            <w:r>
+              <w:rPr>
+                <w:noProof/>
+                <w:webHidden/>
+              </w:rPr>
+              <w:t>5</w:t>
+            </w:r>
+            <w:r>
+              <w:rPr>
+                <w:noProof/>
+                <w:webHidden/>
+              </w:rPr>
+              <w:fldChar w:fldCharType="end"/>
+            </w:r>
+          </w:hyperlink>
+        </w:p>
+        <w:p>
+          <w:pPr>
+            <w:pStyle w:val="Sommario3"/>
+            <w:tabs>
+              <w:tab w:val="right" w:pos="9622"/>
+            </w:tabs>
+            <w:rPr>
+              <w:rFonts w:eastAsiaTheme="minorEastAsia"/>
+              <w:smallCaps w:val="0"/>
+              <w:noProof/>
+              <w:sz w:val="24"/>
+              <w:szCs w:val="24"/>
+              <w:lang w:eastAsia="it-IT"/>
+            </w:rPr>
+          </w:pPr>
+          <w:hyperlink w:anchor="_Toc501630036" w:history="1">
+            <w:r>
+              <w:rPr>
+                <w:rStyle w:val="Collegamentoipertestuale"/>
+                <w:rFonts w:ascii="Calibri" w:hAnsi="Calibri"/>
+                <w:b/>
+                <w:noProof/>
+              </w:rPr>
+              <w:t xml:space="preserve">Risorsa </w:t>
+            </w:r>
+            <w:r>
+              <w:rPr>
+                <w:rStyle w:val="Collegamentoipertestuale"/>
+                <w:rFonts w:ascii="Calibri" w:hAnsi="Calibri"/>
+                <w:noProof/>
+              </w:rPr>
+              <w:t>[abstract]</w:t>
+            </w:r>
+            <w:r>
+              <w:rPr>
+                <w:noProof/>
+                <w:webHidden/>
+              </w:rPr>
+              <w:tab/>
+            </w:r>
+            <w:r>
+              <w:rPr>
+                <w:noProof/>
+                <w:webHidden/>
+              </w:rPr>
+              <w:fldChar w:fldCharType="begin"/>
+            </w:r>
+            <w:r>
+              <w:rPr>
+                <w:noProof/>
+                <w:webHidden/>
+              </w:rPr>
+              <w:instrText xml:space="preserve"> PAGEREF _Toc501630036 \h </w:instrText>
+            </w:r>
+            <w:r>
+              <w:rPr>
+                <w:noProof/>
+                <w:webHidden/>
+              </w:rPr>
+            </w:r>
+            <w:r>
+              <w:rPr>
+                <w:noProof/>
+                <w:webHidden/>
+              </w:rPr>
+              <w:fldChar w:fldCharType="separate"/>
+            </w:r>
+            <w:r>
+              <w:rPr>
+                <w:noProof/>
+                <w:webHidden/>
+              </w:rPr>
+              <w:t>5</w:t>
             </w:r>
             <w:r>
               <w:rPr>
@@ -846,7 +1376,7 @@
               <w:lang w:eastAsia="it-IT"/>
             </w:rPr>
           </w:pPr>
-          <w:hyperlink w:anchor="_Toc501524916" w:history="1">
+          <w:hyperlink w:anchor="_Toc501630037" w:history="1">
             <w:r>
               <w:rPr>
                 <w:rStyle w:val="Collegamentoipertestuale"/>
@@ -875,7 +1405,7 @@
                 <w:noProof/>
                 <w:webHidden/>
               </w:rPr>
-              <w:instrText xml:space="preserve"> PAGEREF _Toc501524916 \h </w:instrText>
+              <w:instrText xml:space="preserve"> PAGEREF _Toc501630037 \h </w:instrText>
             </w:r>
             <w:r>
               <w:rPr>
@@ -895,7 +1425,7 @@
                 <w:noProof/>
                 <w:webHidden/>
               </w:rPr>
-              <w:t>5</w:t>
+              <w:t>6</w:t>
             </w:r>
             <w:r>
               <w:rPr>
@@ -923,7 +1453,7 @@
               <w:lang w:eastAsia="it-IT"/>
             </w:rPr>
           </w:pPr>
-          <w:hyperlink w:anchor="_Toc501524917" w:history="1">
+          <w:hyperlink w:anchor="_Toc501630038" w:history="1">
             <w:r>
               <w:rPr>
                 <w:rStyle w:val="Collegamentoipertestuale"/>
@@ -952,7 +1482,7 @@
                 <w:noProof/>
                 <w:webHidden/>
               </w:rPr>
-              <w:instrText xml:space="preserve"> PAGEREF _Toc501524917 \h </w:instrText>
+              <w:instrText xml:space="preserve"> PAGEREF _Toc501630038 \h </w:instrText>
             </w:r>
             <w:r>
               <w:rPr>
@@ -972,7 +1502,7 @@
                 <w:noProof/>
                 <w:webHidden/>
               </w:rPr>
-              <w:t>5</w:t>
+              <w:t>6</w:t>
             </w:r>
             <w:r>
               <w:rPr>
@@ -1001,7 +1531,7 @@
               <w:lang w:eastAsia="it-IT"/>
             </w:rPr>
           </w:pPr>
-          <w:hyperlink w:anchor="_Toc501524918" w:history="1">
+          <w:hyperlink w:anchor="_Toc501630039" w:history="1">
             <w:r>
               <w:rPr>
                 <w:rStyle w:val="Collegamentoipertestuale"/>
@@ -1030,7 +1560,7 @@
                 <w:noProof/>
                 <w:webHidden/>
               </w:rPr>
-              <w:instrText xml:space="preserve"> PAGEREF _Toc501524918 \h </w:instrText>
+              <w:instrText xml:space="preserve"> PAGEREF _Toc501630039 \h </w:instrText>
             </w:r>
             <w:r>
               <w:rPr>
@@ -1050,7 +1580,7 @@
                 <w:noProof/>
                 <w:webHidden/>
               </w:rPr>
-              <w:t>6</w:t>
+              <w:t>7</w:t>
             </w:r>
             <w:r>
               <w:rPr>
@@ -1078,7 +1608,7 @@
               <w:lang w:eastAsia="it-IT"/>
             </w:rPr>
           </w:pPr>
-          <w:hyperlink w:anchor="_Toc501524919" w:history="1">
+          <w:hyperlink w:anchor="_Toc501630040" w:history="1">
             <w:r>
               <w:rPr>
                 <w:rStyle w:val="Collegamentoipertestuale"/>
@@ -1107,7 +1637,7 @@
                 <w:noProof/>
                 <w:webHidden/>
               </w:rPr>
-              <w:instrText xml:space="preserve"> PAGEREF _Toc501524919 \h </w:instrText>
+              <w:instrText xml:space="preserve"> PAGEREF _Toc501630040 \h </w:instrText>
             </w:r>
             <w:r>
               <w:rPr>
@@ -1127,7 +1657,7 @@
                 <w:noProof/>
                 <w:webHidden/>
               </w:rPr>
-              <w:t>6</w:t>
+              <w:t>7</w:t>
             </w:r>
             <w:r>
               <w:rPr>
@@ -1156,13 +1686,12 @@
               <w:lang w:eastAsia="it-IT"/>
             </w:rPr>
           </w:pPr>
-          <w:hyperlink w:anchor="_Toc501524920" w:history="1">
+          <w:hyperlink w:anchor="_Toc501630041" w:history="1">
             <w:r>
               <w:rPr>
                 <w:rStyle w:val="Collegamentoipertestuale"/>
                 <w:rFonts w:ascii="Calibri" w:hAnsi="Calibri"/>
                 <w:noProof/>
-                <w:lang w:val="en-US"/>
               </w:rPr>
               <w:t>User</w:t>
             </w:r>
@@ -1185,7 +1714,7 @@
                 <w:noProof/>
                 <w:webHidden/>
               </w:rPr>
-              <w:instrText xml:space="preserve"> PAGEREF _Toc501524920 \h </w:instrText>
+              <w:instrText xml:space="preserve"> PAGEREF _Toc501630041 \h </w:instrText>
             </w:r>
             <w:r>
               <w:rPr>
@@ -1205,7 +1734,7 @@
                 <w:noProof/>
                 <w:webHidden/>
               </w:rPr>
-              <w:t>7</w:t>
+              <w:t>8</w:t>
             </w:r>
             <w:r>
               <w:rPr>
@@ -1233,13 +1762,12 @@
               <w:lang w:eastAsia="it-IT"/>
             </w:rPr>
           </w:pPr>
-          <w:hyperlink w:anchor="_Toc501524921" w:history="1">
+          <w:hyperlink w:anchor="_Toc501630042" w:history="1">
             <w:r>
               <w:rPr>
                 <w:rStyle w:val="Collegamentoipertestuale"/>
                 <w:rFonts w:ascii="Calibri" w:hAnsi="Calibri"/>
                 <w:noProof/>
-                <w:lang w:val="en-US"/>
               </w:rPr>
               <w:t>Class</w:t>
             </w:r>
@@ -1262,7 +1790,7 @@
                 <w:noProof/>
                 <w:webHidden/>
               </w:rPr>
-              <w:instrText xml:space="preserve"> PAGEREF _Toc501524921 \h </w:instrText>
+              <w:instrText xml:space="preserve"> PAGEREF _Toc501630042 \h </w:instrText>
             </w:r>
             <w:r>
               <w:rPr>
@@ -1282,7 +1810,7 @@
                 <w:noProof/>
                 <w:webHidden/>
               </w:rPr>
-              <w:t>7</w:t>
+              <w:t>8</w:t>
             </w:r>
             <w:r>
               <w:rPr>
@@ -1334,7 +1862,7 @@
           <w:b/>
         </w:rPr>
       </w:pPr>
-      <w:bookmarkStart w:id="0" w:name="_Toc501524912"/>
+      <w:bookmarkStart w:id="1" w:name="_Toc501630026"/>
       <w:r>
         <w:rPr>
           <w:rFonts w:ascii="Calibri" w:hAnsi="Calibri"/>
@@ -1343,55 +1871,21 @@
         <w:lastRenderedPageBreak/>
         <w:t>Introduzione</w:t>
       </w:r>
-      <w:bookmarkEnd w:id="0"/>
+      <w:bookmarkEnd w:id="1"/>
     </w:p>
     <w:p/>
     <w:p>
       <w:r>
         <w:t xml:space="preserve">L’implementazione del codice Java di </w:t>
       </w:r>
-      <w:proofErr w:type="spellStart"/>
       <w:r>
         <w:t>AuthOK</w:t>
       </w:r>
-      <w:proofErr w:type="spellEnd"/>
-      <w:r>
-        <w:t xml:space="preserve"> è la parte finale del processo di realizzazione del software. Essa ha il compito di dar vita al programma reale che dovrà rispettare tutti i modelli precedentemente realizzati, a partire dal Goal </w:t>
-      </w:r>
-      <w:proofErr w:type="spellStart"/>
-      <w:r>
-        <w:t>Diagram</w:t>
-      </w:r>
-      <w:proofErr w:type="spellEnd"/>
-      <w:r>
-        <w:t xml:space="preserve"> fino all’ultimo dei diagrammi UML. Uno alla volta, tutti i metodi sono stati implementati e integrati tra di loro al fine di realizzare la logica applicativa del programma. </w:t>
-      </w:r>
-      <w:r>
-        <w:t>L’implementazione prevede la creazione delle diverse classi suddivise nei package “</w:t>
-      </w:r>
-      <w:proofErr w:type="spellStart"/>
-      <w:r>
-        <w:t>Authorizer</w:t>
-      </w:r>
-      <w:proofErr w:type="spellEnd"/>
-      <w:r>
-        <w:t>”, “User”, “</w:t>
-      </w:r>
-      <w:proofErr w:type="spellStart"/>
-      <w:r>
-        <w:t>Jsonrpc</w:t>
-      </w:r>
-      <w:proofErr w:type="spellEnd"/>
-      <w:r>
-        <w:t>” e “</w:t>
-      </w:r>
-      <w:proofErr w:type="spellStart"/>
-      <w:r>
-        <w:t>Zeromq</w:t>
-      </w:r>
-      <w:proofErr w:type="spellEnd"/>
-      <w:r>
-        <w:t>”.</w:t>
+      <w:r>
+        <w:t xml:space="preserve"> è la parte finale del processo di realizzazione del software. Essa ha il compito di dar vita al programma reale che dovrà rispettare tutti i modelli precedentemente realizzati, a partire dal Goal Diagram fino all’ultimo dei diagrammi UML. Uno alla volta, tutti i metodi sono stati implementati e integrati tra di loro al fine di realizzare la logica applicativa del programma. </w:t>
+      </w:r>
+      <w:r>
+        <w:t>L’implementazione prevede la creazione delle diverse classi suddivise nei package “Authorizer”, “User”, “Jsonrpc” e “Zeromq”.</w:t>
       </w:r>
       <w:r>
         <w:br w:type="page"/>
@@ -1404,35 +1898,20 @@
         <w:rPr>
           <w:rFonts w:ascii="Calibri" w:hAnsi="Calibri"/>
           <w:b/>
-          <w:lang w:val="en-US"/>
-        </w:rPr>
-      </w:pPr>
-      <w:bookmarkStart w:id="1" w:name="_Toc501524913"/>
+        </w:rPr>
+      </w:pPr>
+      <w:bookmarkStart w:id="2" w:name="_Toc501630027"/>
       <w:r>
         <w:rPr>
           <w:rFonts w:ascii="Calibri" w:hAnsi="Calibri"/>
           <w:b/>
-          <w:lang w:val="en-US"/>
         </w:rPr>
         <w:lastRenderedPageBreak/>
         <w:t>Authorizer</w:t>
       </w:r>
-      <w:bookmarkEnd w:id="1"/>
-    </w:p>
-    <w:p>
-      <w:pPr>
-        <w:rPr>
-          <w:lang w:val="en-US"/>
-        </w:rPr>
-      </w:pPr>
-    </w:p>
-    <w:p>
-      <w:pPr>
-        <w:rPr>
-          <w:lang w:val="en-US"/>
-        </w:rPr>
-      </w:pPr>
-    </w:p>
+      <w:bookmarkEnd w:id="2"/>
+    </w:p>
+    <w:p/>
     <w:p>
       <w:pPr>
         <w:pStyle w:val="Titolo2"/>
@@ -1443,7 +1922,7 @@
           <w:sz w:val="40"/>
         </w:rPr>
       </w:pPr>
-      <w:bookmarkStart w:id="2" w:name="_Toc501524914"/>
+      <w:bookmarkStart w:id="3" w:name="_Toc501630028"/>
       <w:r>
         <w:rPr>
           <w:rFonts w:ascii="Calibri" w:hAnsi="Calibri"/>
@@ -1451,44 +1930,48 @@
           <w:color w:val="000000" w:themeColor="text1"/>
           <w:sz w:val="40"/>
         </w:rPr>
-        <w:t xml:space="preserve">Gestore </w:t>
-      </w:r>
-      <w:r>
+        <w:t>Gestore Autorizzazioni</w:t>
+      </w:r>
+      <w:bookmarkEnd w:id="3"/>
+    </w:p>
+    <w:p>
+      <w:r>
+        <w:t>Il package GestoreAutorizzazioni contiene le classi GestoreAutorizzazioni e Autorizzazione. Include inoltre una classe AuthorizationException che estende la classe Exception per la gestione delle eccezioni.</w:t>
+      </w:r>
+    </w:p>
+    <w:p/>
+    <w:p>
+      <w:pPr>
+        <w:pStyle w:val="Titolo3"/>
+        <w:spacing w:after="60"/>
         <w:rPr>
           <w:rFonts w:ascii="Calibri" w:hAnsi="Calibri"/>
           <w:b/>
           <w:color w:val="000000" w:themeColor="text1"/>
           <w:sz w:val="40"/>
         </w:rPr>
-        <w:t>autorizzazioni</w:t>
-      </w:r>
-    </w:p>
-    <w:p>
-      <w:pPr>
-        <w:rPr>
-          <w:lang w:eastAsia="it-IT"/>
-        </w:rPr>
-      </w:pPr>
-    </w:p>
-    <w:p>
-      <w:r>
-        <w:t>La classe Gestore Autorizzazioni implementa tutti i metodi necessari per le operazioni che vengono eseguite sulle autorizzazioni. Il costruttore di questa classe utilizza il design pattern singleton per garantirne l’univocità. Durante l’</w:t>
-      </w:r>
-      <w:proofErr w:type="spellStart"/>
-      <w:r>
-        <w:t>istanziazione</w:t>
-      </w:r>
-      <w:proofErr w:type="spellEnd"/>
-      <w:r>
-        <w:t xml:space="preserve"> di un nuovo gestore viene creata una nuova </w:t>
-      </w:r>
-      <w:proofErr w:type="spellStart"/>
-      <w:r>
-        <w:t>HashMap</w:t>
-      </w:r>
-      <w:proofErr w:type="spellEnd"/>
-      <w:r>
-        <w:t xml:space="preserve"> autorizzazioni che conterrà le nuove autorizzazioni create per consentirne il salvataggio e le successive verifiche su di essi.  I principali metodi implementati in questa classe sono:</w:t>
+      </w:pPr>
+      <w:bookmarkStart w:id="4" w:name="_Toc501630029"/>
+      <w:r>
+        <w:rPr>
+          <w:rFonts w:ascii="Calibri" w:hAnsi="Calibri"/>
+          <w:b/>
+          <w:color w:val="000000" w:themeColor="text1"/>
+          <w:sz w:val="32"/>
+        </w:rPr>
+        <w:t>Gestore autorizzazioni</w:t>
+      </w:r>
+      <w:bookmarkEnd w:id="4"/>
+    </w:p>
+    <w:p>
+      <w:r>
+        <w:t>La classe Gestore Autorizzazioni implementa tutti i metodi necessari per le operazioni che vengono eseguite sulle autorizzazioni. Il costruttore di questa classe utilizza il design pattern singleton per garantirne l’univocità. Durante l’i</w:t>
+      </w:r>
+      <w:r>
+        <w:t>n</w:t>
+      </w:r>
+      <w:r>
+        <w:t>stanziazione di un nuovo gestore viene creata una nuova HashMap autorizzazioni che conterrà le nuove autorizzazioni create per consentirne il salvataggio e le successive verifiche su di essi.  I principali metodi implementati in questa classe sono:</w:t>
       </w:r>
     </w:p>
     <w:p>
@@ -1499,11 +1982,9 @@
           <w:numId w:val="6"/>
         </w:numPr>
       </w:pPr>
-      <w:proofErr w:type="spellStart"/>
       <w:r>
         <w:t>genera_chiave_unica</w:t>
       </w:r>
-      <w:proofErr w:type="spellEnd"/>
     </w:p>
     <w:p>
       <w:pPr>
@@ -1513,11 +1994,9 @@
           <w:numId w:val="6"/>
         </w:numPr>
       </w:pPr>
-      <w:proofErr w:type="spellStart"/>
       <w:r>
         <w:t>creaAutorizzazione</w:t>
       </w:r>
-      <w:proofErr w:type="spellEnd"/>
     </w:p>
     <w:p>
       <w:pPr>
@@ -1527,11 +2006,9 @@
           <w:numId w:val="6"/>
         </w:numPr>
       </w:pPr>
-      <w:proofErr w:type="spellStart"/>
       <w:r>
         <w:t>revocaAutorizzazione</w:t>
       </w:r>
-      <w:proofErr w:type="spellEnd"/>
     </w:p>
     <w:p>
       <w:pPr>
@@ -1541,11 +2018,9 @@
           <w:numId w:val="6"/>
         </w:numPr>
       </w:pPr>
-      <w:proofErr w:type="spellStart"/>
       <w:r>
         <w:t>verificaEisitenzaAutorizzazione</w:t>
       </w:r>
-      <w:proofErr w:type="spellEnd"/>
     </w:p>
     <w:p>
       <w:pPr>
@@ -1555,14 +2030,40 @@
           <w:numId w:val="6"/>
         </w:numPr>
       </w:pPr>
-      <w:proofErr w:type="spellStart"/>
       <w:r>
         <w:t>verificaValiditàAutorizzazione</w:t>
       </w:r>
-      <w:proofErr w:type="spellEnd"/>
-    </w:p>
-    <w:p/>
-    <w:p/>
+    </w:p>
+    <w:p/>
+    <w:p/>
+    <w:p>
+      <w:pPr>
+        <w:pStyle w:val="Titolo3"/>
+        <w:spacing w:after="60"/>
+        <w:rPr>
+          <w:rFonts w:ascii="Calibri" w:hAnsi="Calibri"/>
+          <w:b/>
+          <w:color w:val="000000" w:themeColor="text1"/>
+          <w:sz w:val="32"/>
+        </w:rPr>
+      </w:pPr>
+      <w:bookmarkStart w:id="5" w:name="_Toc501630030"/>
+      <w:r>
+        <w:rPr>
+          <w:rFonts w:ascii="Calibri" w:hAnsi="Calibri"/>
+          <w:b/>
+          <w:color w:val="000000" w:themeColor="text1"/>
+          <w:sz w:val="32"/>
+        </w:rPr>
+        <w:t>Autorizzazione</w:t>
+      </w:r>
+      <w:bookmarkEnd w:id="5"/>
+    </w:p>
+    <w:p>
+      <w:r>
+        <w:t>La classe Autorizzazione ha al suo interno il costruttore necessario per la creazione di un nuovo token e i metodi per recuperarne le sue informazioni. Ogni autorizzazione è costituita da un nome utente, un livello di accesso e una scadenza.</w:t>
+      </w:r>
+    </w:p>
     <w:p>
       <w:pPr>
         <w:pStyle w:val="Titolo2"/>
@@ -1571,143 +2072,90 @@
           <w:b/>
           <w:color w:val="000000" w:themeColor="text1"/>
           <w:sz w:val="40"/>
-          <w:lang w:val="en-US"/>
-        </w:rPr>
-      </w:pPr>
-      <w:proofErr w:type="spellStart"/>
-      <w:r>
+        </w:rPr>
+      </w:pPr>
+    </w:p>
+    <w:p>
+      <w:pPr>
+        <w:pStyle w:val="Titolo2"/>
         <w:rPr>
           <w:rFonts w:ascii="Calibri" w:hAnsi="Calibri"/>
           <w:b/>
           <w:color w:val="000000" w:themeColor="text1"/>
           <w:sz w:val="40"/>
-          <w:lang w:val="en-US"/>
-        </w:rPr>
-        <w:t>Autorizzazione</w:t>
-      </w:r>
-      <w:proofErr w:type="spellEnd"/>
-    </w:p>
-    <w:p>
-      <w:pPr>
-        <w:rPr>
-          <w:lang w:val="en-US" w:eastAsia="it-IT"/>
-        </w:rPr>
-      </w:pPr>
-    </w:p>
-    <w:p>
-      <w:r>
-        <w:t xml:space="preserve">La classe Autorizzazione ha al suo interno il costruttore necessario per la creazione di un nuovo </w:t>
-      </w:r>
-      <w:proofErr w:type="spellStart"/>
-      <w:r>
-        <w:t>token</w:t>
-      </w:r>
-      <w:proofErr w:type="spellEnd"/>
-      <w:r>
-        <w:t xml:space="preserve"> e i metodi per recuperarne le sue informazioni. Ogni autorizzazione è costituita da un nome utente, un livello di accesso e </w:t>
-      </w:r>
-      <w:r>
-        <w:t>una scadenza.</w:t>
-      </w:r>
-      <w:bookmarkStart w:id="3" w:name="_GoBack"/>
-      <w:bookmarkEnd w:id="3"/>
-    </w:p>
-    <w:p>
-      <w:pPr>
-        <w:pStyle w:val="Titolo2"/>
+        </w:rPr>
+      </w:pPr>
+      <w:bookmarkStart w:id="6" w:name="_Toc501630031"/>
+      <w:r>
         <w:rPr>
           <w:rFonts w:ascii="Calibri" w:hAnsi="Calibri"/>
           <w:b/>
           <w:color w:val="000000" w:themeColor="text1"/>
           <w:sz w:val="40"/>
         </w:rPr>
-      </w:pPr>
-    </w:p>
-    <w:p>
-      <w:pPr>
-        <w:pStyle w:val="Titolo2"/>
+        <w:t>Gestore T</w:t>
+      </w:r>
+      <w:r>
         <w:rPr>
           <w:rFonts w:ascii="Calibri" w:hAnsi="Calibri"/>
           <w:b/>
           <w:color w:val="000000" w:themeColor="text1"/>
           <w:sz w:val="40"/>
         </w:rPr>
-      </w:pPr>
-      <w:r>
+        <w:t>oken</w:t>
+      </w:r>
+      <w:bookmarkEnd w:id="6"/>
+    </w:p>
+    <w:p>
+      <w:r>
+        <w:t>Come nel precedente caso anche nel package GestoreToken sono presenti una classe “gestore” e una classe Token. Ancora una volta estendiamo la classe Exceprion per la generazione di TokenExceptions</w:t>
+      </w:r>
+    </w:p>
+    <w:p/>
+    <w:p>
+      <w:pPr>
+        <w:pStyle w:val="Titolo3"/>
+        <w:spacing w:after="60"/>
         <w:rPr>
           <w:rFonts w:ascii="Calibri" w:hAnsi="Calibri"/>
           <w:b/>
           <w:color w:val="000000" w:themeColor="text1"/>
           <w:sz w:val="40"/>
         </w:rPr>
+      </w:pPr>
+      <w:bookmarkStart w:id="7" w:name="_Toc501630032"/>
+      <w:r>
+        <w:rPr>
+          <w:rFonts w:ascii="Calibri" w:hAnsi="Calibri"/>
+          <w:b/>
+          <w:color w:val="000000" w:themeColor="text1"/>
+          <w:sz w:val="32"/>
+        </w:rPr>
         <w:t xml:space="preserve">Gestore </w:t>
       </w:r>
-      <w:proofErr w:type="spellStart"/>
       <w:r>
         <w:rPr>
           <w:rFonts w:ascii="Calibri" w:hAnsi="Calibri"/>
           <w:b/>
           <w:color w:val="000000" w:themeColor="text1"/>
-          <w:sz w:val="40"/>
+          <w:sz w:val="32"/>
         </w:rPr>
         <w:t>token</w:t>
       </w:r>
-      <w:bookmarkEnd w:id="2"/>
-      <w:proofErr w:type="spellEnd"/>
-    </w:p>
-    <w:p>
-      <w:pPr>
-        <w:rPr>
-          <w:lang w:eastAsia="it-IT"/>
-        </w:rPr>
-      </w:pPr>
-    </w:p>
-    <w:p>
-      <w:r>
-        <w:t xml:space="preserve">La classe Gestore </w:t>
-      </w:r>
-      <w:proofErr w:type="spellStart"/>
-      <w:r>
-        <w:t>Token</w:t>
-      </w:r>
-      <w:proofErr w:type="spellEnd"/>
-      <w:r>
-        <w:t xml:space="preserve"> implementa tutti i metodi necessari per le operazioni che vengono eseguite sui </w:t>
-      </w:r>
-      <w:proofErr w:type="spellStart"/>
-      <w:r>
-        <w:t>token</w:t>
-      </w:r>
-      <w:proofErr w:type="spellEnd"/>
-      <w:r>
-        <w:t>. Il costruttore di questa classe utilizza il design pattern singleton per garantirne l’univocità.</w:t>
-      </w:r>
-      <w:r>
-        <w:t xml:space="preserve"> Durante l’</w:t>
-      </w:r>
-      <w:proofErr w:type="spellStart"/>
-      <w:r>
-        <w:t>istanziazione</w:t>
-      </w:r>
-      <w:proofErr w:type="spellEnd"/>
-      <w:r>
-        <w:t xml:space="preserve"> di un nuovo gestore viene creata una nuova </w:t>
-      </w:r>
-      <w:proofErr w:type="spellStart"/>
-      <w:r>
-        <w:t>HashMap</w:t>
-      </w:r>
-      <w:proofErr w:type="spellEnd"/>
-      <w:r>
-        <w:t xml:space="preserve"> che conterrà i </w:t>
-      </w:r>
-      <w:proofErr w:type="spellStart"/>
-      <w:r>
-        <w:t>token</w:t>
-      </w:r>
-      <w:proofErr w:type="spellEnd"/>
-      <w:r>
-        <w:t xml:space="preserve"> creati per consentirne il salvataggio e le successive verifiche su di essi. </w:t>
+      <w:bookmarkEnd w:id="7"/>
+    </w:p>
+    <w:p>
+      <w:r>
+        <w:t>L</w:t>
+      </w:r>
+      <w:r>
+        <w:t>a classe Gestore</w:t>
+      </w:r>
+      <w:r>
+        <w:t>Token implementa tutti i metodi necessari per le operazioni che vengono eseguite sui token. Il costruttore di questa classe utilizza il design pattern singleton per garantirne l’univocità.</w:t>
+      </w:r>
+      <w:r>
+        <w:t xml:space="preserve"> Durante l’istanziazione di un nuovo gestore viene creata una nuova HashMap che conterrà i token creati per consentirne il salvataggio e le successive verifiche su di essi. </w:t>
       </w:r>
       <w:r>
         <w:t xml:space="preserve"> I metodi implementati</w:t>
@@ -1727,11 +2175,9 @@
           <w:numId w:val="6"/>
         </w:numPr>
       </w:pPr>
-      <w:proofErr w:type="spellStart"/>
       <w:r>
         <w:t>creaToken</w:t>
       </w:r>
-      <w:proofErr w:type="spellEnd"/>
     </w:p>
     <w:p>
       <w:pPr>
@@ -1741,11 +2187,9 @@
           <w:numId w:val="6"/>
         </w:numPr>
       </w:pPr>
-      <w:proofErr w:type="spellStart"/>
       <w:r>
         <w:t>verificaToken</w:t>
       </w:r>
-      <w:proofErr w:type="spellEnd"/>
     </w:p>
     <w:p>
       <w:pPr>
@@ -1755,11 +2199,9 @@
           <w:numId w:val="6"/>
         </w:numPr>
       </w:pPr>
-      <w:proofErr w:type="spellStart"/>
       <w:r>
         <w:t>cancellaTokenScaduti</w:t>
       </w:r>
-      <w:proofErr w:type="spellEnd"/>
     </w:p>
     <w:p>
       <w:pPr>
@@ -1769,13 +2211,203 @@
           <w:numId w:val="6"/>
         </w:numPr>
       </w:pPr>
-      <w:proofErr w:type="spellStart"/>
       <w:r>
         <w:t>cancellaTokenChiave</w:t>
       </w:r>
-      <w:proofErr w:type="spellEnd"/>
-    </w:p>
-    <w:p/>
+    </w:p>
+    <w:p/>
+    <w:p>
+      <w:pPr>
+        <w:pStyle w:val="Titolo2"/>
+        <w:rPr>
+          <w:rFonts w:ascii="Calibri" w:hAnsi="Calibri"/>
+          <w:b/>
+          <w:color w:val="000000" w:themeColor="text1"/>
+          <w:sz w:val="40"/>
+        </w:rPr>
+      </w:pPr>
+      <w:bookmarkStart w:id="8" w:name="_Toc501630033"/>
+      <w:r>
+        <w:rPr>
+          <w:rFonts w:ascii="Calibri" w:hAnsi="Calibri"/>
+          <w:b/>
+          <w:color w:val="000000" w:themeColor="text1"/>
+          <w:sz w:val="40"/>
+        </w:rPr>
+        <w:lastRenderedPageBreak/>
+        <w:t>Token</w:t>
+      </w:r>
+      <w:bookmarkEnd w:id="8"/>
+    </w:p>
+    <w:p>
+      <w:pPr>
+        <w:rPr>
+          <w:lang w:eastAsia="it-IT"/>
+        </w:rPr>
+      </w:pPr>
+    </w:p>
+    <w:p>
+      <w:r>
+        <w:t xml:space="preserve">La classe Token ha al suo interno il costruttore necessario per la creazione di un nuovo token e i metodi per </w:t>
+      </w:r>
+      <w:r>
+        <w:t>recuperarne le sue informazioni.</w:t>
+      </w:r>
+    </w:p>
+    <w:p/>
+    <w:p>
+      <w:pPr>
+        <w:pStyle w:val="Titolo2"/>
+        <w:rPr>
+          <w:rFonts w:ascii="Calibri" w:hAnsi="Calibri"/>
+          <w:b/>
+          <w:color w:val="000000" w:themeColor="text1"/>
+          <w:sz w:val="40"/>
+        </w:rPr>
+      </w:pPr>
+      <w:bookmarkStart w:id="9" w:name="_Toc501630034"/>
+      <w:r>
+        <w:rPr>
+          <w:rFonts w:ascii="Calibri" w:hAnsi="Calibri"/>
+          <w:b/>
+          <w:color w:val="000000" w:themeColor="text1"/>
+          <w:sz w:val="40"/>
+        </w:rPr>
+        <w:t>Gestore Risorse</w:t>
+      </w:r>
+      <w:bookmarkEnd w:id="9"/>
+    </w:p>
+    <w:p>
+      <w:r>
+        <w:t>Per la creazione delle risorse si ricorre a un design pattern factory</w:t>
+      </w:r>
+      <w:r>
+        <w:t xml:space="preserve"> method. Pertanto per ogni tipo di risorsa vi sarà una classe “risorsa” e una classe “factory” dedicata. Per facilitare la gestione dei tipi di risorsa disponibili abbiamo introdotto un “ENUM”. Come nel caso precedente sono presenti anche qui una classe “gestore”, contenente i diversi metodi per la creazione e per le operazioni sulle risorse, e una classe ResourceException che estende la classe Exception.</w:t>
+      </w:r>
+    </w:p>
+    <w:p/>
+    <w:p>
+      <w:pPr>
+        <w:pStyle w:val="Titolo3"/>
+        <w:spacing w:after="60"/>
+        <w:rPr>
+          <w:rFonts w:ascii="Calibri" w:hAnsi="Calibri"/>
+          <w:b/>
+          <w:color w:val="000000" w:themeColor="text1"/>
+          <w:sz w:val="40"/>
+        </w:rPr>
+      </w:pPr>
+      <w:bookmarkStart w:id="10" w:name="_Toc501630035"/>
+      <w:r>
+        <w:rPr>
+          <w:rFonts w:ascii="Calibri" w:hAnsi="Calibri"/>
+          <w:b/>
+          <w:color w:val="000000" w:themeColor="text1"/>
+          <w:sz w:val="32"/>
+        </w:rPr>
+        <w:t xml:space="preserve">Gestore </w:t>
+      </w:r>
+      <w:r>
+        <w:rPr>
+          <w:rFonts w:ascii="Calibri" w:hAnsi="Calibri"/>
+          <w:b/>
+          <w:color w:val="000000" w:themeColor="text1"/>
+          <w:sz w:val="32"/>
+        </w:rPr>
+        <w:t>risorse</w:t>
+      </w:r>
+      <w:bookmarkEnd w:id="10"/>
+    </w:p>
+    <w:p>
+      <w:r>
+        <w:t xml:space="preserve">La classe </w:t>
+      </w:r>
+      <w:r>
+        <w:t>GestoreRisorse presenta un costruttore di tipo singleton che all’instanziazione crea un’HashMap databaseRisorse la quale conterrà i dati relative alle risorse create. Il GestoreRisorse si occupa della creazione, modifica e cancellazione di una risorsa e della verifica dell’esistenza di una risorsa dato l’ID.</w:t>
+      </w:r>
+    </w:p>
+    <w:p/>
+    <w:p>
+      <w:pPr>
+        <w:pStyle w:val="Titolo3"/>
+        <w:spacing w:after="60"/>
+        <w:rPr>
+          <w:rFonts w:ascii="Calibri" w:hAnsi="Calibri"/>
+          <w:b/>
+          <w:color w:val="000000" w:themeColor="text1"/>
+          <w:sz w:val="40"/>
+        </w:rPr>
+      </w:pPr>
+      <w:bookmarkStart w:id="11" w:name="_Toc501630036"/>
+      <w:r>
+        <w:rPr>
+          <w:rFonts w:ascii="Calibri" w:hAnsi="Calibri"/>
+          <w:b/>
+          <w:color w:val="000000" w:themeColor="text1"/>
+          <w:sz w:val="32"/>
+        </w:rPr>
+        <w:t xml:space="preserve">Risorsa </w:t>
+      </w:r>
+      <w:r>
+        <w:rPr>
+          <w:rFonts w:ascii="Calibri" w:hAnsi="Calibri"/>
+          <w:color w:val="000000" w:themeColor="text1"/>
+          <w:sz w:val="32"/>
+        </w:rPr>
+        <w:t>[abstract]</w:t>
+      </w:r>
+      <w:bookmarkEnd w:id="11"/>
+    </w:p>
+    <w:p>
+      <w:r>
+        <w:t>La classe Risorsa è di tipo abstract e viene estesa, nel nostro caso specifico dalle classi RisorsaFibonacci, RisorsaLanciaDado, RisorsaLink. Oltre al costruttore tale classe contiene anche i metodi necessari per recuperare e modificare le informazioni che costituiscono una risorsa ovvero il livello, l’ID.</w:t>
+      </w:r>
+    </w:p>
+    <w:p/>
+    <w:p/>
+    <w:p/>
+    <w:p/>
+    <w:p>
+      <w:r>
+        <w:br w:type="page"/>
+      </w:r>
+    </w:p>
+    <w:p/>
+    <w:p>
+      <w:pPr>
+        <w:pStyle w:val="Titolo"/>
+        <w:outlineLvl w:val="0"/>
+        <w:rPr>
+          <w:rFonts w:ascii="Calibri" w:hAnsi="Calibri"/>
+          <w:b/>
+          <w:lang w:val="en-US"/>
+        </w:rPr>
+      </w:pPr>
+      <w:bookmarkStart w:id="12" w:name="_Toc501630037"/>
+      <w:r>
+        <w:rPr>
+          <w:rFonts w:ascii="Calibri" w:hAnsi="Calibri"/>
+          <w:b/>
+          <w:lang w:val="en-US"/>
+        </w:rPr>
+        <w:t>Jsonrpc</w:t>
+      </w:r>
+      <w:bookmarkEnd w:id="12"/>
+    </w:p>
+    <w:p>
+      <w:pPr>
+        <w:rPr>
+          <w:lang w:val="en-US"/>
+        </w:rPr>
+      </w:pPr>
+    </w:p>
+    <w:p>
+      <w:pPr>
+        <w:rPr>
+          <w:lang w:val="en-US"/>
+        </w:rPr>
+      </w:pPr>
+    </w:p>
     <w:p>
       <w:pPr>
         <w:pStyle w:val="Titolo2"/>
@@ -1787,7 +2419,7 @@
           <w:lang w:val="en-US"/>
         </w:rPr>
       </w:pPr>
-      <w:bookmarkStart w:id="4" w:name="_Toc501524915"/>
+      <w:bookmarkStart w:id="13" w:name="_Toc501630038"/>
       <w:r>
         <w:rPr>
           <w:rFonts w:ascii="Calibri" w:hAnsi="Calibri"/>
@@ -1796,9 +2428,23 @@
           <w:sz w:val="40"/>
           <w:lang w:val="en-US"/>
         </w:rPr>
-        <w:t>Token</w:t>
-      </w:r>
-      <w:bookmarkEnd w:id="4"/>
+        <w:t>Class</w:t>
+      </w:r>
+      <w:bookmarkEnd w:id="13"/>
+    </w:p>
+    <w:p>
+      <w:pPr>
+        <w:rPr>
+          <w:lang w:val="en-US"/>
+        </w:rPr>
+      </w:pPr>
+    </w:p>
+    <w:p>
+      <w:pPr>
+        <w:rPr>
+          <w:lang w:val="en-US"/>
+        </w:rPr>
+      </w:pPr>
     </w:p>
     <w:p>
       <w:pPr>
@@ -1808,36 +2454,31 @@
       </w:pPr>
     </w:p>
     <w:p>
-      <w:r>
-        <w:t xml:space="preserve">La classe </w:t>
-      </w:r>
-      <w:proofErr w:type="spellStart"/>
-      <w:r>
-        <w:t>Token</w:t>
-      </w:r>
-      <w:proofErr w:type="spellEnd"/>
-      <w:r>
-        <w:t xml:space="preserve"> ha al suo interno il costruttore necessario per la creazione di un nuovo </w:t>
-      </w:r>
-      <w:proofErr w:type="spellStart"/>
-      <w:r>
-        <w:t>token</w:t>
-      </w:r>
-      <w:proofErr w:type="spellEnd"/>
-      <w:r>
-        <w:t xml:space="preserve"> e i metodi per </w:t>
-      </w:r>
-      <w:r>
-        <w:t>recuperarne le sue informazioni.</w:t>
-      </w:r>
-    </w:p>
-    <w:p/>
-    <w:p>
-      <w:r>
+      <w:pPr>
+        <w:rPr>
+          <w:lang w:val="en-US"/>
+        </w:rPr>
+      </w:pPr>
+      <w:r>
+        <w:rPr>
+          <w:lang w:val="en-US"/>
+        </w:rPr>
+        <w:t>testo</w:t>
+      </w:r>
+    </w:p>
+    <w:p>
+      <w:pPr>
+        <w:rPr>
+          <w:lang w:val="en-US"/>
+        </w:rPr>
+      </w:pPr>
+      <w:r>
+        <w:rPr>
+          <w:lang w:val="en-US"/>
+        </w:rPr>
         <w:br w:type="page"/>
       </w:r>
     </w:p>
-    <w:p/>
     <w:p>
       <w:pPr>
         <w:pStyle w:val="Titolo"/>
@@ -1848,18 +2489,17 @@
           <w:lang w:val="en-US"/>
         </w:rPr>
       </w:pPr>
-      <w:bookmarkStart w:id="5" w:name="_Toc501524916"/>
-      <w:proofErr w:type="spellStart"/>
+      <w:bookmarkStart w:id="14" w:name="_Toc501630039"/>
       <w:r>
         <w:rPr>
           <w:rFonts w:ascii="Calibri" w:hAnsi="Calibri"/>
           <w:b/>
           <w:lang w:val="en-US"/>
         </w:rPr>
-        <w:t>Jsonrpc</w:t>
-      </w:r>
-      <w:bookmarkEnd w:id="5"/>
-      <w:proofErr w:type="spellEnd"/>
+        <w:lastRenderedPageBreak/>
+        <w:t>Zeromq</w:t>
+      </w:r>
+      <w:bookmarkEnd w:id="14"/>
     </w:p>
     <w:p>
       <w:pPr>
@@ -1886,7 +2526,7 @@
           <w:lang w:val="en-US"/>
         </w:rPr>
       </w:pPr>
-      <w:bookmarkStart w:id="6" w:name="_Toc501524917"/>
+      <w:bookmarkStart w:id="15" w:name="_Toc501630040"/>
       <w:r>
         <w:rPr>
           <w:rFonts w:ascii="Calibri" w:hAnsi="Calibri"/>
@@ -1897,7 +2537,7 @@
         </w:rPr>
         <w:t>Class</w:t>
       </w:r>
-      <w:bookmarkEnd w:id="6"/>
+      <w:bookmarkEnd w:id="15"/>
     </w:p>
     <w:p>
       <w:pPr>
@@ -1926,14 +2566,12 @@
           <w:lang w:val="en-US"/>
         </w:rPr>
       </w:pPr>
-      <w:proofErr w:type="spellStart"/>
       <w:r>
         <w:rPr>
           <w:lang w:val="en-US"/>
         </w:rPr>
         <w:t>testo</w:t>
       </w:r>
-      <w:proofErr w:type="spellEnd"/>
     </w:p>
     <w:p>
       <w:pPr>
@@ -1955,37 +2593,21 @@
         <w:rPr>
           <w:rFonts w:ascii="Calibri" w:hAnsi="Calibri"/>
           <w:b/>
-          <w:lang w:val="en-US"/>
-        </w:rPr>
-      </w:pPr>
-      <w:bookmarkStart w:id="7" w:name="_Toc501524918"/>
-      <w:proofErr w:type="spellStart"/>
+        </w:rPr>
+      </w:pPr>
+      <w:bookmarkStart w:id="16" w:name="_Toc501630041"/>
       <w:r>
         <w:rPr>
           <w:rFonts w:ascii="Calibri" w:hAnsi="Calibri"/>
           <w:b/>
-          <w:lang w:val="en-US"/>
         </w:rPr>
         <w:lastRenderedPageBreak/>
-        <w:t>Zeromq</w:t>
-      </w:r>
-      <w:bookmarkEnd w:id="7"/>
-      <w:proofErr w:type="spellEnd"/>
-    </w:p>
-    <w:p>
-      <w:pPr>
-        <w:rPr>
-          <w:lang w:val="en-US"/>
-        </w:rPr>
-      </w:pPr>
-    </w:p>
-    <w:p>
-      <w:pPr>
-        <w:rPr>
-          <w:lang w:val="en-US"/>
-        </w:rPr>
-      </w:pPr>
-    </w:p>
+        <w:t>User</w:t>
+      </w:r>
+      <w:bookmarkEnd w:id="16"/>
+    </w:p>
+    <w:p/>
+    <w:p/>
     <w:p>
       <w:pPr>
         <w:pStyle w:val="Titolo2"/>
@@ -1994,114 +2616,19 @@
           <w:b/>
           <w:color w:val="000000" w:themeColor="text1"/>
           <w:sz w:val="40"/>
-          <w:lang w:val="en-US"/>
-        </w:rPr>
-      </w:pPr>
-      <w:bookmarkStart w:id="8" w:name="_Toc501524919"/>
+        </w:rPr>
+      </w:pPr>
+      <w:bookmarkStart w:id="17" w:name="_Toc501630042"/>
       <w:r>
         <w:rPr>
           <w:rFonts w:ascii="Calibri" w:hAnsi="Calibri"/>
           <w:b/>
           <w:color w:val="000000" w:themeColor="text1"/>
           <w:sz w:val="40"/>
-          <w:lang w:val="en-US"/>
         </w:rPr>
         <w:t>Class</w:t>
       </w:r>
-      <w:bookmarkEnd w:id="8"/>
-    </w:p>
-    <w:p>
-      <w:pPr>
-        <w:rPr>
-          <w:lang w:val="en-US"/>
-        </w:rPr>
-      </w:pPr>
-    </w:p>
-    <w:p>
-      <w:pPr>
-        <w:rPr>
-          <w:lang w:val="en-US"/>
-        </w:rPr>
-      </w:pPr>
-    </w:p>
-    <w:p>
-      <w:pPr>
-        <w:rPr>
-          <w:lang w:val="en-US" w:eastAsia="it-IT"/>
-        </w:rPr>
-      </w:pPr>
-    </w:p>
-    <w:p>
-      <w:pPr>
-        <w:rPr>
-          <w:lang w:val="en-US"/>
-        </w:rPr>
-      </w:pPr>
-      <w:proofErr w:type="spellStart"/>
-      <w:r>
-        <w:rPr>
-          <w:lang w:val="en-US"/>
-        </w:rPr>
-        <w:t>testo</w:t>
-      </w:r>
-      <w:proofErr w:type="spellEnd"/>
-    </w:p>
-    <w:p>
-      <w:pPr>
-        <w:rPr>
-          <w:lang w:val="en-US"/>
-        </w:rPr>
-      </w:pPr>
-      <w:r>
-        <w:rPr>
-          <w:lang w:val="en-US"/>
-        </w:rPr>
-        <w:br w:type="page"/>
-      </w:r>
-    </w:p>
-    <w:p>
-      <w:pPr>
-        <w:pStyle w:val="Titolo"/>
-        <w:outlineLvl w:val="0"/>
-        <w:rPr>
-          <w:rFonts w:ascii="Calibri" w:hAnsi="Calibri"/>
-          <w:b/>
-        </w:rPr>
-      </w:pPr>
-      <w:bookmarkStart w:id="9" w:name="_Toc501524920"/>
-      <w:r>
-        <w:rPr>
-          <w:rFonts w:ascii="Calibri" w:hAnsi="Calibri"/>
-          <w:b/>
-        </w:rPr>
-        <w:lastRenderedPageBreak/>
-        <w:t>User</w:t>
-      </w:r>
-      <w:bookmarkEnd w:id="9"/>
-    </w:p>
-    <w:p/>
-    <w:p/>
-    <w:p>
-      <w:pPr>
-        <w:pStyle w:val="Titolo2"/>
-        <w:rPr>
-          <w:rFonts w:ascii="Calibri" w:hAnsi="Calibri"/>
-          <w:b/>
-          <w:color w:val="000000" w:themeColor="text1"/>
-          <w:sz w:val="40"/>
-        </w:rPr>
-      </w:pPr>
-      <w:bookmarkStart w:id="10" w:name="_Toc501524921"/>
-      <w:r>
-        <w:rPr>
-          <w:rFonts w:ascii="Calibri" w:hAnsi="Calibri"/>
-          <w:b/>
-          <w:color w:val="000000" w:themeColor="text1"/>
-          <w:sz w:val="40"/>
-        </w:rPr>
-        <w:t>Class</w:t>
-      </w:r>
-      <w:bookmarkEnd w:id="10"/>
+      <w:bookmarkEnd w:id="17"/>
     </w:p>
     <w:p/>
     <w:p/>
@@ -2265,37 +2792,15 @@
           <w:color w:val="000000" w:themeColor="text1"/>
         </w:rPr>
         <w:tab/>
-      </w:r>
-      <w:proofErr w:type="spellStart"/>
+        <w:t>Gumus Tayfun</w:t>
+      </w:r>
       <w:r>
         <w:rPr>
           <w:color w:val="000000" w:themeColor="text1"/>
         </w:rPr>
-        <w:t>Gumus</w:t>
-      </w:r>
-      <w:proofErr w:type="spellEnd"/>
-      <w:r>
-        <w:rPr>
-          <w:color w:val="000000" w:themeColor="text1"/>
-        </w:rPr>
-        <w:t xml:space="preserve"> </w:t>
-      </w:r>
-      <w:proofErr w:type="spellStart"/>
-      <w:r>
-        <w:rPr>
-          <w:color w:val="000000" w:themeColor="text1"/>
-        </w:rPr>
-        <w:t>Tayfun</w:t>
-      </w:r>
-      <w:proofErr w:type="spellEnd"/>
-      <w:r>
-        <w:rPr>
-          <w:color w:val="000000" w:themeColor="text1"/>
-        </w:rPr>
         <w:tab/>
       </w:r>
       <w:hyperlink r:id="rId11" w:history="1">
-        <w:proofErr w:type="spellStart"/>
         <w:r>
           <w:rPr>
             <w:rStyle w:val="Collegamentoipertestuale"/>
@@ -2304,7 +2809,6 @@
           </w:rPr>
           <w:t>tayfun.gumus@mail.polimi.it</w:t>
         </w:r>
-        <w:proofErr w:type="spellEnd"/>
       </w:hyperlink>
     </w:p>
     <w:p>
@@ -2491,7 +2995,7 @@
         <w:rStyle w:val="Numeropagina"/>
         <w:noProof/>
       </w:rPr>
-      <w:t>5</w:t>
+      <w:t>6</w:t>
     </w:r>
     <w:r>
       <w:rPr>
@@ -2513,10 +3017,13 @@
       <w:t>I</w:t>
     </w:r>
     <w:r>
+      <w:t>I</w:t>
+    </w:r>
+    <w:r>
       <w:t xml:space="preserve"> – </w:t>
     </w:r>
     <w:r>
-      <w:t>Design</w:t>
+      <w:t>Java</w:t>
     </w:r>
     <w:r>
       <w:tab/>
@@ -2562,15 +3069,7 @@
     </w:r>
     <w:r>
       <w:tab/>
-      <w:t xml:space="preserve">Ferrario, </w:t>
-    </w:r>
-    <w:proofErr w:type="spellStart"/>
-    <w:r>
-      <w:t>Gumus</w:t>
-    </w:r>
-    <w:proofErr w:type="spellEnd"/>
-    <w:r>
-      <w:t>, Isella, Martinese</w:t>
+      <w:t>Ferrario, Gumus, Isella, Martinese</w:t>
     </w:r>
   </w:p>
 </w:hdr>
@@ -4411,7 +4910,7 @@
 </file>
 
 <file path=customXml/itemProps1.xml><?xml version="1.0" encoding="utf-8"?>
-<ds:datastoreItem xmlns:ds="http://schemas.openxmlformats.org/officeDocument/2006/customXml" ds:itemID="{4600D583-B56D-F54A-987C-EBA74330449F}">
+<ds:datastoreItem xmlns:ds="http://schemas.openxmlformats.org/officeDocument/2006/customXml" ds:itemID="{856C7FBF-6943-5144-BC8F-C1C8693B3E92}">
   <ds:schemaRefs>
     <ds:schemaRef ds:uri="http://schemas.openxmlformats.org/officeDocument/2006/bibliography"/>
   </ds:schemaRefs>

</xml_diff>

<commit_message>
Aggornata Documentazione parte Authorizer
</commit_message>
<xml_diff>
--- a/java/ParteIII_Java.docx
+++ b/java/ParteIII_Java.docx
@@ -278,6 +278,7 @@
           <w:sz w:val="96"/>
         </w:rPr>
       </w:pPr>
+      <w:proofErr w:type="spellStart"/>
       <w:r>
         <w:rPr>
           <w:b/>
@@ -286,6 +287,7 @@
         </w:rPr>
         <w:t>AuthOK</w:t>
       </w:r>
+      <w:proofErr w:type="spellEnd"/>
     </w:p>
     <w:p>
       <w:pPr>
@@ -403,12 +405,28 @@
           <w:sz w:val="28"/>
         </w:rPr>
       </w:pPr>
+      <w:proofErr w:type="spellStart"/>
       <w:r>
         <w:rPr>
           <w:sz w:val="28"/>
         </w:rPr>
-        <w:t>Gumus Tayfun</w:t>
-      </w:r>
+        <w:t>Gumus</w:t>
+      </w:r>
+      <w:proofErr w:type="spellEnd"/>
+      <w:r>
+        <w:rPr>
+          <w:sz w:val="28"/>
+        </w:rPr>
+        <w:t xml:space="preserve"> </w:t>
+      </w:r>
+      <w:proofErr w:type="spellStart"/>
+      <w:r>
+        <w:rPr>
+          <w:sz w:val="28"/>
+        </w:rPr>
+        <w:t>Tayfun</w:t>
+      </w:r>
+      <w:proofErr w:type="spellEnd"/>
     </w:p>
     <w:p>
       <w:pPr>
@@ -481,17 +499,10 @@
               <w:rStyle w:val="TitoloCarattere"/>
               <w:color w:val="000000" w:themeColor="text1"/>
             </w:rPr>
-            <w:t>Indic</w:t>
+            <w:t>Indice</w:t>
           </w:r>
           <w:bookmarkStart w:id="0" w:name="_GoBack"/>
           <w:bookmarkEnd w:id="0"/>
-          <w:r>
-            <w:rPr>
-              <w:rStyle w:val="TitoloCarattere"/>
-              <w:color w:val="000000" w:themeColor="text1"/>
-            </w:rPr>
-            <w:t>e</w:t>
-          </w:r>
         </w:p>
         <w:p>
           <w:pPr>
@@ -504,7 +515,7 @@
           <w:pPr>
             <w:pStyle w:val="Sommario1"/>
             <w:tabs>
-              <w:tab w:val="right" w:pos="9622"/>
+              <w:tab w:val="right" w:leader="dot" w:pos="9622"/>
             </w:tabs>
             <w:rPr>
               <w:rFonts w:eastAsiaTheme="minorEastAsia"/>
@@ -520,22 +531,23 @@
           </w:pPr>
           <w:r>
             <w:rPr>
-              <w:b w:val="0"/>
-              <w:bCs w:val="0"/>
+              <w:caps w:val="0"/>
             </w:rPr>
             <w:fldChar w:fldCharType="begin"/>
           </w:r>
           <w:r>
-            <w:instrText>TOC \o "1-3" \h \z \u</w:instrText>
+            <w:rPr>
+              <w:caps w:val="0"/>
+            </w:rPr>
+            <w:instrText xml:space="preserve"> TOC \o "1-3" \h \z \u </w:instrText>
           </w:r>
           <w:r>
             <w:rPr>
-              <w:b w:val="0"/>
-              <w:bCs w:val="0"/>
+              <w:caps w:val="0"/>
             </w:rPr>
             <w:fldChar w:fldCharType="separate"/>
           </w:r>
-          <w:hyperlink w:anchor="_Toc501630026" w:history="1">
+          <w:hyperlink w:anchor="_Toc501636589" w:history="1">
             <w:r>
               <w:rPr>
                 <w:rStyle w:val="Collegamentoipertestuale"/>
@@ -563,7 +575,7 @@
                 <w:noProof/>
                 <w:webHidden/>
               </w:rPr>
-              <w:instrText xml:space="preserve"> PAGEREF _Toc501630026 \h </w:instrText>
+              <w:instrText xml:space="preserve"> PAGEREF _Toc501636589 \h </w:instrText>
             </w:r>
             <w:r>
               <w:rPr>
@@ -598,7 +610,7 @@
           <w:pPr>
             <w:pStyle w:val="Sommario1"/>
             <w:tabs>
-              <w:tab w:val="right" w:pos="9622"/>
+              <w:tab w:val="right" w:leader="dot" w:pos="9622"/>
             </w:tabs>
             <w:rPr>
               <w:rFonts w:eastAsiaTheme="minorEastAsia"/>
@@ -612,7 +624,7 @@
               <w:lang w:eastAsia="it-IT"/>
             </w:rPr>
           </w:pPr>
-          <w:hyperlink w:anchor="_Toc501630027" w:history="1">
+          <w:hyperlink w:anchor="_Toc501636590" w:history="1">
             <w:r>
               <w:rPr>
                 <w:rStyle w:val="Collegamentoipertestuale"/>
@@ -640,7 +652,7 @@
                 <w:noProof/>
                 <w:webHidden/>
               </w:rPr>
-              <w:instrText xml:space="preserve"> PAGEREF _Toc501630027 \h </w:instrText>
+              <w:instrText xml:space="preserve"> PAGEREF _Toc501636590 \h </w:instrText>
             </w:r>
             <w:r>
               <w:rPr>
@@ -675,7 +687,7 @@
           <w:pPr>
             <w:pStyle w:val="Sommario2"/>
             <w:tabs>
-              <w:tab w:val="right" w:pos="9622"/>
+              <w:tab w:val="right" w:leader="dot" w:pos="9622"/>
             </w:tabs>
             <w:rPr>
               <w:rFonts w:eastAsiaTheme="minorEastAsia"/>
@@ -688,14 +700,23 @@
               <w:lang w:eastAsia="it-IT"/>
             </w:rPr>
           </w:pPr>
-          <w:hyperlink w:anchor="_Toc501630028" w:history="1">
+          <w:hyperlink w:anchor="_Toc501636591" w:history="1">
             <w:r>
               <w:rPr>
                 <w:rStyle w:val="Collegamentoipertestuale"/>
                 <w:rFonts w:ascii="Calibri" w:hAnsi="Calibri"/>
                 <w:noProof/>
               </w:rPr>
-              <w:t>Gestore Autorizzazioni</w:t>
+              <w:t xml:space="preserve">Gestore Autorizzazioni </w:t>
+            </w:r>
+            <w:r>
+              <w:rPr>
+                <w:rStyle w:val="Collegamentoipertestuale"/>
+                <w:rFonts w:ascii="Calibri" w:hAnsi="Calibri"/>
+                <w:i/>
+                <w:noProof/>
+              </w:rPr>
+              <w:t>[package]</w:t>
             </w:r>
             <w:r>
               <w:rPr>
@@ -716,7 +737,7 @@
                 <w:noProof/>
                 <w:webHidden/>
               </w:rPr>
-              <w:instrText xml:space="preserve"> PAGEREF _Toc501630028 \h </w:instrText>
+              <w:instrText xml:space="preserve"> PAGEREF _Toc501636591 \h </w:instrText>
             </w:r>
             <w:r>
               <w:rPr>
@@ -751,18 +772,17 @@
           <w:pPr>
             <w:pStyle w:val="Sommario3"/>
             <w:tabs>
-              <w:tab w:val="right" w:pos="9622"/>
+              <w:tab w:val="right" w:leader="dot" w:pos="9622"/>
             </w:tabs>
             <w:rPr>
-              <w:rFonts w:eastAsiaTheme="minorEastAsia"/>
-              <w:smallCaps w:val="0"/>
+              <w:rFonts w:eastAsiaTheme="minorEastAsia" w:cstheme="minorBidi"/>
               <w:noProof/>
               <w:sz w:val="24"/>
               <w:szCs w:val="24"/>
               <w:lang w:eastAsia="it-IT"/>
             </w:rPr>
           </w:pPr>
-          <w:hyperlink w:anchor="_Toc501630029" w:history="1">
+          <w:hyperlink w:anchor="_Toc501636592" w:history="1">
             <w:r>
               <w:rPr>
                 <w:rStyle w:val="Collegamentoipertestuale"/>
@@ -791,7 +811,7 @@
                 <w:noProof/>
                 <w:webHidden/>
               </w:rPr>
-              <w:instrText xml:space="preserve"> PAGEREF _Toc501630029 \h </w:instrText>
+              <w:instrText xml:space="preserve"> PAGEREF _Toc501636592 \h </w:instrText>
             </w:r>
             <w:r>
               <w:rPr>
@@ -826,18 +846,17 @@
           <w:pPr>
             <w:pStyle w:val="Sommario3"/>
             <w:tabs>
-              <w:tab w:val="right" w:pos="9622"/>
+              <w:tab w:val="right" w:leader="dot" w:pos="9622"/>
             </w:tabs>
             <w:rPr>
-              <w:rFonts w:eastAsiaTheme="minorEastAsia"/>
-              <w:smallCaps w:val="0"/>
+              <w:rFonts w:eastAsiaTheme="minorEastAsia" w:cstheme="minorBidi"/>
               <w:noProof/>
               <w:sz w:val="24"/>
               <w:szCs w:val="24"/>
               <w:lang w:eastAsia="it-IT"/>
             </w:rPr>
           </w:pPr>
-          <w:hyperlink w:anchor="_Toc501630030" w:history="1">
+          <w:hyperlink w:anchor="_Toc501636593" w:history="1">
             <w:r>
               <w:rPr>
                 <w:rStyle w:val="Collegamentoipertestuale"/>
@@ -866,7 +885,7 @@
                 <w:noProof/>
                 <w:webHidden/>
               </w:rPr>
-              <w:instrText xml:space="preserve"> PAGEREF _Toc501630030 \h </w:instrText>
+              <w:instrText xml:space="preserve"> PAGEREF _Toc501636593 \h </w:instrText>
             </w:r>
             <w:r>
               <w:rPr>
@@ -901,7 +920,7 @@
           <w:pPr>
             <w:pStyle w:val="Sommario2"/>
             <w:tabs>
-              <w:tab w:val="right" w:pos="9622"/>
+              <w:tab w:val="right" w:leader="dot" w:pos="9622"/>
             </w:tabs>
             <w:rPr>
               <w:rFonts w:eastAsiaTheme="minorEastAsia"/>
@@ -914,14 +933,23 @@
               <w:lang w:eastAsia="it-IT"/>
             </w:rPr>
           </w:pPr>
-          <w:hyperlink w:anchor="_Toc501630031" w:history="1">
+          <w:hyperlink w:anchor="_Toc501636594" w:history="1">
             <w:r>
               <w:rPr>
                 <w:rStyle w:val="Collegamentoipertestuale"/>
                 <w:rFonts w:ascii="Calibri" w:hAnsi="Calibri"/>
                 <w:noProof/>
               </w:rPr>
-              <w:t>Gestore Token</w:t>
+              <w:t xml:space="preserve">Gestore Token </w:t>
+            </w:r>
+            <w:r>
+              <w:rPr>
+                <w:rStyle w:val="Collegamentoipertestuale"/>
+                <w:rFonts w:ascii="Calibri" w:hAnsi="Calibri"/>
+                <w:i/>
+                <w:noProof/>
+              </w:rPr>
+              <w:t>[package]</w:t>
             </w:r>
             <w:r>
               <w:rPr>
@@ -942,7 +970,7 @@
                 <w:noProof/>
                 <w:webHidden/>
               </w:rPr>
-              <w:instrText xml:space="preserve"> PAGEREF _Toc501630031 \h </w:instrText>
+              <w:instrText xml:space="preserve"> PAGEREF _Toc501636594 \h </w:instrText>
             </w:r>
             <w:r>
               <w:rPr>
@@ -977,18 +1005,17 @@
           <w:pPr>
             <w:pStyle w:val="Sommario3"/>
             <w:tabs>
-              <w:tab w:val="right" w:pos="9622"/>
+              <w:tab w:val="right" w:leader="dot" w:pos="9622"/>
             </w:tabs>
             <w:rPr>
-              <w:rFonts w:eastAsiaTheme="minorEastAsia"/>
-              <w:smallCaps w:val="0"/>
+              <w:rFonts w:eastAsiaTheme="minorEastAsia" w:cstheme="minorBidi"/>
               <w:noProof/>
               <w:sz w:val="24"/>
               <w:szCs w:val="24"/>
               <w:lang w:eastAsia="it-IT"/>
             </w:rPr>
           </w:pPr>
-          <w:hyperlink w:anchor="_Toc501630032" w:history="1">
+          <w:hyperlink w:anchor="_Toc501636595" w:history="1">
             <w:r>
               <w:rPr>
                 <w:rStyle w:val="Collegamentoipertestuale"/>
@@ -1017,7 +1044,7 @@
                 <w:noProof/>
                 <w:webHidden/>
               </w:rPr>
-              <w:instrText xml:space="preserve"> PAGEREF _Toc501630032 \h </w:instrText>
+              <w:instrText xml:space="preserve"> PAGEREF _Toc501636595 \h </w:instrText>
             </w:r>
             <w:r>
               <w:rPr>
@@ -1038,6 +1065,80 @@
                 <w:webHidden/>
               </w:rPr>
               <w:t>4</w:t>
+            </w:r>
+            <w:r>
+              <w:rPr>
+                <w:noProof/>
+                <w:webHidden/>
+              </w:rPr>
+              <w:fldChar w:fldCharType="end"/>
+            </w:r>
+          </w:hyperlink>
+        </w:p>
+        <w:p>
+          <w:pPr>
+            <w:pStyle w:val="Sommario3"/>
+            <w:tabs>
+              <w:tab w:val="right" w:leader="dot" w:pos="9622"/>
+            </w:tabs>
+            <w:rPr>
+              <w:rFonts w:eastAsiaTheme="minorEastAsia" w:cstheme="minorBidi"/>
+              <w:noProof/>
+              <w:sz w:val="24"/>
+              <w:szCs w:val="24"/>
+              <w:lang w:eastAsia="it-IT"/>
+            </w:rPr>
+          </w:pPr>
+          <w:hyperlink w:anchor="_Toc501636596" w:history="1">
+            <w:r>
+              <w:rPr>
+                <w:rStyle w:val="Collegamentoipertestuale"/>
+                <w:rFonts w:ascii="Calibri" w:hAnsi="Calibri"/>
+                <w:b/>
+                <w:noProof/>
+              </w:rPr>
+              <w:t>Token</w:t>
+            </w:r>
+            <w:r>
+              <w:rPr>
+                <w:noProof/>
+                <w:webHidden/>
+              </w:rPr>
+              <w:tab/>
+            </w:r>
+            <w:r>
+              <w:rPr>
+                <w:noProof/>
+                <w:webHidden/>
+              </w:rPr>
+              <w:fldChar w:fldCharType="begin"/>
+            </w:r>
+            <w:r>
+              <w:rPr>
+                <w:noProof/>
+                <w:webHidden/>
+              </w:rPr>
+              <w:instrText xml:space="preserve"> PAGEREF _Toc501636596 \h </w:instrText>
+            </w:r>
+            <w:r>
+              <w:rPr>
+                <w:noProof/>
+                <w:webHidden/>
+              </w:rPr>
+            </w:r>
+            <w:r>
+              <w:rPr>
+                <w:noProof/>
+                <w:webHidden/>
+              </w:rPr>
+              <w:fldChar w:fldCharType="separate"/>
+            </w:r>
+            <w:r>
+              <w:rPr>
+                <w:noProof/>
+                <w:webHidden/>
+              </w:rPr>
+              <w:t>5</w:t>
             </w:r>
             <w:r>
               <w:rPr>
@@ -1052,7 +1153,7 @@
           <w:pPr>
             <w:pStyle w:val="Sommario2"/>
             <w:tabs>
-              <w:tab w:val="right" w:pos="9622"/>
+              <w:tab w:val="right" w:leader="dot" w:pos="9622"/>
             </w:tabs>
             <w:rPr>
               <w:rFonts w:eastAsiaTheme="minorEastAsia"/>
@@ -1065,14 +1166,23 @@
               <w:lang w:eastAsia="it-IT"/>
             </w:rPr>
           </w:pPr>
-          <w:hyperlink w:anchor="_Toc501630033" w:history="1">
+          <w:hyperlink w:anchor="_Toc501636597" w:history="1">
             <w:r>
               <w:rPr>
                 <w:rStyle w:val="Collegamentoipertestuale"/>
                 <w:rFonts w:ascii="Calibri" w:hAnsi="Calibri"/>
                 <w:noProof/>
               </w:rPr>
-              <w:t>Token</w:t>
+              <w:t xml:space="preserve">Gestore Risorse </w:t>
+            </w:r>
+            <w:r>
+              <w:rPr>
+                <w:rStyle w:val="Collegamentoipertestuale"/>
+                <w:rFonts w:ascii="Calibri" w:hAnsi="Calibri"/>
+                <w:i/>
+                <w:noProof/>
+              </w:rPr>
+              <w:t>[package]</w:t>
             </w:r>
             <w:r>
               <w:rPr>
@@ -1093,7 +1203,163 @@
                 <w:noProof/>
                 <w:webHidden/>
               </w:rPr>
-              <w:instrText xml:space="preserve"> PAGEREF _Toc501630033 \h </w:instrText>
+              <w:instrText xml:space="preserve"> PAGEREF _Toc501636597 \h </w:instrText>
+            </w:r>
+            <w:r>
+              <w:rPr>
+                <w:noProof/>
+                <w:webHidden/>
+              </w:rPr>
+            </w:r>
+            <w:r>
+              <w:rPr>
+                <w:noProof/>
+                <w:webHidden/>
+              </w:rPr>
+              <w:fldChar w:fldCharType="separate"/>
+            </w:r>
+            <w:r>
+              <w:rPr>
+                <w:noProof/>
+                <w:webHidden/>
+              </w:rPr>
+              <w:t>5</w:t>
+            </w:r>
+            <w:r>
+              <w:rPr>
+                <w:noProof/>
+                <w:webHidden/>
+              </w:rPr>
+              <w:fldChar w:fldCharType="end"/>
+            </w:r>
+          </w:hyperlink>
+        </w:p>
+        <w:p>
+          <w:pPr>
+            <w:pStyle w:val="Sommario3"/>
+            <w:tabs>
+              <w:tab w:val="right" w:leader="dot" w:pos="9622"/>
+            </w:tabs>
+            <w:rPr>
+              <w:rFonts w:eastAsiaTheme="minorEastAsia" w:cstheme="minorBidi"/>
+              <w:noProof/>
+              <w:sz w:val="24"/>
+              <w:szCs w:val="24"/>
+              <w:lang w:eastAsia="it-IT"/>
+            </w:rPr>
+          </w:pPr>
+          <w:hyperlink w:anchor="_Toc501636598" w:history="1">
+            <w:r>
+              <w:rPr>
+                <w:rStyle w:val="Collegamentoipertestuale"/>
+                <w:rFonts w:ascii="Calibri" w:hAnsi="Calibri"/>
+                <w:b/>
+                <w:noProof/>
+              </w:rPr>
+              <w:t>Gestore risorse</w:t>
+            </w:r>
+            <w:r>
+              <w:rPr>
+                <w:noProof/>
+                <w:webHidden/>
+              </w:rPr>
+              <w:tab/>
+            </w:r>
+            <w:r>
+              <w:rPr>
+                <w:noProof/>
+                <w:webHidden/>
+              </w:rPr>
+              <w:fldChar w:fldCharType="begin"/>
+            </w:r>
+            <w:r>
+              <w:rPr>
+                <w:noProof/>
+                <w:webHidden/>
+              </w:rPr>
+              <w:instrText xml:space="preserve"> PAGEREF _Toc501636598 \h </w:instrText>
+            </w:r>
+            <w:r>
+              <w:rPr>
+                <w:noProof/>
+                <w:webHidden/>
+              </w:rPr>
+            </w:r>
+            <w:r>
+              <w:rPr>
+                <w:noProof/>
+                <w:webHidden/>
+              </w:rPr>
+              <w:fldChar w:fldCharType="separate"/>
+            </w:r>
+            <w:r>
+              <w:rPr>
+                <w:noProof/>
+                <w:webHidden/>
+              </w:rPr>
+              <w:t>5</w:t>
+            </w:r>
+            <w:r>
+              <w:rPr>
+                <w:noProof/>
+                <w:webHidden/>
+              </w:rPr>
+              <w:fldChar w:fldCharType="end"/>
+            </w:r>
+          </w:hyperlink>
+        </w:p>
+        <w:p>
+          <w:pPr>
+            <w:pStyle w:val="Sommario3"/>
+            <w:tabs>
+              <w:tab w:val="right" w:leader="dot" w:pos="9622"/>
+            </w:tabs>
+            <w:rPr>
+              <w:rFonts w:eastAsiaTheme="minorEastAsia" w:cstheme="minorBidi"/>
+              <w:noProof/>
+              <w:sz w:val="24"/>
+              <w:szCs w:val="24"/>
+              <w:lang w:eastAsia="it-IT"/>
+            </w:rPr>
+          </w:pPr>
+          <w:hyperlink w:anchor="_Toc501636599" w:history="1">
+            <w:r>
+              <w:rPr>
+                <w:rStyle w:val="Collegamentoipertestuale"/>
+                <w:rFonts w:ascii="Calibri" w:hAnsi="Calibri"/>
+                <w:b/>
+                <w:noProof/>
+              </w:rPr>
+              <w:t xml:space="preserve">Risorsa </w:t>
+            </w:r>
+            <w:r>
+              <w:rPr>
+                <w:rStyle w:val="Collegamentoipertestuale"/>
+                <w:rFonts w:ascii="Calibri" w:hAnsi="Calibri"/>
+                <w:noProof/>
+              </w:rPr>
+              <w:t>[abstract]</w:t>
+            </w:r>
+            <w:r>
+              <w:rPr>
+                <w:noProof/>
+                <w:webHidden/>
+              </w:rPr>
+              <w:tab/>
+            </w:r>
+            <w:r>
+              <w:rPr>
+                <w:noProof/>
+                <w:webHidden/>
+              </w:rPr>
+              <w:fldChar w:fldCharType="begin"/>
+            </w:r>
+            <w:r>
+              <w:rPr>
+                <w:noProof/>
+                <w:webHidden/>
+              </w:rPr>
+              <w:instrText xml:space="preserve"> PAGEREF _Toc501636599 \h </w:instrText>
             </w:r>
             <w:r>
               <w:rPr>
@@ -1128,7 +1394,7 @@
           <w:pPr>
             <w:pStyle w:val="Sommario2"/>
             <w:tabs>
-              <w:tab w:val="right" w:pos="9622"/>
+              <w:tab w:val="right" w:leader="dot" w:pos="9622"/>
             </w:tabs>
             <w:rPr>
               <w:rFonts w:eastAsiaTheme="minorEastAsia"/>
@@ -1141,14 +1407,14 @@
               <w:lang w:eastAsia="it-IT"/>
             </w:rPr>
           </w:pPr>
-          <w:hyperlink w:anchor="_Toc501630034" w:history="1">
+          <w:hyperlink w:anchor="_Toc501636600" w:history="1">
             <w:r>
               <w:rPr>
                 <w:rStyle w:val="Collegamentoipertestuale"/>
                 <w:rFonts w:ascii="Calibri" w:hAnsi="Calibri"/>
                 <w:noProof/>
               </w:rPr>
-              <w:t>Gestore Risorse</w:t>
+              <w:t>MethodUtils</w:t>
             </w:r>
             <w:r>
               <w:rPr>
@@ -1169,7 +1435,7 @@
                 <w:noProof/>
                 <w:webHidden/>
               </w:rPr>
-              <w:instrText xml:space="preserve"> PAGEREF _Toc501630034 \h </w:instrText>
+              <w:instrText xml:space="preserve"> PAGEREF _Toc501636600 \h </w:instrText>
             </w:r>
             <w:r>
               <w:rPr>
@@ -1202,12 +1468,14 @@
         </w:p>
         <w:p>
           <w:pPr>
-            <w:pStyle w:val="Sommario3"/>
+            <w:pStyle w:val="Sommario2"/>
             <w:tabs>
-              <w:tab w:val="right" w:pos="9622"/>
+              <w:tab w:val="right" w:leader="dot" w:pos="9622"/>
             </w:tabs>
             <w:rPr>
               <w:rFonts w:eastAsiaTheme="minorEastAsia"/>
+              <w:b w:val="0"/>
+              <w:bCs w:val="0"/>
               <w:smallCaps w:val="0"/>
               <w:noProof/>
               <w:sz w:val="24"/>
@@ -1215,15 +1483,14 @@
               <w:lang w:eastAsia="it-IT"/>
             </w:rPr>
           </w:pPr>
-          <w:hyperlink w:anchor="_Toc501630035" w:history="1">
+          <w:hyperlink w:anchor="_Toc501636601" w:history="1">
             <w:r>
               <w:rPr>
                 <w:rStyle w:val="Collegamentoipertestuale"/>
                 <w:rFonts w:ascii="Calibri" w:hAnsi="Calibri"/>
-                <w:b/>
-                <w:noProof/>
-              </w:rPr>
-              <w:t>Gestore risorse</w:t>
+                <w:noProof/>
+              </w:rPr>
+              <w:t>Server</w:t>
             </w:r>
             <w:r>
               <w:rPr>
@@ -1244,90 +1511,7 @@
                 <w:noProof/>
                 <w:webHidden/>
               </w:rPr>
-              <w:instrText xml:space="preserve"> PAGEREF _Toc501630035 \h </w:instrText>
-            </w:r>
-            <w:r>
-              <w:rPr>
-                <w:noProof/>
-                <w:webHidden/>
-              </w:rPr>
-            </w:r>
-            <w:r>
-              <w:rPr>
-                <w:noProof/>
-                <w:webHidden/>
-              </w:rPr>
-              <w:fldChar w:fldCharType="separate"/>
-            </w:r>
-            <w:r>
-              <w:rPr>
-                <w:noProof/>
-                <w:webHidden/>
-              </w:rPr>
-              <w:t>5</w:t>
-            </w:r>
-            <w:r>
-              <w:rPr>
-                <w:noProof/>
-                <w:webHidden/>
-              </w:rPr>
-              <w:fldChar w:fldCharType="end"/>
-            </w:r>
-          </w:hyperlink>
-        </w:p>
-        <w:p>
-          <w:pPr>
-            <w:pStyle w:val="Sommario3"/>
-            <w:tabs>
-              <w:tab w:val="right" w:pos="9622"/>
-            </w:tabs>
-            <w:rPr>
-              <w:rFonts w:eastAsiaTheme="minorEastAsia"/>
-              <w:smallCaps w:val="0"/>
-              <w:noProof/>
-              <w:sz w:val="24"/>
-              <w:szCs w:val="24"/>
-              <w:lang w:eastAsia="it-IT"/>
-            </w:rPr>
-          </w:pPr>
-          <w:hyperlink w:anchor="_Toc501630036" w:history="1">
-            <w:r>
-              <w:rPr>
-                <w:rStyle w:val="Collegamentoipertestuale"/>
-                <w:rFonts w:ascii="Calibri" w:hAnsi="Calibri"/>
-                <w:b/>
-                <w:noProof/>
-              </w:rPr>
-              <w:t xml:space="preserve">Risorsa </w:t>
-            </w:r>
-            <w:r>
-              <w:rPr>
-                <w:rStyle w:val="Collegamentoipertestuale"/>
-                <w:rFonts w:ascii="Calibri" w:hAnsi="Calibri"/>
-                <w:noProof/>
-              </w:rPr>
-              <w:t>[abstract]</w:t>
-            </w:r>
-            <w:r>
-              <w:rPr>
-                <w:noProof/>
-                <w:webHidden/>
-              </w:rPr>
-              <w:tab/>
-            </w:r>
-            <w:r>
-              <w:rPr>
-                <w:noProof/>
-                <w:webHidden/>
-              </w:rPr>
-              <w:fldChar w:fldCharType="begin"/>
-            </w:r>
-            <w:r>
-              <w:rPr>
-                <w:noProof/>
-                <w:webHidden/>
-              </w:rPr>
-              <w:instrText xml:space="preserve"> PAGEREF _Toc501630036 \h </w:instrText>
+              <w:instrText xml:space="preserve"> PAGEREF _Toc501636601 \h </w:instrText>
             </w:r>
             <w:r>
               <w:rPr>
@@ -1362,7 +1546,7 @@
           <w:pPr>
             <w:pStyle w:val="Sommario1"/>
             <w:tabs>
-              <w:tab w:val="right" w:pos="9622"/>
+              <w:tab w:val="right" w:leader="dot" w:pos="9622"/>
             </w:tabs>
             <w:rPr>
               <w:rFonts w:eastAsiaTheme="minorEastAsia"/>
@@ -1376,13 +1560,12 @@
               <w:lang w:eastAsia="it-IT"/>
             </w:rPr>
           </w:pPr>
-          <w:hyperlink w:anchor="_Toc501630037" w:history="1">
+          <w:hyperlink w:anchor="_Toc501636602" w:history="1">
             <w:r>
               <w:rPr>
                 <w:rStyle w:val="Collegamentoipertestuale"/>
                 <w:rFonts w:ascii="Calibri" w:hAnsi="Calibri"/>
                 <w:noProof/>
-                <w:lang w:val="en-US"/>
               </w:rPr>
               <w:t>Jsonrpc</w:t>
             </w:r>
@@ -1405,7 +1588,7 @@
                 <w:noProof/>
                 <w:webHidden/>
               </w:rPr>
-              <w:instrText xml:space="preserve"> PAGEREF _Toc501630037 \h </w:instrText>
+              <w:instrText xml:space="preserve"> PAGEREF _Toc501636602 \h </w:instrText>
             </w:r>
             <w:r>
               <w:rPr>
@@ -1440,7 +1623,7 @@
           <w:pPr>
             <w:pStyle w:val="Sommario2"/>
             <w:tabs>
-              <w:tab w:val="right" w:pos="9622"/>
+              <w:tab w:val="right" w:leader="dot" w:pos="9622"/>
             </w:tabs>
             <w:rPr>
               <w:rFonts w:eastAsiaTheme="minorEastAsia"/>
@@ -1453,13 +1636,12 @@
               <w:lang w:eastAsia="it-IT"/>
             </w:rPr>
           </w:pPr>
-          <w:hyperlink w:anchor="_Toc501630038" w:history="1">
+          <w:hyperlink w:anchor="_Toc501636603" w:history="1">
             <w:r>
               <w:rPr>
                 <w:rStyle w:val="Collegamentoipertestuale"/>
                 <w:rFonts w:ascii="Calibri" w:hAnsi="Calibri"/>
                 <w:noProof/>
-                <w:lang w:val="en-US"/>
               </w:rPr>
               <w:t>Class</w:t>
             </w:r>
@@ -1482,7 +1664,7 @@
                 <w:noProof/>
                 <w:webHidden/>
               </w:rPr>
-              <w:instrText xml:space="preserve"> PAGEREF _Toc501630038 \h </w:instrText>
+              <w:instrText xml:space="preserve"> PAGEREF _Toc501636603 \h </w:instrText>
             </w:r>
             <w:r>
               <w:rPr>
@@ -1517,7 +1699,7 @@
           <w:pPr>
             <w:pStyle w:val="Sommario1"/>
             <w:tabs>
-              <w:tab w:val="right" w:pos="9622"/>
+              <w:tab w:val="right" w:leader="dot" w:pos="9622"/>
             </w:tabs>
             <w:rPr>
               <w:rFonts w:eastAsiaTheme="minorEastAsia"/>
@@ -1531,13 +1713,12 @@
               <w:lang w:eastAsia="it-IT"/>
             </w:rPr>
           </w:pPr>
-          <w:hyperlink w:anchor="_Toc501630039" w:history="1">
+          <w:hyperlink w:anchor="_Toc501636604" w:history="1">
             <w:r>
               <w:rPr>
                 <w:rStyle w:val="Collegamentoipertestuale"/>
                 <w:rFonts w:ascii="Calibri" w:hAnsi="Calibri"/>
                 <w:noProof/>
-                <w:lang w:val="en-US"/>
               </w:rPr>
               <w:t>Zeromq</w:t>
             </w:r>
@@ -1560,7 +1741,7 @@
                 <w:noProof/>
                 <w:webHidden/>
               </w:rPr>
-              <w:instrText xml:space="preserve"> PAGEREF _Toc501630039 \h </w:instrText>
+              <w:instrText xml:space="preserve"> PAGEREF _Toc501636604 \h </w:instrText>
             </w:r>
             <w:r>
               <w:rPr>
@@ -1595,7 +1776,7 @@
           <w:pPr>
             <w:pStyle w:val="Sommario2"/>
             <w:tabs>
-              <w:tab w:val="right" w:pos="9622"/>
+              <w:tab w:val="right" w:leader="dot" w:pos="9622"/>
             </w:tabs>
             <w:rPr>
               <w:rFonts w:eastAsiaTheme="minorEastAsia"/>
@@ -1608,13 +1789,12 @@
               <w:lang w:eastAsia="it-IT"/>
             </w:rPr>
           </w:pPr>
-          <w:hyperlink w:anchor="_Toc501630040" w:history="1">
+          <w:hyperlink w:anchor="_Toc501636605" w:history="1">
             <w:r>
               <w:rPr>
                 <w:rStyle w:val="Collegamentoipertestuale"/>
                 <w:rFonts w:ascii="Calibri" w:hAnsi="Calibri"/>
                 <w:noProof/>
-                <w:lang w:val="en-US"/>
               </w:rPr>
               <w:t>Class</w:t>
             </w:r>
@@ -1637,7 +1817,7 @@
                 <w:noProof/>
                 <w:webHidden/>
               </w:rPr>
-              <w:instrText xml:space="preserve"> PAGEREF _Toc501630040 \h </w:instrText>
+              <w:instrText xml:space="preserve"> PAGEREF _Toc501636605 \h </w:instrText>
             </w:r>
             <w:r>
               <w:rPr>
@@ -1672,7 +1852,7 @@
           <w:pPr>
             <w:pStyle w:val="Sommario1"/>
             <w:tabs>
-              <w:tab w:val="right" w:pos="9622"/>
+              <w:tab w:val="right" w:leader="dot" w:pos="9622"/>
             </w:tabs>
             <w:rPr>
               <w:rFonts w:eastAsiaTheme="minorEastAsia"/>
@@ -1686,7 +1866,7 @@
               <w:lang w:eastAsia="it-IT"/>
             </w:rPr>
           </w:pPr>
-          <w:hyperlink w:anchor="_Toc501630041" w:history="1">
+          <w:hyperlink w:anchor="_Toc501636606" w:history="1">
             <w:r>
               <w:rPr>
                 <w:rStyle w:val="Collegamentoipertestuale"/>
@@ -1714,7 +1894,7 @@
                 <w:noProof/>
                 <w:webHidden/>
               </w:rPr>
-              <w:instrText xml:space="preserve"> PAGEREF _Toc501630041 \h </w:instrText>
+              <w:instrText xml:space="preserve"> PAGEREF _Toc501636606 \h </w:instrText>
             </w:r>
             <w:r>
               <w:rPr>
@@ -1749,7 +1929,7 @@
           <w:pPr>
             <w:pStyle w:val="Sommario2"/>
             <w:tabs>
-              <w:tab w:val="right" w:pos="9622"/>
+              <w:tab w:val="right" w:leader="dot" w:pos="9622"/>
             </w:tabs>
             <w:rPr>
               <w:rFonts w:eastAsiaTheme="minorEastAsia"/>
@@ -1762,7 +1942,7 @@
               <w:lang w:eastAsia="it-IT"/>
             </w:rPr>
           </w:pPr>
-          <w:hyperlink w:anchor="_Toc501630042" w:history="1">
+          <w:hyperlink w:anchor="_Toc501636607" w:history="1">
             <w:r>
               <w:rPr>
                 <w:rStyle w:val="Collegamentoipertestuale"/>
@@ -1790,7 +1970,7 @@
                 <w:noProof/>
                 <w:webHidden/>
               </w:rPr>
-              <w:instrText xml:space="preserve"> PAGEREF _Toc501630042 \h </w:instrText>
+              <w:instrText xml:space="preserve"> PAGEREF _Toc501636607 \h </w:instrText>
             </w:r>
             <w:r>
               <w:rPr>
@@ -1824,9 +2004,10 @@
         <w:p>
           <w:r>
             <w:rPr>
-              <w:b/>
-              <w:bCs/>
-              <w:noProof/>
+              <w:caps/>
+              <w:sz w:val="22"/>
+              <w:szCs w:val="22"/>
+              <w:u w:val="single"/>
             </w:rPr>
             <w:fldChar w:fldCharType="end"/>
           </w:r>
@@ -1862,7 +2043,7 @@
           <w:b/>
         </w:rPr>
       </w:pPr>
-      <w:bookmarkStart w:id="1" w:name="_Toc501630026"/>
+      <w:bookmarkStart w:id="1" w:name="_Toc501636589"/>
       <w:r>
         <w:rPr>
           <w:rFonts w:ascii="Calibri" w:hAnsi="Calibri"/>
@@ -1878,14 +2059,48 @@
       <w:r>
         <w:t xml:space="preserve">L’implementazione del codice Java di </w:t>
       </w:r>
+      <w:proofErr w:type="spellStart"/>
       <w:r>
         <w:t>AuthOK</w:t>
       </w:r>
-      <w:r>
-        <w:t xml:space="preserve"> è la parte finale del processo di realizzazione del software. Essa ha il compito di dar vita al programma reale che dovrà rispettare tutti i modelli precedentemente realizzati, a partire dal Goal Diagram fino all’ultimo dei diagrammi UML. Uno alla volta, tutti i metodi sono stati implementati e integrati tra di loro al fine di realizzare la logica applicativa del programma. </w:t>
-      </w:r>
-      <w:r>
-        <w:t>L’implementazione prevede la creazione delle diverse classi suddivise nei package “Authorizer”, “User”, “Jsonrpc” e “Zeromq”.</w:t>
+      <w:proofErr w:type="spellEnd"/>
+      <w:r>
+        <w:t xml:space="preserve"> è la parte finale del processo di realizzazione del software. Essa ha il compito di dar vita al programma reale che dovrà rispettare tutti i modelli precedentemente realizzati, a partire dal Goal </w:t>
+      </w:r>
+      <w:proofErr w:type="spellStart"/>
+      <w:r>
+        <w:t>Diagram</w:t>
+      </w:r>
+      <w:proofErr w:type="spellEnd"/>
+      <w:r>
+        <w:t xml:space="preserve"> fino all’ultimo dei diagrammi UML. Uno alla volta, tutti i metodi sono stati implementati e integrati tra di loro al fine di realizzare la logica applicativa del programma. </w:t>
+      </w:r>
+      <w:r>
+        <w:t>L’implementazione prevede la creazione delle diverse classi suddivise nei package “</w:t>
+      </w:r>
+      <w:proofErr w:type="spellStart"/>
+      <w:r>
+        <w:t>Authorizer</w:t>
+      </w:r>
+      <w:proofErr w:type="spellEnd"/>
+      <w:r>
+        <w:t>”, “User”, “</w:t>
+      </w:r>
+      <w:proofErr w:type="spellStart"/>
+      <w:r>
+        <w:t>Jsonrpc</w:t>
+      </w:r>
+      <w:proofErr w:type="spellEnd"/>
+      <w:r>
+        <w:t>” e “</w:t>
+      </w:r>
+      <w:proofErr w:type="spellStart"/>
+      <w:r>
+        <w:t>Zeromq</w:t>
+      </w:r>
+      <w:proofErr w:type="spellEnd"/>
+      <w:r>
+        <w:t>”.</w:t>
       </w:r>
       <w:r>
         <w:br w:type="page"/>
@@ -1900,7 +2115,8 @@
           <w:b/>
         </w:rPr>
       </w:pPr>
-      <w:bookmarkStart w:id="2" w:name="_Toc501630027"/>
+      <w:bookmarkStart w:id="2" w:name="_Toc501636590"/>
+      <w:proofErr w:type="spellStart"/>
       <w:r>
         <w:rPr>
           <w:rFonts w:ascii="Calibri" w:hAnsi="Calibri"/>
@@ -1910,6 +2126,7 @@
         <w:t>Authorizer</w:t>
       </w:r>
       <w:bookmarkEnd w:id="2"/>
+      <w:proofErr w:type="spellEnd"/>
     </w:p>
     <w:p/>
     <w:p>
@@ -1922,7 +2139,7 @@
           <w:sz w:val="40"/>
         </w:rPr>
       </w:pPr>
-      <w:bookmarkStart w:id="3" w:name="_Toc501630028"/>
+      <w:bookmarkStart w:id="3" w:name="_Toc501636591"/>
       <w:r>
         <w:rPr>
           <w:rFonts w:ascii="Calibri" w:hAnsi="Calibri"/>
@@ -1932,11 +2149,82 @@
         </w:rPr>
         <w:t>Gestore Autorizzazioni</w:t>
       </w:r>
+      <w:r>
+        <w:rPr>
+          <w:rFonts w:ascii="Calibri" w:hAnsi="Calibri"/>
+          <w:b/>
+          <w:color w:val="000000" w:themeColor="text1"/>
+          <w:sz w:val="40"/>
+        </w:rPr>
+        <w:t xml:space="preserve"> </w:t>
+      </w:r>
+      <w:r>
+        <w:rPr>
+          <w:rFonts w:ascii="Calibri" w:hAnsi="Calibri"/>
+          <w:i/>
+          <w:color w:val="000000" w:themeColor="text1"/>
+          <w:sz w:val="40"/>
+        </w:rPr>
+        <w:t>[package]</w:t>
+      </w:r>
       <w:bookmarkEnd w:id="3"/>
     </w:p>
     <w:p>
       <w:r>
-        <w:t>Il package GestoreAutorizzazioni contiene le classi GestoreAutorizzazioni e Autorizzazione. Include inoltre una classe AuthorizationException che estende la classe Exception per la gestione delle eccezioni.</w:t>
+        <w:t xml:space="preserve">Il package </w:t>
+      </w:r>
+      <w:proofErr w:type="spellStart"/>
+      <w:r>
+        <w:rPr>
+          <w:i/>
+        </w:rPr>
+        <w:t>GestoreAutorizzazioni</w:t>
+      </w:r>
+      <w:proofErr w:type="spellEnd"/>
+      <w:r>
+        <w:t xml:space="preserve"> contiene le classi </w:t>
+      </w:r>
+      <w:proofErr w:type="spellStart"/>
+      <w:r>
+        <w:rPr>
+          <w:i/>
+        </w:rPr>
+        <w:t>GestoreAutorizzazioni</w:t>
+      </w:r>
+      <w:proofErr w:type="spellEnd"/>
+      <w:r>
+        <w:t xml:space="preserve"> e </w:t>
+      </w:r>
+      <w:r>
+        <w:rPr>
+          <w:i/>
+        </w:rPr>
+        <w:t>Autorizzazione</w:t>
+      </w:r>
+      <w:r>
+        <w:t xml:space="preserve">. Include inoltre una classe </w:t>
+      </w:r>
+      <w:proofErr w:type="spellStart"/>
+      <w:r>
+        <w:rPr>
+          <w:i/>
+        </w:rPr>
+        <w:t>AuthorizationException</w:t>
+      </w:r>
+      <w:proofErr w:type="spellEnd"/>
+      <w:r>
+        <w:t xml:space="preserve"> che estende la classe </w:t>
+      </w:r>
+      <w:proofErr w:type="spellStart"/>
+      <w:r>
+        <w:rPr>
+          <w:i/>
+        </w:rPr>
+        <w:t>Exception</w:t>
+      </w:r>
+      <w:proofErr w:type="spellEnd"/>
+      <w:r>
+        <w:t xml:space="preserve"> per la gestione delle eccezioni.</w:t>
       </w:r>
     </w:p>
     <w:p/>
@@ -1944,6 +2232,7 @@
       <w:pPr>
         <w:pStyle w:val="Titolo3"/>
         <w:spacing w:after="60"/>
+        <w:ind w:left="709"/>
         <w:rPr>
           <w:rFonts w:ascii="Calibri" w:hAnsi="Calibri"/>
           <w:b/>
@@ -1951,7 +2240,7 @@
           <w:sz w:val="40"/>
         </w:rPr>
       </w:pPr>
-      <w:bookmarkStart w:id="4" w:name="_Toc501630029"/>
+      <w:bookmarkStart w:id="4" w:name="_Toc501636592"/>
       <w:r>
         <w:rPr>
           <w:rFonts w:ascii="Calibri" w:hAnsi="Calibri"/>
@@ -1964,14 +2253,50 @@
       <w:bookmarkEnd w:id="4"/>
     </w:p>
     <w:p>
-      <w:r>
-        <w:t>La classe Gestore Autorizzazioni implementa tutti i metodi necessari per le operazioni che vengono eseguite sulle autorizzazioni. Il costruttore di questa classe utilizza il design pattern singleton per garantirne l’univocità. Durante l’i</w:t>
+      <w:pPr>
+        <w:ind w:left="709"/>
+      </w:pPr>
+      <w:r>
+        <w:t xml:space="preserve">La classe </w:t>
+      </w:r>
+      <w:proofErr w:type="spellStart"/>
+      <w:r>
+        <w:rPr>
+          <w:i/>
+        </w:rPr>
+        <w:t>Gestore</w:t>
+      </w:r>
+      <w:r>
+        <w:rPr>
+          <w:i/>
+        </w:rPr>
+        <w:t>Autorizzazioni</w:t>
+      </w:r>
+      <w:proofErr w:type="spellEnd"/>
+      <w:r>
+        <w:t xml:space="preserve"> implementa tutti i metodi necessari per le operazioni che vengono eseguite sulle autorizzazioni. Il costruttore di questa classe utilizza il design pattern singleton per garantirne l’univocità. Durante l’</w:t>
+      </w:r>
+      <w:proofErr w:type="spellStart"/>
+      <w:r>
+        <w:t>i</w:t>
       </w:r>
       <w:r>
         <w:t>n</w:t>
       </w:r>
       <w:r>
-        <w:t>stanziazione di un nuovo gestore viene creata una nuova HashMap autorizzazioni che conterrà le nuove autorizzazioni create per consentirne il salvataggio e le successive verifiche su di essi.  I principali metodi implementati in questa classe sono:</w:t>
+        <w:t>stanziazione</w:t>
+      </w:r>
+      <w:proofErr w:type="spellEnd"/>
+      <w:r>
+        <w:t xml:space="preserve"> di un nuovo gestore viene creata una nuova </w:t>
+      </w:r>
+      <w:proofErr w:type="spellStart"/>
+      <w:r>
+        <w:t>HashMap</w:t>
+      </w:r>
+      <w:proofErr w:type="spellEnd"/>
+      <w:r>
+        <w:t xml:space="preserve"> autorizzazioni che conterrà le nuove autorizzazioni create per consentirne il salvataggio e le successive verifiche su di essi.  I principali metodi implementati in questa classe sono:</w:t>
       </w:r>
     </w:p>
     <w:p>
@@ -1981,10 +2306,19 @@
           <w:ilvl w:val="0"/>
           <w:numId w:val="6"/>
         </w:numPr>
-      </w:pPr>
-      <w:r>
+        <w:ind w:left="1429"/>
+        <w:rPr>
+          <w:i/>
+        </w:rPr>
+      </w:pPr>
+      <w:proofErr w:type="spellStart"/>
+      <w:r>
+        <w:rPr>
+          <w:i/>
+        </w:rPr>
         <w:t>genera_chiave_unica</w:t>
       </w:r>
+      <w:proofErr w:type="spellEnd"/>
     </w:p>
     <w:p>
       <w:pPr>
@@ -1993,10 +2327,19 @@
           <w:ilvl w:val="0"/>
           <w:numId w:val="6"/>
         </w:numPr>
-      </w:pPr>
-      <w:r>
+        <w:ind w:left="1429"/>
+        <w:rPr>
+          <w:i/>
+        </w:rPr>
+      </w:pPr>
+      <w:proofErr w:type="spellStart"/>
+      <w:r>
+        <w:rPr>
+          <w:i/>
+        </w:rPr>
         <w:t>creaAutorizzazione</w:t>
       </w:r>
+      <w:proofErr w:type="spellEnd"/>
     </w:p>
     <w:p>
       <w:pPr>
@@ -2005,10 +2348,19 @@
           <w:ilvl w:val="0"/>
           <w:numId w:val="6"/>
         </w:numPr>
-      </w:pPr>
-      <w:r>
+        <w:ind w:left="1429"/>
+        <w:rPr>
+          <w:i/>
+        </w:rPr>
+      </w:pPr>
+      <w:proofErr w:type="spellStart"/>
+      <w:r>
+        <w:rPr>
+          <w:i/>
+        </w:rPr>
         <w:t>revocaAutorizzazione</w:t>
       </w:r>
+      <w:proofErr w:type="spellEnd"/>
     </w:p>
     <w:p>
       <w:pPr>
@@ -2017,10 +2369,19 @@
           <w:ilvl w:val="0"/>
           <w:numId w:val="6"/>
         </w:numPr>
-      </w:pPr>
-      <w:r>
+        <w:ind w:left="1429"/>
+        <w:rPr>
+          <w:i/>
+        </w:rPr>
+      </w:pPr>
+      <w:proofErr w:type="spellStart"/>
+      <w:r>
+        <w:rPr>
+          <w:i/>
+        </w:rPr>
         <w:t>verificaEisitenzaAutorizzazione</w:t>
       </w:r>
+      <w:proofErr w:type="spellEnd"/>
     </w:p>
     <w:p>
       <w:pPr>
@@ -2029,17 +2390,35 @@
           <w:ilvl w:val="0"/>
           <w:numId w:val="6"/>
         </w:numPr>
-      </w:pPr>
-      <w:r>
+        <w:ind w:left="1429"/>
+        <w:rPr>
+          <w:i/>
+        </w:rPr>
+      </w:pPr>
+      <w:proofErr w:type="spellStart"/>
+      <w:r>
+        <w:rPr>
+          <w:i/>
+        </w:rPr>
         <w:t>verificaValiditàAutorizzazione</w:t>
       </w:r>
-    </w:p>
-    <w:p/>
-    <w:p/>
+      <w:proofErr w:type="spellEnd"/>
+    </w:p>
+    <w:p>
+      <w:pPr>
+        <w:ind w:left="709"/>
+      </w:pPr>
+    </w:p>
+    <w:p>
+      <w:pPr>
+        <w:ind w:left="709"/>
+      </w:pPr>
+    </w:p>
     <w:p>
       <w:pPr>
         <w:pStyle w:val="Titolo3"/>
         <w:spacing w:after="60"/>
+        <w:ind w:left="709"/>
         <w:rPr>
           <w:rFonts w:ascii="Calibri" w:hAnsi="Calibri"/>
           <w:b/>
@@ -2047,7 +2426,7 @@
           <w:sz w:val="32"/>
         </w:rPr>
       </w:pPr>
-      <w:bookmarkStart w:id="5" w:name="_Toc501630030"/>
+      <w:bookmarkStart w:id="5" w:name="_Toc501636593"/>
       <w:r>
         <w:rPr>
           <w:rFonts w:ascii="Calibri" w:hAnsi="Calibri"/>
@@ -2060,8 +2439,28 @@
       <w:bookmarkEnd w:id="5"/>
     </w:p>
     <w:p>
-      <w:r>
-        <w:t>La classe Autorizzazione ha al suo interno il costruttore necessario per la creazione di un nuovo token e i metodi per recuperarne le sue informazioni. Ogni autorizzazione è costituita da un nome utente, un livello di accesso e una scadenza.</w:t>
+      <w:pPr>
+        <w:ind w:left="709"/>
+      </w:pPr>
+      <w:r>
+        <w:t xml:space="preserve">La classe </w:t>
+      </w:r>
+      <w:r>
+        <w:rPr>
+          <w:i/>
+        </w:rPr>
+        <w:t>Autorizzazione</w:t>
+      </w:r>
+      <w:r>
+        <w:t xml:space="preserve"> ha al suo interno il costruttore necessario per la creazione di un nuovo </w:t>
+      </w:r>
+      <w:proofErr w:type="spellStart"/>
+      <w:r>
+        <w:t>token</w:t>
+      </w:r>
+      <w:proofErr w:type="spellEnd"/>
+      <w:r>
+        <w:t xml:space="preserve"> e i metodi per recuperarne le sue informazioni. Ogni autorizzazione è costituita da un nome utente, un livello di accesso e una scadenza.</w:t>
       </w:r>
     </w:p>
     <w:p>
@@ -2085,7 +2484,7 @@
           <w:sz w:val="40"/>
         </w:rPr>
       </w:pPr>
-      <w:bookmarkStart w:id="6" w:name="_Toc501630031"/>
+      <w:bookmarkStart w:id="6" w:name="_Toc501636594"/>
       <w:r>
         <w:rPr>
           <w:rFonts w:ascii="Calibri" w:hAnsi="Calibri"/>
@@ -2093,8 +2492,9 @@
           <w:color w:val="000000" w:themeColor="text1"/>
           <w:sz w:val="40"/>
         </w:rPr>
-        <w:t>Gestore T</w:t>
-      </w:r>
+        <w:t xml:space="preserve">Gestore </w:t>
+      </w:r>
+      <w:proofErr w:type="spellStart"/>
       <w:r>
         <w:rPr>
           <w:rFonts w:ascii="Calibri" w:hAnsi="Calibri"/>
@@ -2102,20 +2502,96 @@
           <w:color w:val="000000" w:themeColor="text1"/>
           <w:sz w:val="40"/>
         </w:rPr>
+        <w:t>T</w:t>
+      </w:r>
+      <w:r>
+        <w:rPr>
+          <w:rFonts w:ascii="Calibri" w:hAnsi="Calibri"/>
+          <w:b/>
+          <w:color w:val="000000" w:themeColor="text1"/>
+          <w:sz w:val="40"/>
+        </w:rPr>
         <w:t>oken</w:t>
       </w:r>
+      <w:proofErr w:type="spellEnd"/>
+      <w:r>
+        <w:rPr>
+          <w:rFonts w:ascii="Calibri" w:hAnsi="Calibri"/>
+          <w:b/>
+          <w:color w:val="000000" w:themeColor="text1"/>
+          <w:sz w:val="40"/>
+        </w:rPr>
+        <w:t xml:space="preserve"> </w:t>
+      </w:r>
+      <w:r>
+        <w:rPr>
+          <w:rFonts w:ascii="Calibri" w:hAnsi="Calibri"/>
+          <w:i/>
+          <w:color w:val="000000" w:themeColor="text1"/>
+          <w:sz w:val="40"/>
+        </w:rPr>
+        <w:t>[package]</w:t>
+      </w:r>
       <w:bookmarkEnd w:id="6"/>
     </w:p>
     <w:p>
       <w:r>
-        <w:t>Come nel precedente caso anche nel package GestoreToken sono presenti una classe “gestore” e una classe Token. Ancora una volta estendiamo la classe Exceprion per la generazione di TokenExceptions</w:t>
-      </w:r>
+        <w:t xml:space="preserve">Come nel precedente caso anche nel package </w:t>
+      </w:r>
+      <w:proofErr w:type="spellStart"/>
+      <w:r>
+        <w:rPr>
+          <w:i/>
+        </w:rPr>
+        <w:t>GestoreToken</w:t>
+      </w:r>
+      <w:proofErr w:type="spellEnd"/>
+      <w:r>
+        <w:t xml:space="preserve"> sono presenti una classe “gestore” e una classe </w:t>
+      </w:r>
+      <w:proofErr w:type="spellStart"/>
+      <w:r>
+        <w:rPr>
+          <w:i/>
+        </w:rPr>
+        <w:t>Token</w:t>
+      </w:r>
+      <w:proofErr w:type="spellEnd"/>
+      <w:r>
+        <w:t xml:space="preserve">. Ancora una volta estendiamo la classe </w:t>
+      </w:r>
+      <w:proofErr w:type="spellStart"/>
+      <w:r>
+        <w:rPr>
+          <w:i/>
+        </w:rPr>
+        <w:t>Except</w:t>
+      </w:r>
+      <w:r>
+        <w:rPr>
+          <w:i/>
+        </w:rPr>
+        <w:t>ion</w:t>
+      </w:r>
+      <w:proofErr w:type="spellEnd"/>
+      <w:r>
+        <w:t xml:space="preserve"> per la generazione di </w:t>
+      </w:r>
+      <w:proofErr w:type="spellStart"/>
+      <w:r>
+        <w:rPr>
+          <w:i/>
+        </w:rPr>
+        <w:t>TokenExceptions</w:t>
+      </w:r>
+      <w:proofErr w:type="spellEnd"/>
     </w:p>
     <w:p/>
     <w:p>
       <w:pPr>
         <w:pStyle w:val="Titolo3"/>
         <w:spacing w:after="60"/>
+        <w:ind w:left="709"/>
         <w:rPr>
           <w:rFonts w:ascii="Calibri" w:hAnsi="Calibri"/>
           <w:b/>
@@ -2123,7 +2599,7 @@
           <w:sz w:val="40"/>
         </w:rPr>
       </w:pPr>
-      <w:bookmarkStart w:id="7" w:name="_Toc501630032"/>
+      <w:bookmarkStart w:id="7" w:name="_Toc501636595"/>
       <w:r>
         <w:rPr>
           <w:rFonts w:ascii="Calibri" w:hAnsi="Calibri"/>
@@ -2133,6 +2609,7 @@
         </w:rPr>
         <w:t xml:space="preserve">Gestore </w:t>
       </w:r>
+      <w:proofErr w:type="spellStart"/>
       <w:r>
         <w:rPr>
           <w:rFonts w:ascii="Calibri" w:hAnsi="Calibri"/>
@@ -2143,19 +2620,69 @@
         <w:t>token</w:t>
       </w:r>
       <w:bookmarkEnd w:id="7"/>
-    </w:p>
-    <w:p>
+      <w:proofErr w:type="spellEnd"/>
+    </w:p>
+    <w:p>
+      <w:pPr>
+        <w:ind w:left="709"/>
+      </w:pPr>
       <w:r>
         <w:t>L</w:t>
       </w:r>
       <w:r>
-        <w:t>a classe Gestore</w:t>
-      </w:r>
-      <w:r>
-        <w:t>Token implementa tutti i metodi necessari per le operazioni che vengono eseguite sui token. Il costruttore di questa classe utilizza il design pattern singleton per garantirne l’univocità.</w:t>
-      </w:r>
-      <w:r>
-        <w:t xml:space="preserve"> Durante l’istanziazione di un nuovo gestore viene creata una nuova HashMap che conterrà i token creati per consentirne il salvataggio e le successive verifiche su di essi. </w:t>
+        <w:t xml:space="preserve">a classe </w:t>
+      </w:r>
+      <w:proofErr w:type="spellStart"/>
+      <w:r>
+        <w:rPr>
+          <w:i/>
+        </w:rPr>
+        <w:t>Gestore</w:t>
+      </w:r>
+      <w:r>
+        <w:rPr>
+          <w:i/>
+        </w:rPr>
+        <w:t>Token</w:t>
+      </w:r>
+      <w:proofErr w:type="spellEnd"/>
+      <w:r>
+        <w:t xml:space="preserve"> implementa tutti i metodi necessari per le operazioni che vengono eseguite sui </w:t>
+      </w:r>
+      <w:proofErr w:type="spellStart"/>
+      <w:r>
+        <w:t>token</w:t>
+      </w:r>
+      <w:proofErr w:type="spellEnd"/>
+      <w:r>
+        <w:t>. Il costruttore di questa classe utilizza il design pattern singleton per garantirne l’univocità.</w:t>
+      </w:r>
+      <w:r>
+        <w:t xml:space="preserve"> Durante l’</w:t>
+      </w:r>
+      <w:proofErr w:type="spellStart"/>
+      <w:r>
+        <w:t>istanziazione</w:t>
+      </w:r>
+      <w:proofErr w:type="spellEnd"/>
+      <w:r>
+        <w:t xml:space="preserve"> di un nuovo gestore viene creata una nuova </w:t>
+      </w:r>
+      <w:proofErr w:type="spellStart"/>
+      <w:r>
+        <w:t>HashMap</w:t>
+      </w:r>
+      <w:proofErr w:type="spellEnd"/>
+      <w:r>
+        <w:t xml:space="preserve"> che conterrà i </w:t>
+      </w:r>
+      <w:proofErr w:type="spellStart"/>
+      <w:r>
+        <w:t>token</w:t>
+      </w:r>
+      <w:proofErr w:type="spellEnd"/>
+      <w:r>
+        <w:t xml:space="preserve"> creati per consentirne il salvataggio e le successive verifiche su di essi. </w:t>
       </w:r>
       <w:r>
         <w:t xml:space="preserve"> I metodi implementati</w:t>
@@ -2174,10 +2701,19 @@
           <w:ilvl w:val="0"/>
           <w:numId w:val="6"/>
         </w:numPr>
-      </w:pPr>
-      <w:r>
+        <w:ind w:left="1429"/>
+        <w:rPr>
+          <w:i/>
+        </w:rPr>
+      </w:pPr>
+      <w:proofErr w:type="spellStart"/>
+      <w:r>
+        <w:rPr>
+          <w:i/>
+        </w:rPr>
         <w:t>creaToken</w:t>
       </w:r>
+      <w:proofErr w:type="spellEnd"/>
     </w:p>
     <w:p>
       <w:pPr>
@@ -2186,10 +2722,19 @@
           <w:ilvl w:val="0"/>
           <w:numId w:val="6"/>
         </w:numPr>
-      </w:pPr>
-      <w:r>
+        <w:ind w:left="1429"/>
+        <w:rPr>
+          <w:i/>
+        </w:rPr>
+      </w:pPr>
+      <w:proofErr w:type="spellStart"/>
+      <w:r>
+        <w:rPr>
+          <w:i/>
+        </w:rPr>
         <w:t>verificaToken</w:t>
       </w:r>
+      <w:proofErr w:type="spellEnd"/>
     </w:p>
     <w:p>
       <w:pPr>
@@ -2198,10 +2743,19 @@
           <w:ilvl w:val="0"/>
           <w:numId w:val="6"/>
         </w:numPr>
-      </w:pPr>
-      <w:r>
+        <w:ind w:left="1429"/>
+        <w:rPr>
+          <w:i/>
+        </w:rPr>
+      </w:pPr>
+      <w:proofErr w:type="spellStart"/>
+      <w:r>
+        <w:rPr>
+          <w:i/>
+        </w:rPr>
         <w:t>cancellaTokenScaduti</w:t>
       </w:r>
+      <w:proofErr w:type="spellEnd"/>
     </w:p>
     <w:p>
       <w:pPr>
@@ -2210,45 +2764,77 @@
           <w:ilvl w:val="0"/>
           <w:numId w:val="6"/>
         </w:numPr>
-      </w:pPr>
-      <w:r>
+        <w:ind w:left="1429"/>
+        <w:rPr>
+          <w:i/>
+        </w:rPr>
+      </w:pPr>
+      <w:proofErr w:type="spellStart"/>
+      <w:r>
+        <w:rPr>
+          <w:i/>
+        </w:rPr>
         <w:t>cancellaTokenChiave</w:t>
       </w:r>
-    </w:p>
-    <w:p/>
-    <w:p>
-      <w:pPr>
-        <w:pStyle w:val="Titolo2"/>
+      <w:proofErr w:type="spellEnd"/>
+    </w:p>
+    <w:p>
+      <w:pPr>
+        <w:ind w:left="709"/>
+      </w:pPr>
+    </w:p>
+    <w:p>
+      <w:pPr>
+        <w:pStyle w:val="Titolo3"/>
+        <w:spacing w:after="60"/>
+        <w:ind w:left="709"/>
         <w:rPr>
           <w:rFonts w:ascii="Calibri" w:hAnsi="Calibri"/>
           <w:b/>
           <w:color w:val="000000" w:themeColor="text1"/>
-          <w:sz w:val="40"/>
-        </w:rPr>
-      </w:pPr>
-      <w:bookmarkStart w:id="8" w:name="_Toc501630033"/>
+          <w:sz w:val="32"/>
+        </w:rPr>
+      </w:pPr>
+      <w:bookmarkStart w:id="8" w:name="_Toc501636596"/>
+      <w:proofErr w:type="spellStart"/>
       <w:r>
         <w:rPr>
           <w:rFonts w:ascii="Calibri" w:hAnsi="Calibri"/>
           <w:b/>
           <w:color w:val="000000" w:themeColor="text1"/>
-          <w:sz w:val="40"/>
+          <w:sz w:val="32"/>
         </w:rPr>
         <w:lastRenderedPageBreak/>
         <w:t>Token</w:t>
       </w:r>
       <w:bookmarkEnd w:id="8"/>
-    </w:p>
-    <w:p>
-      <w:pPr>
-        <w:rPr>
-          <w:lang w:eastAsia="it-IT"/>
-        </w:rPr>
-      </w:pPr>
-    </w:p>
-    <w:p>
-      <w:r>
-        <w:t xml:space="preserve">La classe Token ha al suo interno il costruttore necessario per la creazione di un nuovo token e i metodi per </w:t>
+      <w:proofErr w:type="spellEnd"/>
+    </w:p>
+    <w:p>
+      <w:pPr>
+        <w:ind w:left="709"/>
+      </w:pPr>
+      <w:r>
+        <w:t xml:space="preserve">La classe </w:t>
+      </w:r>
+      <w:proofErr w:type="spellStart"/>
+      <w:r>
+        <w:rPr>
+          <w:i/>
+        </w:rPr>
+        <w:t>Token</w:t>
+      </w:r>
+      <w:proofErr w:type="spellEnd"/>
+      <w:r>
+        <w:t xml:space="preserve"> ha al suo interno il costruttore necessario per la creazione di un nuovo </w:t>
+      </w:r>
+      <w:proofErr w:type="spellStart"/>
+      <w:r>
+        <w:t>token</w:t>
+      </w:r>
+      <w:proofErr w:type="spellEnd"/>
+      <w:r>
+        <w:t xml:space="preserve"> e i metodi per </w:t>
       </w:r>
       <w:r>
         <w:t>recuperarne le sue informazioni.</w:t>
@@ -2265,7 +2851,7 @@
           <w:sz w:val="40"/>
         </w:rPr>
       </w:pPr>
-      <w:bookmarkStart w:id="9" w:name="_Toc501630034"/>
+      <w:bookmarkStart w:id="9" w:name="_Toc501636597"/>
       <w:r>
         <w:rPr>
           <w:rFonts w:ascii="Calibri" w:hAnsi="Calibri"/>
@@ -2275,14 +2861,90 @@
         </w:rPr>
         <w:t>Gestore Risorse</w:t>
       </w:r>
+      <w:r>
+        <w:rPr>
+          <w:rFonts w:ascii="Calibri" w:hAnsi="Calibri"/>
+          <w:b/>
+          <w:color w:val="000000" w:themeColor="text1"/>
+          <w:sz w:val="40"/>
+        </w:rPr>
+        <w:t xml:space="preserve"> </w:t>
+      </w:r>
+      <w:r>
+        <w:rPr>
+          <w:rFonts w:ascii="Calibri" w:hAnsi="Calibri"/>
+          <w:i/>
+          <w:color w:val="000000" w:themeColor="text1"/>
+          <w:sz w:val="40"/>
+        </w:rPr>
+        <w:t>[package]</w:t>
+      </w:r>
       <w:bookmarkEnd w:id="9"/>
     </w:p>
     <w:p>
       <w:r>
-        <w:t>Per la creazione delle risorse si ricorre a un design pattern factory</w:t>
-      </w:r>
-      <w:r>
-        <w:t xml:space="preserve"> method. Pertanto per ogni tipo di risorsa vi sarà una classe “risorsa” e una classe “factory” dedicata. Per facilitare la gestione dei tipi di risorsa disponibili abbiamo introdotto un “ENUM”. Come nel caso precedente sono presenti anche qui una classe “gestore”, contenente i diversi metodi per la creazione e per le operazioni sulle risorse, e una classe ResourceException che estende la classe Exception.</w:t>
+        <w:t xml:space="preserve">Per la creazione delle risorse si ricorre a un design pattern </w:t>
+      </w:r>
+      <w:proofErr w:type="spellStart"/>
+      <w:r>
+        <w:t>factory</w:t>
+      </w:r>
+      <w:proofErr w:type="spellEnd"/>
+      <w:r>
+        <w:t xml:space="preserve"> </w:t>
+      </w:r>
+      <w:proofErr w:type="spellStart"/>
+      <w:r>
+        <w:t>method</w:t>
+      </w:r>
+      <w:proofErr w:type="spellEnd"/>
+      <w:r>
+        <w:t>. Pertanto per ogni tipo di risorsa vi sarà una classe “risorsa” e una classe “</w:t>
+      </w:r>
+      <w:proofErr w:type="spellStart"/>
+      <w:r>
+        <w:t>factory</w:t>
+      </w:r>
+      <w:proofErr w:type="spellEnd"/>
+      <w:r>
+        <w:t>” dedicata. Per facilitare la gestione dei tipi di risorsa disponibili abbiamo introdotto un “</w:t>
+      </w:r>
+      <w:r>
+        <w:rPr>
+          <w:i/>
+        </w:rPr>
+        <w:t>ENUM</w:t>
+      </w:r>
+      <w:r>
+        <w:t>”. Come nel caso precedente sono presenti anche qui una classe “</w:t>
+      </w:r>
+      <w:r>
+        <w:t>gestore</w:t>
+      </w:r>
+      <w:r>
+        <w:t xml:space="preserve">”, contenente i diversi metodi per la creazione e per le operazioni sulle risorse, e una classe </w:t>
+      </w:r>
+      <w:proofErr w:type="spellStart"/>
+      <w:r>
+        <w:rPr>
+          <w:i/>
+        </w:rPr>
+        <w:t>ResourceException</w:t>
+      </w:r>
+      <w:proofErr w:type="spellEnd"/>
+      <w:r>
+        <w:t xml:space="preserve"> che estende la classe </w:t>
+      </w:r>
+      <w:proofErr w:type="spellStart"/>
+      <w:r>
+        <w:rPr>
+          <w:i/>
+        </w:rPr>
+        <w:t>Exception</w:t>
+      </w:r>
+      <w:proofErr w:type="spellEnd"/>
+      <w:r>
+        <w:t>.</w:t>
       </w:r>
     </w:p>
     <w:p/>
@@ -2290,6 +2952,7 @@
       <w:pPr>
         <w:pStyle w:val="Titolo3"/>
         <w:spacing w:after="60"/>
+        <w:ind w:left="709"/>
         <w:rPr>
           <w:rFonts w:ascii="Calibri" w:hAnsi="Calibri"/>
           <w:b/>
@@ -2297,7 +2960,7 @@
           <w:sz w:val="40"/>
         </w:rPr>
       </w:pPr>
-      <w:bookmarkStart w:id="10" w:name="_Toc501630035"/>
+      <w:bookmarkStart w:id="10" w:name="_Toc501636598"/>
       <w:r>
         <w:rPr>
           <w:rFonts w:ascii="Calibri" w:hAnsi="Calibri"/>
@@ -2319,18 +2982,72 @@
       <w:bookmarkEnd w:id="10"/>
     </w:p>
     <w:p>
+      <w:pPr>
+        <w:ind w:left="709"/>
+      </w:pPr>
       <w:r>
         <w:t xml:space="preserve">La classe </w:t>
       </w:r>
-      <w:r>
-        <w:t>GestoreRisorse presenta un costruttore di tipo singleton che all’instanziazione crea un’HashMap databaseRisorse la quale conterrà i dati relative alle risorse create. Il GestoreRisorse si occupa della creazione, modifica e cancellazione di una risorsa e della verifica dell’esistenza di una risorsa dato l’ID.</w:t>
-      </w:r>
-    </w:p>
-    <w:p/>
+      <w:proofErr w:type="spellStart"/>
+      <w:r>
+        <w:rPr>
+          <w:i/>
+        </w:rPr>
+        <w:t>GestoreRisorse</w:t>
+      </w:r>
+      <w:proofErr w:type="spellEnd"/>
+      <w:r>
+        <w:t xml:space="preserve"> presenta un costruttore di tipo singleton che all’</w:t>
+      </w:r>
+      <w:proofErr w:type="spellStart"/>
+      <w:r>
+        <w:t>instanziazione</w:t>
+      </w:r>
+      <w:proofErr w:type="spellEnd"/>
+      <w:r>
+        <w:t xml:space="preserve"> crea un’</w:t>
+      </w:r>
+      <w:proofErr w:type="spellStart"/>
+      <w:r>
+        <w:t>HashMap</w:t>
+      </w:r>
+      <w:proofErr w:type="spellEnd"/>
+      <w:r>
+        <w:t xml:space="preserve"> </w:t>
+      </w:r>
+      <w:proofErr w:type="spellStart"/>
+      <w:r>
+        <w:rPr>
+          <w:i/>
+        </w:rPr>
+        <w:t>databaseRisorse</w:t>
+      </w:r>
+      <w:proofErr w:type="spellEnd"/>
+      <w:r>
+        <w:t xml:space="preserve"> la quale conterrà i dati relative alle risorse create. Il </w:t>
+      </w:r>
+      <w:proofErr w:type="spellStart"/>
+      <w:r>
+        <w:rPr>
+          <w:i/>
+        </w:rPr>
+        <w:t>GestoreRisorse</w:t>
+      </w:r>
+      <w:proofErr w:type="spellEnd"/>
+      <w:r>
+        <w:t xml:space="preserve"> si occupa della creazione, modifica e cancellazione di una risorsa e della verifica dell’esistenza di una risorsa dato l’ID.</w:t>
+      </w:r>
+    </w:p>
+    <w:p>
+      <w:pPr>
+        <w:ind w:left="709"/>
+      </w:pPr>
+    </w:p>
     <w:p>
       <w:pPr>
         <w:pStyle w:val="Titolo3"/>
         <w:spacing w:after="60"/>
+        <w:ind w:left="709"/>
         <w:rPr>
           <w:rFonts w:ascii="Calibri" w:hAnsi="Calibri"/>
           <w:b/>
@@ -2338,7 +3055,7 @@
           <w:sz w:val="40"/>
         </w:rPr>
       </w:pPr>
-      <w:bookmarkStart w:id="11" w:name="_Toc501630036"/>
+      <w:bookmarkStart w:id="11" w:name="_Toc501636599"/>
       <w:r>
         <w:rPr>
           <w:rFonts w:ascii="Calibri" w:hAnsi="Calibri"/>
@@ -2354,13 +3071,351 @@
           <w:color w:val="000000" w:themeColor="text1"/>
           <w:sz w:val="32"/>
         </w:rPr>
-        <w:t>[abstract]</w:t>
+        <w:t>[</w:t>
+      </w:r>
+      <w:proofErr w:type="spellStart"/>
+      <w:r>
+        <w:rPr>
+          <w:rFonts w:ascii="Calibri" w:hAnsi="Calibri"/>
+          <w:color w:val="000000" w:themeColor="text1"/>
+          <w:sz w:val="32"/>
+        </w:rPr>
+        <w:t>abstract</w:t>
+      </w:r>
+      <w:proofErr w:type="spellEnd"/>
+      <w:r>
+        <w:rPr>
+          <w:rFonts w:ascii="Calibri" w:hAnsi="Calibri"/>
+          <w:color w:val="000000" w:themeColor="text1"/>
+          <w:sz w:val="32"/>
+        </w:rPr>
+        <w:t>]</w:t>
       </w:r>
       <w:bookmarkEnd w:id="11"/>
     </w:p>
     <w:p>
-      <w:r>
-        <w:t>La classe Risorsa è di tipo abstract e viene estesa, nel nostro caso specifico dalle classi RisorsaFibonacci, RisorsaLanciaDado, RisorsaLink. Oltre al costruttore tale classe contiene anche i metodi necessari per recuperare e modificare le informazioni che costituiscono una risorsa ovvero il livello, l’ID.</w:t>
+      <w:pPr>
+        <w:ind w:left="709"/>
+      </w:pPr>
+      <w:r>
+        <w:t xml:space="preserve">La classe </w:t>
+      </w:r>
+      <w:r>
+        <w:rPr>
+          <w:i/>
+        </w:rPr>
+        <w:t>Risorsa</w:t>
+      </w:r>
+      <w:r>
+        <w:t xml:space="preserve"> è di tipo </w:t>
+      </w:r>
+      <w:proofErr w:type="spellStart"/>
+      <w:r>
+        <w:t>abstract</w:t>
+      </w:r>
+      <w:proofErr w:type="spellEnd"/>
+      <w:r>
+        <w:t xml:space="preserve"> e viene estesa, nel nostro caso specifico dalle classi </w:t>
+      </w:r>
+      <w:proofErr w:type="spellStart"/>
+      <w:r>
+        <w:rPr>
+          <w:i/>
+        </w:rPr>
+        <w:t>RisorsaFibonacci</w:t>
+      </w:r>
+      <w:proofErr w:type="spellEnd"/>
+      <w:r>
+        <w:t xml:space="preserve">, </w:t>
+      </w:r>
+      <w:proofErr w:type="spellStart"/>
+      <w:r>
+        <w:rPr>
+          <w:i/>
+        </w:rPr>
+        <w:t>RisorsaLanciaDado</w:t>
+      </w:r>
+      <w:proofErr w:type="spellEnd"/>
+      <w:r>
+        <w:t xml:space="preserve">, </w:t>
+      </w:r>
+      <w:proofErr w:type="spellStart"/>
+      <w:r>
+        <w:rPr>
+          <w:i/>
+        </w:rPr>
+        <w:t>RisorsaLink</w:t>
+      </w:r>
+      <w:proofErr w:type="spellEnd"/>
+      <w:r>
+        <w:t>. Oltre al costruttore tale classe contiene anche i metodi necessari per recuperare e modificare le informazioni che costituiscono una risorsa ovvero il livello, l’ID.</w:t>
+      </w:r>
+    </w:p>
+    <w:p/>
+    <w:p/>
+    <w:p>
+      <w:r>
+        <w:t xml:space="preserve">Il package </w:t>
+      </w:r>
+      <w:proofErr w:type="spellStart"/>
+      <w:r>
+        <w:rPr>
+          <w:b/>
+          <w:i/>
+        </w:rPr>
+        <w:t>Authorizer</w:t>
+      </w:r>
+      <w:proofErr w:type="spellEnd"/>
+      <w:r>
+        <w:t xml:space="preserve"> contiene inoltre una classe </w:t>
+      </w:r>
+      <w:r>
+        <w:rPr>
+          <w:i/>
+        </w:rPr>
+        <w:t>S</w:t>
+      </w:r>
+      <w:r>
+        <w:rPr>
+          <w:i/>
+        </w:rPr>
+        <w:t>erver</w:t>
+      </w:r>
+      <w:r>
+        <w:t xml:space="preserve"> e una classe </w:t>
+      </w:r>
+      <w:proofErr w:type="spellStart"/>
+      <w:r>
+        <w:rPr>
+          <w:i/>
+        </w:rPr>
+        <w:t>MethodUtils</w:t>
+      </w:r>
+      <w:proofErr w:type="spellEnd"/>
+      <w:r>
+        <w:t>.</w:t>
+      </w:r>
+    </w:p>
+    <w:p/>
+    <w:p>
+      <w:pPr>
+        <w:pStyle w:val="Titolo2"/>
+        <w:rPr>
+          <w:rFonts w:ascii="Calibri" w:hAnsi="Calibri"/>
+          <w:b/>
+          <w:color w:val="000000" w:themeColor="text1"/>
+          <w:sz w:val="40"/>
+        </w:rPr>
+      </w:pPr>
+      <w:bookmarkStart w:id="12" w:name="_Toc501636600"/>
+      <w:proofErr w:type="spellStart"/>
+      <w:r>
+        <w:rPr>
+          <w:rFonts w:ascii="Calibri" w:hAnsi="Calibri"/>
+          <w:b/>
+          <w:color w:val="000000" w:themeColor="text1"/>
+          <w:sz w:val="32"/>
+        </w:rPr>
+        <w:t>MethodUtils</w:t>
+      </w:r>
+      <w:bookmarkEnd w:id="12"/>
+      <w:proofErr w:type="spellEnd"/>
+    </w:p>
+    <w:p>
+      <w:r>
+        <w:t xml:space="preserve">Abbiamo scelto di ricorrere ad una classe </w:t>
+      </w:r>
+      <w:proofErr w:type="spellStart"/>
+      <w:r>
+        <w:rPr>
+          <w:i/>
+        </w:rPr>
+        <w:t>MethodUtils</w:t>
+      </w:r>
+      <w:proofErr w:type="spellEnd"/>
+      <w:r>
+        <w:t xml:space="preserve"> per definire una </w:t>
+      </w:r>
+      <w:r>
+        <w:rPr>
+          <w:i/>
+        </w:rPr>
+        <w:t>ENUM</w:t>
+      </w:r>
+      <w:r>
+        <w:t xml:space="preserve"> con i diversi metodi che il server può invocare. Nella stesa classe definiamo il formato data (</w:t>
+      </w:r>
+      <w:r>
+        <w:rPr>
+          <w:i/>
+        </w:rPr>
+        <w:t>DATE_FORMAT</w:t>
+      </w:r>
+      <w:r>
+        <w:t>), il formato date e ora (</w:t>
+      </w:r>
+      <w:r>
+        <w:rPr>
+          <w:i/>
+        </w:rPr>
+        <w:t>DATE_HOUR_FORMAT</w:t>
+      </w:r>
+      <w:r>
+        <w:t>) e la porta del server (</w:t>
+      </w:r>
+      <w:r>
+        <w:rPr>
+          <w:i/>
+        </w:rPr>
+        <w:t>PORT</w:t>
+      </w:r>
+      <w:r>
+        <w:t>).</w:t>
+      </w:r>
+    </w:p>
+    <w:p/>
+    <w:p>
+      <w:pPr>
+        <w:pStyle w:val="Titolo2"/>
+        <w:rPr>
+          <w:rFonts w:ascii="Calibri" w:hAnsi="Calibri"/>
+          <w:b/>
+          <w:color w:val="000000" w:themeColor="text1"/>
+          <w:sz w:val="40"/>
+        </w:rPr>
+      </w:pPr>
+      <w:bookmarkStart w:id="13" w:name="_Toc501636601"/>
+      <w:r>
+        <w:rPr>
+          <w:rFonts w:ascii="Calibri" w:hAnsi="Calibri"/>
+          <w:b/>
+          <w:color w:val="000000" w:themeColor="text1"/>
+          <w:sz w:val="32"/>
+        </w:rPr>
+        <w:t>Server</w:t>
+      </w:r>
+      <w:bookmarkEnd w:id="13"/>
+    </w:p>
+    <w:p>
+      <w:r>
+        <w:t xml:space="preserve">La classe </w:t>
+      </w:r>
+      <w:r>
+        <w:rPr>
+          <w:i/>
+        </w:rPr>
+        <w:t>Server</w:t>
+      </w:r>
+      <w:r>
+        <w:t xml:space="preserve"> presenta un costruttore di tipo singleton che ne garantisce l’univocità. All’interno di questa classe troviamo i metodi </w:t>
+      </w:r>
+      <w:proofErr w:type="spellStart"/>
+      <w:r>
+        <w:rPr>
+          <w:i/>
+        </w:rPr>
+        <w:t>receive</w:t>
+      </w:r>
+      <w:proofErr w:type="spellEnd"/>
+      <w:r>
+        <w:t xml:space="preserve">, </w:t>
+      </w:r>
+      <w:proofErr w:type="spellStart"/>
+      <w:r>
+        <w:rPr>
+          <w:i/>
+        </w:rPr>
+        <w:t>selectMethod</w:t>
+      </w:r>
+      <w:proofErr w:type="spellEnd"/>
+      <w:r>
+        <w:t xml:space="preserve"> e </w:t>
+      </w:r>
+      <w:proofErr w:type="spellStart"/>
+      <w:r>
+        <w:rPr>
+          <w:i/>
+        </w:rPr>
+        <w:t>getServerStatus</w:t>
+      </w:r>
+      <w:proofErr w:type="spellEnd"/>
+      <w:r>
+        <w:t xml:space="preserve">. </w:t>
+      </w:r>
+    </w:p>
+    <w:p>
+      <w:r>
+        <w:t xml:space="preserve">Per facilitare le fasi di test dell’applicativo è presente </w:t>
+      </w:r>
+      <w:r>
+        <w:t xml:space="preserve">il metodo </w:t>
+      </w:r>
+      <w:proofErr w:type="spellStart"/>
+      <w:r>
+        <w:rPr>
+          <w:i/>
+        </w:rPr>
+        <w:t>setTest</w:t>
+      </w:r>
+      <w:proofErr w:type="spellEnd"/>
+      <w:r>
+        <w:t xml:space="preserve">, quindi un metodo </w:t>
+      </w:r>
+      <w:proofErr w:type="spellStart"/>
+      <w:r>
+        <w:rPr>
+          <w:i/>
+        </w:rPr>
+        <w:t>isTest</w:t>
+      </w:r>
+      <w:proofErr w:type="spellEnd"/>
+      <w:r>
+        <w:t xml:space="preserve"> che ne controlla lo stato.</w:t>
+      </w:r>
+    </w:p>
+    <w:p>
+      <w:r>
+        <w:t xml:space="preserve">All’accensione del Server esso si mette in ascolto di nuove richieste. È presente nel </w:t>
+      </w:r>
+      <w:proofErr w:type="spellStart"/>
+      <w:r>
+        <w:rPr>
+          <w:i/>
+        </w:rPr>
+        <w:t>main</w:t>
+      </w:r>
+      <w:proofErr w:type="spellEnd"/>
+      <w:r>
+        <w:rPr>
+          <w:i/>
+        </w:rPr>
+        <w:t xml:space="preserve"> </w:t>
+      </w:r>
+      <w:r>
+        <w:t xml:space="preserve">di queste classe anche un </w:t>
+      </w:r>
+      <w:r>
+        <w:rPr>
+          <w:i/>
+        </w:rPr>
+        <w:t>Timer</w:t>
+      </w:r>
+      <w:r>
+        <w:rPr>
+          <w:i/>
+        </w:rPr>
+        <w:t xml:space="preserve"> </w:t>
+      </w:r>
+      <w:r>
+        <w:t xml:space="preserve">che esegue una scansione periodica ed elimina i </w:t>
+      </w:r>
+      <w:proofErr w:type="spellStart"/>
+      <w:r>
+        <w:t>token</w:t>
+      </w:r>
+      <w:proofErr w:type="spellEnd"/>
+      <w:r>
+        <w:t xml:space="preserve"> scaduti.</w:t>
       </w:r>
     </w:p>
     <w:p/>
@@ -2380,34 +3435,22 @@
         <w:rPr>
           <w:rFonts w:ascii="Calibri" w:hAnsi="Calibri"/>
           <w:b/>
-          <w:lang w:val="en-US"/>
-        </w:rPr>
-      </w:pPr>
-      <w:bookmarkStart w:id="12" w:name="_Toc501630037"/>
+        </w:rPr>
+      </w:pPr>
+      <w:bookmarkStart w:id="14" w:name="_Toc501636602"/>
+      <w:proofErr w:type="spellStart"/>
       <w:r>
         <w:rPr>
           <w:rFonts w:ascii="Calibri" w:hAnsi="Calibri"/>
           <w:b/>
-          <w:lang w:val="en-US"/>
         </w:rPr>
         <w:t>Jsonrpc</w:t>
       </w:r>
-      <w:bookmarkEnd w:id="12"/>
-    </w:p>
-    <w:p>
-      <w:pPr>
-        <w:rPr>
-          <w:lang w:val="en-US"/>
-        </w:rPr>
-      </w:pPr>
-    </w:p>
-    <w:p>
-      <w:pPr>
-        <w:rPr>
-          <w:lang w:val="en-US"/>
-        </w:rPr>
-      </w:pPr>
-    </w:p>
+      <w:bookmarkEnd w:id="14"/>
+      <w:proofErr w:type="spellEnd"/>
+    </w:p>
+    <w:p/>
+    <w:p/>
     <w:p>
       <w:pPr>
         <w:pStyle w:val="Titolo2"/>
@@ -2416,66 +3459,36 @@
           <w:b/>
           <w:color w:val="000000" w:themeColor="text1"/>
           <w:sz w:val="40"/>
-          <w:lang w:val="en-US"/>
-        </w:rPr>
-      </w:pPr>
-      <w:bookmarkStart w:id="13" w:name="_Toc501630038"/>
+        </w:rPr>
+      </w:pPr>
+      <w:bookmarkStart w:id="15" w:name="_Toc501636603"/>
       <w:r>
         <w:rPr>
           <w:rFonts w:ascii="Calibri" w:hAnsi="Calibri"/>
           <w:b/>
           <w:color w:val="000000" w:themeColor="text1"/>
           <w:sz w:val="40"/>
-          <w:lang w:val="en-US"/>
         </w:rPr>
         <w:t>Class</w:t>
       </w:r>
-      <w:bookmarkEnd w:id="13"/>
-    </w:p>
-    <w:p>
-      <w:pPr>
-        <w:rPr>
-          <w:lang w:val="en-US"/>
-        </w:rPr>
-      </w:pPr>
-    </w:p>
-    <w:p>
-      <w:pPr>
-        <w:rPr>
-          <w:lang w:val="en-US"/>
-        </w:rPr>
-      </w:pPr>
-    </w:p>
-    <w:p>
-      <w:pPr>
-        <w:rPr>
-          <w:lang w:val="en-US" w:eastAsia="it-IT"/>
-        </w:rPr>
-      </w:pPr>
-    </w:p>
-    <w:p>
-      <w:pPr>
-        <w:rPr>
-          <w:lang w:val="en-US"/>
-        </w:rPr>
-      </w:pPr>
-      <w:r>
-        <w:rPr>
-          <w:lang w:val="en-US"/>
-        </w:rPr>
+      <w:bookmarkEnd w:id="15"/>
+    </w:p>
+    <w:p/>
+    <w:p/>
+    <w:p>
+      <w:pPr>
+        <w:rPr>
+          <w:lang w:eastAsia="it-IT"/>
+        </w:rPr>
+      </w:pPr>
+    </w:p>
+    <w:p>
+      <w:r>
         <w:t>testo</w:t>
       </w:r>
     </w:p>
     <w:p>
-      <w:pPr>
-        <w:rPr>
-          <w:lang w:val="en-US"/>
-        </w:rPr>
-      </w:pPr>
-      <w:r>
-        <w:rPr>
-          <w:lang w:val="en-US"/>
-        </w:rPr>
+      <w:r>
         <w:br w:type="page"/>
       </w:r>
     </w:p>
@@ -2486,35 +3499,23 @@
         <w:rPr>
           <w:rFonts w:ascii="Calibri" w:hAnsi="Calibri"/>
           <w:b/>
-          <w:lang w:val="en-US"/>
-        </w:rPr>
-      </w:pPr>
-      <w:bookmarkStart w:id="14" w:name="_Toc501630039"/>
+        </w:rPr>
+      </w:pPr>
+      <w:bookmarkStart w:id="16" w:name="_Toc501636604"/>
+      <w:proofErr w:type="spellStart"/>
       <w:r>
         <w:rPr>
           <w:rFonts w:ascii="Calibri" w:hAnsi="Calibri"/>
           <w:b/>
-          <w:lang w:val="en-US"/>
         </w:rPr>
         <w:lastRenderedPageBreak/>
         <w:t>Zeromq</w:t>
       </w:r>
-      <w:bookmarkEnd w:id="14"/>
-    </w:p>
-    <w:p>
-      <w:pPr>
-        <w:rPr>
-          <w:lang w:val="en-US"/>
-        </w:rPr>
-      </w:pPr>
-    </w:p>
-    <w:p>
-      <w:pPr>
-        <w:rPr>
-          <w:lang w:val="en-US"/>
-        </w:rPr>
-      </w:pPr>
-    </w:p>
+      <w:bookmarkEnd w:id="16"/>
+      <w:proofErr w:type="spellEnd"/>
+    </w:p>
+    <w:p/>
+    <w:p/>
     <w:p>
       <w:pPr>
         <w:pStyle w:val="Titolo2"/>
@@ -2523,66 +3524,36 @@
           <w:b/>
           <w:color w:val="000000" w:themeColor="text1"/>
           <w:sz w:val="40"/>
-          <w:lang w:val="en-US"/>
-        </w:rPr>
-      </w:pPr>
-      <w:bookmarkStart w:id="15" w:name="_Toc501630040"/>
+        </w:rPr>
+      </w:pPr>
+      <w:bookmarkStart w:id="17" w:name="_Toc501636605"/>
       <w:r>
         <w:rPr>
           <w:rFonts w:ascii="Calibri" w:hAnsi="Calibri"/>
           <w:b/>
           <w:color w:val="000000" w:themeColor="text1"/>
           <w:sz w:val="40"/>
-          <w:lang w:val="en-US"/>
         </w:rPr>
         <w:t>Class</w:t>
       </w:r>
-      <w:bookmarkEnd w:id="15"/>
-    </w:p>
-    <w:p>
-      <w:pPr>
-        <w:rPr>
-          <w:lang w:val="en-US"/>
-        </w:rPr>
-      </w:pPr>
-    </w:p>
-    <w:p>
-      <w:pPr>
-        <w:rPr>
-          <w:lang w:val="en-US"/>
-        </w:rPr>
-      </w:pPr>
-    </w:p>
-    <w:p>
-      <w:pPr>
-        <w:rPr>
-          <w:lang w:val="en-US" w:eastAsia="it-IT"/>
-        </w:rPr>
-      </w:pPr>
-    </w:p>
-    <w:p>
-      <w:pPr>
-        <w:rPr>
-          <w:lang w:val="en-US"/>
-        </w:rPr>
-      </w:pPr>
-      <w:r>
-        <w:rPr>
-          <w:lang w:val="en-US"/>
-        </w:rPr>
+      <w:bookmarkEnd w:id="17"/>
+    </w:p>
+    <w:p/>
+    <w:p/>
+    <w:p>
+      <w:pPr>
+        <w:rPr>
+          <w:lang w:eastAsia="it-IT"/>
+        </w:rPr>
+      </w:pPr>
+    </w:p>
+    <w:p>
+      <w:r>
         <w:t>testo</w:t>
       </w:r>
     </w:p>
     <w:p>
-      <w:pPr>
-        <w:rPr>
-          <w:lang w:val="en-US"/>
-        </w:rPr>
-      </w:pPr>
-      <w:r>
-        <w:rPr>
-          <w:lang w:val="en-US"/>
-        </w:rPr>
+      <w:r>
         <w:br w:type="page"/>
       </w:r>
     </w:p>
@@ -2595,7 +3566,7 @@
           <w:b/>
         </w:rPr>
       </w:pPr>
-      <w:bookmarkStart w:id="16" w:name="_Toc501630041"/>
+      <w:bookmarkStart w:id="18" w:name="_Toc501636606"/>
       <w:r>
         <w:rPr>
           <w:rFonts w:ascii="Calibri" w:hAnsi="Calibri"/>
@@ -2604,7 +3575,7 @@
         <w:lastRenderedPageBreak/>
         <w:t>User</w:t>
       </w:r>
-      <w:bookmarkEnd w:id="16"/>
+      <w:bookmarkEnd w:id="18"/>
     </w:p>
     <w:p/>
     <w:p/>
@@ -2618,7 +3589,7 @@
           <w:sz w:val="40"/>
         </w:rPr>
       </w:pPr>
-      <w:bookmarkStart w:id="17" w:name="_Toc501630042"/>
+      <w:bookmarkStart w:id="19" w:name="_Toc501636607"/>
       <w:r>
         <w:rPr>
           <w:rFonts w:ascii="Calibri" w:hAnsi="Calibri"/>
@@ -2628,7 +3599,7 @@
         </w:rPr>
         <w:t>Class</w:t>
       </w:r>
-      <w:bookmarkEnd w:id="17"/>
+      <w:bookmarkEnd w:id="19"/>
     </w:p>
     <w:p/>
     <w:p/>
@@ -2792,8 +3763,29 @@
           <w:color w:val="000000" w:themeColor="text1"/>
         </w:rPr>
         <w:tab/>
-        <w:t>Gumus Tayfun</w:t>
-      </w:r>
+      </w:r>
+      <w:proofErr w:type="spellStart"/>
+      <w:r>
+        <w:rPr>
+          <w:color w:val="000000" w:themeColor="text1"/>
+        </w:rPr>
+        <w:t>Gumus</w:t>
+      </w:r>
+      <w:proofErr w:type="spellEnd"/>
+      <w:r>
+        <w:rPr>
+          <w:color w:val="000000" w:themeColor="text1"/>
+        </w:rPr>
+        <w:t xml:space="preserve"> </w:t>
+      </w:r>
+      <w:proofErr w:type="spellStart"/>
+      <w:r>
+        <w:rPr>
+          <w:color w:val="000000" w:themeColor="text1"/>
+        </w:rPr>
+        <w:t>Tayfun</w:t>
+      </w:r>
+      <w:proofErr w:type="spellEnd"/>
       <w:r>
         <w:rPr>
           <w:color w:val="000000" w:themeColor="text1"/>
@@ -2801,6 +3793,7 @@
         <w:tab/>
       </w:r>
       <w:hyperlink r:id="rId11" w:history="1">
+        <w:proofErr w:type="spellStart"/>
         <w:r>
           <w:rPr>
             <w:rStyle w:val="Collegamentoipertestuale"/>
@@ -2809,6 +3802,7 @@
           </w:rPr>
           <w:t>tayfun.gumus@mail.polimi.it</w:t>
         </w:r>
+        <w:proofErr w:type="spellEnd"/>
       </w:hyperlink>
     </w:p>
     <w:p>
@@ -2841,6 +3835,7 @@
         <w:tab/>
       </w:r>
       <w:hyperlink r:id="rId12" w:history="1">
+        <w:proofErr w:type="spellStart"/>
         <w:r>
           <w:rPr>
             <w:rStyle w:val="Collegamentoipertestuale"/>
@@ -2849,6 +3844,7 @@
           </w:rPr>
           <w:t>paolo.isella@mail.polimi.it</w:t>
         </w:r>
+        <w:proofErr w:type="spellEnd"/>
       </w:hyperlink>
     </w:p>
     <w:p>
@@ -2881,6 +3877,7 @@
         <w:tab/>
       </w:r>
       <w:hyperlink r:id="rId13" w:history="1">
+        <w:proofErr w:type="spellStart"/>
         <w:r>
           <w:rPr>
             <w:rStyle w:val="Collegamentoipertestuale"/>
@@ -2889,6 +3886,7 @@
           </w:rPr>
           <w:t>federico.martinese@mail.polimi.it</w:t>
         </w:r>
+        <w:proofErr w:type="spellEnd"/>
       </w:hyperlink>
     </w:p>
     <w:sectPr>
@@ -2995,7 +3993,7 @@
         <w:rStyle w:val="Numeropagina"/>
         <w:noProof/>
       </w:rPr>
-      <w:t>6</w:t>
+      <w:t>2</w:t>
     </w:r>
     <w:r>
       <w:rPr>
@@ -3069,7 +4067,15 @@
     </w:r>
     <w:r>
       <w:tab/>
-      <w:t>Ferrario, Gumus, Isella, Martinese</w:t>
+      <w:t xml:space="preserve">Ferrario, </w:t>
+    </w:r>
+    <w:proofErr w:type="spellStart"/>
+    <w:r>
+      <w:t>Gumus</w:t>
+    </w:r>
+    <w:proofErr w:type="spellEnd"/>
+    <w:r>
+      <w:t>, Isella, Martinese</w:t>
     </w:r>
   </w:p>
 </w:hdr>
@@ -4385,9 +5391,12 @@
     <w:autoRedefine/>
     <w:uiPriority w:val="39"/>
     <w:unhideWhenUsed/>
-    <w:rsid w:val="00E4007B"/>
+    <w:rsid w:val="00640206"/>
+    <w:pPr>
+      <w:ind w:left="709"/>
+    </w:pPr>
     <w:rPr>
-      <w:smallCaps/>
+      <w:rFonts w:cs="Times New Roman (Corpo CS)"/>
       <w:sz w:val="22"/>
       <w:szCs w:val="22"/>
     </w:rPr>
@@ -4910,7 +5919,7 @@
 </file>
 
 <file path=customXml/itemProps1.xml><?xml version="1.0" encoding="utf-8"?>
-<ds:datastoreItem xmlns:ds="http://schemas.openxmlformats.org/officeDocument/2006/customXml" ds:itemID="{856C7FBF-6943-5144-BC8F-C1C8693B3E92}">
+<ds:datastoreItem xmlns:ds="http://schemas.openxmlformats.org/officeDocument/2006/customXml" ds:itemID="{6006A1DD-B8A8-A840-B2E8-07392D7D8356}">
   <ds:schemaRefs>
     <ds:schemaRef ds:uri="http://schemas.openxmlformats.org/officeDocument/2006/bibliography"/>
   </ds:schemaRefs>

</xml_diff>

<commit_message>
Aggiornata documentazione con Zeromq
</commit_message>
<xml_diff>
--- a/java/ParteIII_Java.docx
+++ b/java/ParteIII_Java.docx
@@ -278,7 +278,6 @@
           <w:sz w:val="96"/>
         </w:rPr>
       </w:pPr>
-      <w:proofErr w:type="spellStart"/>
       <w:r>
         <w:rPr>
           <w:b/>
@@ -287,7 +286,6 @@
         </w:rPr>
         <w:t>AuthOK</w:t>
       </w:r>
-      <w:proofErr w:type="spellEnd"/>
     </w:p>
     <w:p>
       <w:pPr>
@@ -405,28 +403,12 @@
           <w:sz w:val="28"/>
         </w:rPr>
       </w:pPr>
-      <w:proofErr w:type="spellStart"/>
       <w:r>
         <w:rPr>
           <w:sz w:val="28"/>
         </w:rPr>
-        <w:t>Gumus</w:t>
-      </w:r>
-      <w:proofErr w:type="spellEnd"/>
-      <w:r>
-        <w:rPr>
-          <w:sz w:val="28"/>
-        </w:rPr>
-        <w:t xml:space="preserve"> </w:t>
-      </w:r>
-      <w:proofErr w:type="spellStart"/>
-      <w:r>
-        <w:rPr>
-          <w:sz w:val="28"/>
-        </w:rPr>
-        <w:t>Tayfun</w:t>
-      </w:r>
-      <w:proofErr w:type="spellEnd"/>
+        <w:t>Gumus Tayfun</w:t>
+      </w:r>
     </w:p>
     <w:p>
       <w:pPr>
@@ -501,8 +483,6 @@
             </w:rPr>
             <w:t>Indice</w:t>
           </w:r>
-          <w:bookmarkStart w:id="0" w:name="_GoBack"/>
-          <w:bookmarkEnd w:id="0"/>
         </w:p>
         <w:p>
           <w:pPr>
@@ -2043,7 +2023,7 @@
           <w:b/>
         </w:rPr>
       </w:pPr>
-      <w:bookmarkStart w:id="1" w:name="_Toc501636589"/>
+      <w:bookmarkStart w:id="0" w:name="_Toc501636589"/>
       <w:r>
         <w:rPr>
           <w:rFonts w:ascii="Calibri" w:hAnsi="Calibri"/>
@@ -2052,55 +2032,21 @@
         <w:lastRenderedPageBreak/>
         <w:t>Introduzione</w:t>
       </w:r>
-      <w:bookmarkEnd w:id="1"/>
+      <w:bookmarkEnd w:id="0"/>
     </w:p>
     <w:p/>
     <w:p>
       <w:r>
         <w:t xml:space="preserve">L’implementazione del codice Java di </w:t>
       </w:r>
-      <w:proofErr w:type="spellStart"/>
       <w:r>
         <w:t>AuthOK</w:t>
       </w:r>
-      <w:proofErr w:type="spellEnd"/>
-      <w:r>
-        <w:t xml:space="preserve"> è la parte finale del processo di realizzazione del software. Essa ha il compito di dar vita al programma reale che dovrà rispettare tutti i modelli precedentemente realizzati, a partire dal Goal </w:t>
-      </w:r>
-      <w:proofErr w:type="spellStart"/>
-      <w:r>
-        <w:t>Diagram</w:t>
-      </w:r>
-      <w:proofErr w:type="spellEnd"/>
-      <w:r>
-        <w:t xml:space="preserve"> fino all’ultimo dei diagrammi UML. Uno alla volta, tutti i metodi sono stati implementati e integrati tra di loro al fine di realizzare la logica applicativa del programma. </w:t>
-      </w:r>
-      <w:r>
-        <w:t>L’implementazione prevede la creazione delle diverse classi suddivise nei package “</w:t>
-      </w:r>
-      <w:proofErr w:type="spellStart"/>
-      <w:r>
-        <w:t>Authorizer</w:t>
-      </w:r>
-      <w:proofErr w:type="spellEnd"/>
-      <w:r>
-        <w:t>”, “User”, “</w:t>
-      </w:r>
-      <w:proofErr w:type="spellStart"/>
-      <w:r>
-        <w:t>Jsonrpc</w:t>
-      </w:r>
-      <w:proofErr w:type="spellEnd"/>
-      <w:r>
-        <w:t>” e “</w:t>
-      </w:r>
-      <w:proofErr w:type="spellStart"/>
-      <w:r>
-        <w:t>Zeromq</w:t>
-      </w:r>
-      <w:proofErr w:type="spellEnd"/>
-      <w:r>
-        <w:t>”.</w:t>
+      <w:r>
+        <w:t xml:space="preserve"> è la parte finale del processo di realizzazione del software. Essa ha il compito di dar vita al programma reale che dovrà rispettare tutti i modelli precedentemente realizzati, a partire dal Goal Diagram fino all’ultimo dei diagrammi UML. Uno alla volta, tutti i metodi sono stati implementati e integrati tra di loro al fine di realizzare la logica applicativa del programma. </w:t>
+      </w:r>
+      <w:r>
+        <w:t>L’implementazione prevede la creazione delle diverse classi suddivise nei package “Authorizer”, “User”, “Jsonrpc” e “Zeromq”.</w:t>
       </w:r>
       <w:r>
         <w:br w:type="page"/>
@@ -2115,8 +2061,7 @@
           <w:b/>
         </w:rPr>
       </w:pPr>
-      <w:bookmarkStart w:id="2" w:name="_Toc501636590"/>
-      <w:proofErr w:type="spellStart"/>
+      <w:bookmarkStart w:id="1" w:name="_Toc501636590"/>
       <w:r>
         <w:rPr>
           <w:rFonts w:ascii="Calibri" w:hAnsi="Calibri"/>
@@ -2125,73 +2070,68 @@
         <w:lastRenderedPageBreak/>
         <w:t>Authorizer</w:t>
       </w:r>
+      <w:bookmarkEnd w:id="1"/>
+    </w:p>
+    <w:p/>
+    <w:p>
+      <w:pPr>
+        <w:pStyle w:val="Titolo2"/>
+        <w:rPr>
+          <w:rFonts w:ascii="Calibri" w:hAnsi="Calibri"/>
+          <w:b/>
+          <w:color w:val="000000" w:themeColor="text1"/>
+          <w:sz w:val="40"/>
+        </w:rPr>
+      </w:pPr>
+      <w:bookmarkStart w:id="2" w:name="_Toc501636591"/>
+      <w:r>
+        <w:rPr>
+          <w:rFonts w:ascii="Calibri" w:hAnsi="Calibri"/>
+          <w:b/>
+          <w:color w:val="000000" w:themeColor="text1"/>
+          <w:sz w:val="40"/>
+        </w:rPr>
+        <w:t>Gestore Autorizzazioni</w:t>
+      </w:r>
+      <w:r>
+        <w:rPr>
+          <w:rFonts w:ascii="Calibri" w:hAnsi="Calibri"/>
+          <w:b/>
+          <w:color w:val="000000" w:themeColor="text1"/>
+          <w:sz w:val="40"/>
+        </w:rPr>
+        <w:t xml:space="preserve"> </w:t>
+      </w:r>
+      <w:r>
+        <w:rPr>
+          <w:rFonts w:ascii="Calibri" w:hAnsi="Calibri"/>
+          <w:i/>
+          <w:color w:val="000000" w:themeColor="text1"/>
+          <w:sz w:val="40"/>
+        </w:rPr>
+        <w:t>[package]</w:t>
+      </w:r>
       <w:bookmarkEnd w:id="2"/>
-      <w:proofErr w:type="spellEnd"/>
-    </w:p>
-    <w:p/>
-    <w:p>
-      <w:pPr>
-        <w:pStyle w:val="Titolo2"/>
-        <w:rPr>
-          <w:rFonts w:ascii="Calibri" w:hAnsi="Calibri"/>
-          <w:b/>
-          <w:color w:val="000000" w:themeColor="text1"/>
-          <w:sz w:val="40"/>
-        </w:rPr>
-      </w:pPr>
-      <w:bookmarkStart w:id="3" w:name="_Toc501636591"/>
-      <w:r>
-        <w:rPr>
-          <w:rFonts w:ascii="Calibri" w:hAnsi="Calibri"/>
-          <w:b/>
-          <w:color w:val="000000" w:themeColor="text1"/>
-          <w:sz w:val="40"/>
-        </w:rPr>
-        <w:t>Gestore Autorizzazioni</w:t>
-      </w:r>
-      <w:r>
-        <w:rPr>
-          <w:rFonts w:ascii="Calibri" w:hAnsi="Calibri"/>
-          <w:b/>
-          <w:color w:val="000000" w:themeColor="text1"/>
-          <w:sz w:val="40"/>
-        </w:rPr>
-        <w:t xml:space="preserve"> </w:t>
-      </w:r>
-      <w:r>
-        <w:rPr>
-          <w:rFonts w:ascii="Calibri" w:hAnsi="Calibri"/>
-          <w:i/>
-          <w:color w:val="000000" w:themeColor="text1"/>
-          <w:sz w:val="40"/>
-        </w:rPr>
-        <w:t>[package]</w:t>
-      </w:r>
-      <w:bookmarkEnd w:id="3"/>
     </w:p>
     <w:p>
       <w:r>
         <w:t xml:space="preserve">Il package </w:t>
       </w:r>
-      <w:proofErr w:type="spellStart"/>
       <w:r>
         <w:rPr>
           <w:i/>
         </w:rPr>
         <w:t>GestoreAutorizzazioni</w:t>
       </w:r>
-      <w:proofErr w:type="spellEnd"/>
       <w:r>
         <w:t xml:space="preserve"> contiene le classi </w:t>
       </w:r>
-      <w:proofErr w:type="spellStart"/>
       <w:r>
         <w:rPr>
           <w:i/>
         </w:rPr>
         <w:t>GestoreAutorizzazioni</w:t>
       </w:r>
-      <w:proofErr w:type="spellEnd"/>
       <w:r>
         <w:t xml:space="preserve"> e </w:t>
       </w:r>
@@ -2204,25 +2144,21 @@
       <w:r>
         <w:t xml:space="preserve">. Include inoltre una classe </w:t>
       </w:r>
-      <w:proofErr w:type="spellStart"/>
       <w:r>
         <w:rPr>
           <w:i/>
         </w:rPr>
         <w:t>AuthorizationException</w:t>
       </w:r>
-      <w:proofErr w:type="spellEnd"/>
       <w:r>
         <w:t xml:space="preserve"> che estende la classe </w:t>
       </w:r>
-      <w:proofErr w:type="spellStart"/>
       <w:r>
         <w:rPr>
           <w:i/>
         </w:rPr>
         <w:t>Exception</w:t>
       </w:r>
-      <w:proofErr w:type="spellEnd"/>
       <w:r>
         <w:t xml:space="preserve"> per la gestione delle eccezioni.</w:t>
       </w:r>
@@ -2240,7 +2176,7 @@
           <w:sz w:val="40"/>
         </w:rPr>
       </w:pPr>
-      <w:bookmarkStart w:id="4" w:name="_Toc501636592"/>
+      <w:bookmarkStart w:id="3" w:name="_Toc501636592"/>
       <w:r>
         <w:rPr>
           <w:rFonts w:ascii="Calibri" w:hAnsi="Calibri"/>
@@ -2250,7 +2186,7 @@
         </w:rPr>
         <w:t>Gestore autorizzazioni</w:t>
       </w:r>
-      <w:bookmarkEnd w:id="4"/>
+      <w:bookmarkEnd w:id="3"/>
     </w:p>
     <w:p>
       <w:pPr>
@@ -2259,7 +2195,6 @@
       <w:r>
         <w:t xml:space="preserve">La classe </w:t>
       </w:r>
-      <w:proofErr w:type="spellStart"/>
       <w:r>
         <w:rPr>
           <w:i/>
@@ -2272,31 +2207,14 @@
         </w:rPr>
         <w:t>Autorizzazioni</w:t>
       </w:r>
-      <w:proofErr w:type="spellEnd"/>
       <w:r>
         <w:t xml:space="preserve"> implementa tutti i metodi necessari per le operazioni che vengono eseguite sulle autorizzazioni. Il costruttore di questa classe utilizza il design pattern singleton per garantirne l’univocità. Durante l’</w:t>
       </w:r>
-      <w:proofErr w:type="spellStart"/>
-      <w:r>
-        <w:t>i</w:t>
-      </w:r>
-      <w:r>
-        <w:t>n</w:t>
-      </w:r>
-      <w:r>
-        <w:t>stanziazione</w:t>
-      </w:r>
-      <w:proofErr w:type="spellEnd"/>
-      <w:r>
-        <w:t xml:space="preserve"> di un nuovo gestore viene creata una nuova </w:t>
-      </w:r>
-      <w:proofErr w:type="spellStart"/>
-      <w:r>
-        <w:t>HashMap</w:t>
-      </w:r>
-      <w:proofErr w:type="spellEnd"/>
-      <w:r>
-        <w:t xml:space="preserve"> autorizzazioni che conterrà le nuove autorizzazioni create per consentirne il salvataggio e le successive verifiche su di essi.  I principali metodi implementati in questa classe sono:</w:t>
+      <w:r>
+        <w:t>istanziazione</w:t>
+      </w:r>
+      <w:r>
+        <w:t xml:space="preserve"> di un nuovo gestore viene creata una nuova HashMap autorizzazioni che conterrà le nuove autorizzazioni create per consentirne il salvataggio e le successive verifiche su di essi.  I principali metodi implementati in questa classe sono:</w:t>
       </w:r>
     </w:p>
     <w:p>
@@ -2311,14 +2229,12 @@
           <w:i/>
         </w:rPr>
       </w:pPr>
-      <w:proofErr w:type="spellStart"/>
       <w:r>
         <w:rPr>
           <w:i/>
         </w:rPr>
         <w:t>genera_chiave_unica</w:t>
       </w:r>
-      <w:proofErr w:type="spellEnd"/>
     </w:p>
     <w:p>
       <w:pPr>
@@ -2332,14 +2248,12 @@
           <w:i/>
         </w:rPr>
       </w:pPr>
-      <w:proofErr w:type="spellStart"/>
       <w:r>
         <w:rPr>
           <w:i/>
         </w:rPr>
         <w:t>creaAutorizzazione</w:t>
       </w:r>
-      <w:proofErr w:type="spellEnd"/>
     </w:p>
     <w:p>
       <w:pPr>
@@ -2353,14 +2267,12 @@
           <w:i/>
         </w:rPr>
       </w:pPr>
-      <w:proofErr w:type="spellStart"/>
       <w:r>
         <w:rPr>
           <w:i/>
         </w:rPr>
         <w:t>revocaAutorizzazione</w:t>
       </w:r>
-      <w:proofErr w:type="spellEnd"/>
     </w:p>
     <w:p>
       <w:pPr>
@@ -2374,14 +2286,12 @@
           <w:i/>
         </w:rPr>
       </w:pPr>
-      <w:proofErr w:type="spellStart"/>
       <w:r>
         <w:rPr>
           <w:i/>
         </w:rPr>
         <w:t>verificaEisitenzaAutorizzazione</w:t>
       </w:r>
-      <w:proofErr w:type="spellEnd"/>
     </w:p>
     <w:p>
       <w:pPr>
@@ -2395,14 +2305,12 @@
           <w:i/>
         </w:rPr>
       </w:pPr>
-      <w:proofErr w:type="spellStart"/>
       <w:r>
         <w:rPr>
           <w:i/>
         </w:rPr>
         <w:t>verificaValiditàAutorizzazione</w:t>
       </w:r>
-      <w:proofErr w:type="spellEnd"/>
     </w:p>
     <w:p>
       <w:pPr>
@@ -2426,7 +2334,7 @@
           <w:sz w:val="32"/>
         </w:rPr>
       </w:pPr>
-      <w:bookmarkStart w:id="5" w:name="_Toc501636593"/>
+      <w:bookmarkStart w:id="4" w:name="_Toc501636593"/>
       <w:r>
         <w:rPr>
           <w:rFonts w:ascii="Calibri" w:hAnsi="Calibri"/>
@@ -2436,131 +2344,107 @@
         </w:rPr>
         <w:t>Autorizzazione</w:t>
       </w:r>
+      <w:bookmarkEnd w:id="4"/>
+    </w:p>
+    <w:p>
+      <w:pPr>
+        <w:ind w:left="709"/>
+      </w:pPr>
+      <w:r>
+        <w:t xml:space="preserve">La classe </w:t>
+      </w:r>
+      <w:r>
+        <w:rPr>
+          <w:i/>
+        </w:rPr>
+        <w:t>Autorizzazione</w:t>
+      </w:r>
+      <w:r>
+        <w:t xml:space="preserve"> ha al suo interno il costruttore necessario per la creazione di un nuovo token e i metodi per recuperarne le sue informazioni. Ogni autorizzazione è costituita da un nome utente, un livello di accesso e una scadenza.</w:t>
+      </w:r>
+    </w:p>
+    <w:p>
+      <w:pPr>
+        <w:pStyle w:val="Titolo2"/>
+        <w:rPr>
+          <w:rFonts w:ascii="Calibri" w:hAnsi="Calibri"/>
+          <w:b/>
+          <w:color w:val="000000" w:themeColor="text1"/>
+          <w:sz w:val="40"/>
+        </w:rPr>
+      </w:pPr>
+    </w:p>
+    <w:p>
+      <w:pPr>
+        <w:pStyle w:val="Titolo2"/>
+        <w:rPr>
+          <w:rFonts w:ascii="Calibri" w:hAnsi="Calibri"/>
+          <w:b/>
+          <w:color w:val="000000" w:themeColor="text1"/>
+          <w:sz w:val="40"/>
+        </w:rPr>
+      </w:pPr>
+      <w:bookmarkStart w:id="5" w:name="_Toc501636594"/>
+      <w:r>
+        <w:rPr>
+          <w:rFonts w:ascii="Calibri" w:hAnsi="Calibri"/>
+          <w:b/>
+          <w:color w:val="000000" w:themeColor="text1"/>
+          <w:sz w:val="40"/>
+        </w:rPr>
+        <w:t>Gestore T</w:t>
+      </w:r>
+      <w:r>
+        <w:rPr>
+          <w:rFonts w:ascii="Calibri" w:hAnsi="Calibri"/>
+          <w:b/>
+          <w:color w:val="000000" w:themeColor="text1"/>
+          <w:sz w:val="40"/>
+        </w:rPr>
+        <w:t>oken</w:t>
+      </w:r>
+      <w:r>
+        <w:rPr>
+          <w:rFonts w:ascii="Calibri" w:hAnsi="Calibri"/>
+          <w:b/>
+          <w:color w:val="000000" w:themeColor="text1"/>
+          <w:sz w:val="40"/>
+        </w:rPr>
+        <w:t xml:space="preserve"> </w:t>
+      </w:r>
+      <w:r>
+        <w:rPr>
+          <w:rFonts w:ascii="Calibri" w:hAnsi="Calibri"/>
+          <w:i/>
+          <w:color w:val="000000" w:themeColor="text1"/>
+          <w:sz w:val="40"/>
+        </w:rPr>
+        <w:t>[package]</w:t>
+      </w:r>
       <w:bookmarkEnd w:id="5"/>
     </w:p>
     <w:p>
-      <w:pPr>
-        <w:ind w:left="709"/>
-      </w:pPr>
-      <w:r>
-        <w:t xml:space="preserve">La classe </w:t>
-      </w:r>
-      <w:r>
-        <w:rPr>
-          <w:i/>
-        </w:rPr>
-        <w:t>Autorizzazione</w:t>
-      </w:r>
-      <w:r>
-        <w:t xml:space="preserve"> ha al suo interno il costruttore necessario per la creazione di un nuovo </w:t>
-      </w:r>
-      <w:proofErr w:type="spellStart"/>
-      <w:r>
-        <w:t>token</w:t>
-      </w:r>
-      <w:proofErr w:type="spellEnd"/>
-      <w:r>
-        <w:t xml:space="preserve"> e i metodi per recuperarne le sue informazioni. Ogni autorizzazione è costituita da un nome utente, un livello di accesso e una scadenza.</w:t>
-      </w:r>
-    </w:p>
-    <w:p>
-      <w:pPr>
-        <w:pStyle w:val="Titolo2"/>
-        <w:rPr>
-          <w:rFonts w:ascii="Calibri" w:hAnsi="Calibri"/>
-          <w:b/>
-          <w:color w:val="000000" w:themeColor="text1"/>
-          <w:sz w:val="40"/>
-        </w:rPr>
-      </w:pPr>
-    </w:p>
-    <w:p>
-      <w:pPr>
-        <w:pStyle w:val="Titolo2"/>
-        <w:rPr>
-          <w:rFonts w:ascii="Calibri" w:hAnsi="Calibri"/>
-          <w:b/>
-          <w:color w:val="000000" w:themeColor="text1"/>
-          <w:sz w:val="40"/>
-        </w:rPr>
-      </w:pPr>
-      <w:bookmarkStart w:id="6" w:name="_Toc501636594"/>
-      <w:r>
-        <w:rPr>
-          <w:rFonts w:ascii="Calibri" w:hAnsi="Calibri"/>
-          <w:b/>
-          <w:color w:val="000000" w:themeColor="text1"/>
-          <w:sz w:val="40"/>
-        </w:rPr>
-        <w:t xml:space="preserve">Gestore </w:t>
-      </w:r>
-      <w:proofErr w:type="spellStart"/>
-      <w:r>
-        <w:rPr>
-          <w:rFonts w:ascii="Calibri" w:hAnsi="Calibri"/>
-          <w:b/>
-          <w:color w:val="000000" w:themeColor="text1"/>
-          <w:sz w:val="40"/>
-        </w:rPr>
-        <w:t>T</w:t>
-      </w:r>
-      <w:r>
-        <w:rPr>
-          <w:rFonts w:ascii="Calibri" w:hAnsi="Calibri"/>
-          <w:b/>
-          <w:color w:val="000000" w:themeColor="text1"/>
-          <w:sz w:val="40"/>
-        </w:rPr>
-        <w:t>oken</w:t>
-      </w:r>
-      <w:proofErr w:type="spellEnd"/>
-      <w:r>
-        <w:rPr>
-          <w:rFonts w:ascii="Calibri" w:hAnsi="Calibri"/>
-          <w:b/>
-          <w:color w:val="000000" w:themeColor="text1"/>
-          <w:sz w:val="40"/>
-        </w:rPr>
-        <w:t xml:space="preserve"> </w:t>
-      </w:r>
-      <w:r>
-        <w:rPr>
-          <w:rFonts w:ascii="Calibri" w:hAnsi="Calibri"/>
-          <w:i/>
-          <w:color w:val="000000" w:themeColor="text1"/>
-          <w:sz w:val="40"/>
-        </w:rPr>
-        <w:t>[package]</w:t>
-      </w:r>
-      <w:bookmarkEnd w:id="6"/>
-    </w:p>
-    <w:p>
       <w:r>
         <w:t xml:space="preserve">Come nel precedente caso anche nel package </w:t>
       </w:r>
-      <w:proofErr w:type="spellStart"/>
       <w:r>
         <w:rPr>
           <w:i/>
         </w:rPr>
         <w:t>GestoreToken</w:t>
       </w:r>
-      <w:proofErr w:type="spellEnd"/>
       <w:r>
         <w:t xml:space="preserve"> sono presenti una classe “gestore” e una classe </w:t>
       </w:r>
-      <w:proofErr w:type="spellStart"/>
       <w:r>
         <w:rPr>
           <w:i/>
         </w:rPr>
         <w:t>Token</w:t>
       </w:r>
-      <w:proofErr w:type="spellEnd"/>
       <w:r>
         <w:t xml:space="preserve">. Ancora una volta estendiamo la classe </w:t>
       </w:r>
-      <w:proofErr w:type="spellStart"/>
       <w:r>
         <w:rPr>
           <w:i/>
@@ -2573,18 +2457,15 @@
         </w:rPr>
         <w:t>ion</w:t>
       </w:r>
-      <w:proofErr w:type="spellEnd"/>
       <w:r>
         <w:t xml:space="preserve"> per la generazione di </w:t>
       </w:r>
-      <w:proofErr w:type="spellStart"/>
       <w:r>
         <w:rPr>
           <w:i/>
         </w:rPr>
         <w:t>TokenExceptions</w:t>
       </w:r>
-      <w:proofErr w:type="spellEnd"/>
     </w:p>
     <w:p/>
     <w:p>
@@ -2599,7 +2480,7 @@
           <w:sz w:val="40"/>
         </w:rPr>
       </w:pPr>
-      <w:bookmarkStart w:id="7" w:name="_Toc501636595"/>
+      <w:bookmarkStart w:id="6" w:name="_Toc501636595"/>
       <w:r>
         <w:rPr>
           <w:rFonts w:ascii="Calibri" w:hAnsi="Calibri"/>
@@ -2609,7 +2490,6 @@
         </w:rPr>
         <w:t xml:space="preserve">Gestore </w:t>
       </w:r>
-      <w:proofErr w:type="spellStart"/>
       <w:r>
         <w:rPr>
           <w:rFonts w:ascii="Calibri" w:hAnsi="Calibri"/>
@@ -2619,8 +2499,7 @@
         </w:rPr>
         <w:t>token</w:t>
       </w:r>
-      <w:bookmarkEnd w:id="7"/>
-      <w:proofErr w:type="spellEnd"/>
+      <w:bookmarkEnd w:id="6"/>
     </w:p>
     <w:p>
       <w:pPr>
@@ -2632,7 +2511,6 @@
       <w:r>
         <w:t xml:space="preserve">a classe </w:t>
       </w:r>
-      <w:proofErr w:type="spellStart"/>
       <w:r>
         <w:rPr>
           <w:i/>
@@ -2645,44 +2523,11 @@
         </w:rPr>
         <w:t>Token</w:t>
       </w:r>
-      <w:proofErr w:type="spellEnd"/>
-      <w:r>
-        <w:t xml:space="preserve"> implementa tutti i metodi necessari per le operazioni che vengono eseguite sui </w:t>
-      </w:r>
-      <w:proofErr w:type="spellStart"/>
-      <w:r>
-        <w:t>token</w:t>
-      </w:r>
-      <w:proofErr w:type="spellEnd"/>
-      <w:r>
-        <w:t>. Il costruttore di questa classe utilizza il design pattern singleton per garantirne l’univocità.</w:t>
-      </w:r>
-      <w:r>
-        <w:t xml:space="preserve"> Durante l’</w:t>
-      </w:r>
-      <w:proofErr w:type="spellStart"/>
-      <w:r>
-        <w:t>istanziazione</w:t>
-      </w:r>
-      <w:proofErr w:type="spellEnd"/>
-      <w:r>
-        <w:t xml:space="preserve"> di un nuovo gestore viene creata una nuova </w:t>
-      </w:r>
-      <w:proofErr w:type="spellStart"/>
-      <w:r>
-        <w:t>HashMap</w:t>
-      </w:r>
-      <w:proofErr w:type="spellEnd"/>
-      <w:r>
-        <w:t xml:space="preserve"> che conterrà i </w:t>
-      </w:r>
-      <w:proofErr w:type="spellStart"/>
-      <w:r>
-        <w:t>token</w:t>
-      </w:r>
-      <w:proofErr w:type="spellEnd"/>
-      <w:r>
-        <w:t xml:space="preserve"> creati per consentirne il salvataggio e le successive verifiche su di essi. </w:t>
+      <w:r>
+        <w:t xml:space="preserve"> implementa tutti i metodi necessari per le operazioni che vengono eseguite sui token. Il costruttore di questa classe utilizza il design pattern singleton per garantirne l’univocità.</w:t>
+      </w:r>
+      <w:r>
+        <w:t xml:space="preserve"> Durante l’istanziazione di un nuovo gestore viene creata una nuova HashMap che conterrà i token creati per consentirne il salvataggio e le successive verifiche su di essi. </w:t>
       </w:r>
       <w:r>
         <w:t xml:space="preserve"> I metodi implementati</w:t>
@@ -2706,14 +2551,12 @@
           <w:i/>
         </w:rPr>
       </w:pPr>
-      <w:proofErr w:type="spellStart"/>
       <w:r>
         <w:rPr>
           <w:i/>
         </w:rPr>
         <w:t>creaToken</w:t>
       </w:r>
-      <w:proofErr w:type="spellEnd"/>
     </w:p>
     <w:p>
       <w:pPr>
@@ -2727,14 +2570,12 @@
           <w:i/>
         </w:rPr>
       </w:pPr>
-      <w:proofErr w:type="spellStart"/>
       <w:r>
         <w:rPr>
           <w:i/>
         </w:rPr>
         <w:t>verificaToken</w:t>
       </w:r>
-      <w:proofErr w:type="spellEnd"/>
     </w:p>
     <w:p>
       <w:pPr>
@@ -2748,14 +2589,12 @@
           <w:i/>
         </w:rPr>
       </w:pPr>
-      <w:proofErr w:type="spellStart"/>
       <w:r>
         <w:rPr>
           <w:i/>
         </w:rPr>
         <w:t>cancellaTokenScaduti</w:t>
       </w:r>
-      <w:proofErr w:type="spellEnd"/>
     </w:p>
     <w:p>
       <w:pPr>
@@ -2769,14 +2608,12 @@
           <w:i/>
         </w:rPr>
       </w:pPr>
-      <w:proofErr w:type="spellStart"/>
       <w:r>
         <w:rPr>
           <w:i/>
         </w:rPr>
         <w:t>cancellaTokenChiave</w:t>
       </w:r>
-      <w:proofErr w:type="spellEnd"/>
     </w:p>
     <w:p>
       <w:pPr>
@@ -2795,8 +2632,7 @@
           <w:sz w:val="32"/>
         </w:rPr>
       </w:pPr>
-      <w:bookmarkStart w:id="8" w:name="_Toc501636596"/>
-      <w:proofErr w:type="spellStart"/>
+      <w:bookmarkStart w:id="7" w:name="_Toc501636596"/>
       <w:r>
         <w:rPr>
           <w:rFonts w:ascii="Calibri" w:hAnsi="Calibri"/>
@@ -2807,107 +2643,75 @@
         <w:lastRenderedPageBreak/>
         <w:t>Token</w:t>
       </w:r>
+      <w:bookmarkEnd w:id="7"/>
+    </w:p>
+    <w:p>
+      <w:pPr>
+        <w:ind w:left="709"/>
+      </w:pPr>
+      <w:r>
+        <w:t xml:space="preserve">La classe </w:t>
+      </w:r>
+      <w:r>
+        <w:rPr>
+          <w:i/>
+        </w:rPr>
+        <w:t>Token</w:t>
+      </w:r>
+      <w:r>
+        <w:t xml:space="preserve"> ha al suo interno il costruttore necessario per la creazione di un nuovo token e i metodi per </w:t>
+      </w:r>
+      <w:r>
+        <w:t>recuperarne le sue informazioni.</w:t>
+      </w:r>
+    </w:p>
+    <w:p/>
+    <w:p>
+      <w:pPr>
+        <w:pStyle w:val="Titolo2"/>
+        <w:rPr>
+          <w:rFonts w:ascii="Calibri" w:hAnsi="Calibri"/>
+          <w:b/>
+          <w:color w:val="000000" w:themeColor="text1"/>
+          <w:sz w:val="40"/>
+        </w:rPr>
+      </w:pPr>
+      <w:bookmarkStart w:id="8" w:name="_Toc501636597"/>
+      <w:r>
+        <w:rPr>
+          <w:rFonts w:ascii="Calibri" w:hAnsi="Calibri"/>
+          <w:b/>
+          <w:color w:val="000000" w:themeColor="text1"/>
+          <w:sz w:val="40"/>
+        </w:rPr>
+        <w:t>Gestore Risorse</w:t>
+      </w:r>
+      <w:r>
+        <w:rPr>
+          <w:rFonts w:ascii="Calibri" w:hAnsi="Calibri"/>
+          <w:b/>
+          <w:color w:val="000000" w:themeColor="text1"/>
+          <w:sz w:val="40"/>
+        </w:rPr>
+        <w:t xml:space="preserve"> </w:t>
+      </w:r>
+      <w:r>
+        <w:rPr>
+          <w:rFonts w:ascii="Calibri" w:hAnsi="Calibri"/>
+          <w:i/>
+          <w:color w:val="000000" w:themeColor="text1"/>
+          <w:sz w:val="40"/>
+        </w:rPr>
+        <w:t>[package]</w:t>
+      </w:r>
       <w:bookmarkEnd w:id="8"/>
-      <w:proofErr w:type="spellEnd"/>
-    </w:p>
-    <w:p>
-      <w:pPr>
-        <w:ind w:left="709"/>
-      </w:pPr>
-      <w:r>
-        <w:t xml:space="preserve">La classe </w:t>
-      </w:r>
-      <w:proofErr w:type="spellStart"/>
-      <w:r>
-        <w:rPr>
-          <w:i/>
-        </w:rPr>
-        <w:t>Token</w:t>
-      </w:r>
-      <w:proofErr w:type="spellEnd"/>
-      <w:r>
-        <w:t xml:space="preserve"> ha al suo interno il costruttore necessario per la creazione di un nuovo </w:t>
-      </w:r>
-      <w:proofErr w:type="spellStart"/>
-      <w:r>
-        <w:t>token</w:t>
-      </w:r>
-      <w:proofErr w:type="spellEnd"/>
-      <w:r>
-        <w:t xml:space="preserve"> e i metodi per </w:t>
-      </w:r>
-      <w:r>
-        <w:t>recuperarne le sue informazioni.</w:t>
-      </w:r>
-    </w:p>
-    <w:p/>
-    <w:p>
-      <w:pPr>
-        <w:pStyle w:val="Titolo2"/>
-        <w:rPr>
-          <w:rFonts w:ascii="Calibri" w:hAnsi="Calibri"/>
-          <w:b/>
-          <w:color w:val="000000" w:themeColor="text1"/>
-          <w:sz w:val="40"/>
-        </w:rPr>
-      </w:pPr>
-      <w:bookmarkStart w:id="9" w:name="_Toc501636597"/>
-      <w:r>
-        <w:rPr>
-          <w:rFonts w:ascii="Calibri" w:hAnsi="Calibri"/>
-          <w:b/>
-          <w:color w:val="000000" w:themeColor="text1"/>
-          <w:sz w:val="40"/>
-        </w:rPr>
-        <w:t>Gestore Risorse</w:t>
-      </w:r>
-      <w:r>
-        <w:rPr>
-          <w:rFonts w:ascii="Calibri" w:hAnsi="Calibri"/>
-          <w:b/>
-          <w:color w:val="000000" w:themeColor="text1"/>
-          <w:sz w:val="40"/>
-        </w:rPr>
-        <w:t xml:space="preserve"> </w:t>
-      </w:r>
-      <w:r>
-        <w:rPr>
-          <w:rFonts w:ascii="Calibri" w:hAnsi="Calibri"/>
-          <w:i/>
-          <w:color w:val="000000" w:themeColor="text1"/>
-          <w:sz w:val="40"/>
-        </w:rPr>
-        <w:t>[package]</w:t>
-      </w:r>
-      <w:bookmarkEnd w:id="9"/>
-    </w:p>
-    <w:p>
-      <w:r>
-        <w:t xml:space="preserve">Per la creazione delle risorse si ricorre a un design pattern </w:t>
-      </w:r>
-      <w:proofErr w:type="spellStart"/>
-      <w:r>
-        <w:t>factory</w:t>
-      </w:r>
-      <w:proofErr w:type="spellEnd"/>
-      <w:r>
-        <w:t xml:space="preserve"> </w:t>
-      </w:r>
-      <w:proofErr w:type="spellStart"/>
-      <w:r>
-        <w:t>method</w:t>
-      </w:r>
-      <w:proofErr w:type="spellEnd"/>
-      <w:r>
-        <w:t>. Pertanto per ogni tipo di risorsa vi sarà una classe “risorsa” e una classe “</w:t>
-      </w:r>
-      <w:proofErr w:type="spellStart"/>
-      <w:r>
-        <w:t>factory</w:t>
-      </w:r>
-      <w:proofErr w:type="spellEnd"/>
-      <w:r>
-        <w:t>” dedicata. Per facilitare la gestione dei tipi di risorsa disponibili abbiamo introdotto un “</w:t>
+    </w:p>
+    <w:p>
+      <w:r>
+        <w:t>Per la creazione delle risorse si ricorre a un design pattern factory</w:t>
+      </w:r>
+      <w:r>
+        <w:t xml:space="preserve"> method. Pertanto per ogni tipo di risorsa vi sarà una classe “risorsa” e una classe “factory” dedicata. Per facilitare la gestione dei tipi di risorsa disponibili abbiamo introdotto un “</w:t>
       </w:r>
       <w:r>
         <w:rPr>
@@ -2924,25 +2728,21 @@
       <w:r>
         <w:t xml:space="preserve">”, contenente i diversi metodi per la creazione e per le operazioni sulle risorse, e una classe </w:t>
       </w:r>
-      <w:proofErr w:type="spellStart"/>
       <w:r>
         <w:rPr>
           <w:i/>
         </w:rPr>
         <w:t>ResourceException</w:t>
       </w:r>
-      <w:proofErr w:type="spellEnd"/>
       <w:r>
         <w:t xml:space="preserve"> che estende la classe </w:t>
       </w:r>
-      <w:proofErr w:type="spellStart"/>
       <w:r>
         <w:rPr>
           <w:i/>
         </w:rPr>
         <w:t>Exception</w:t>
       </w:r>
-      <w:proofErr w:type="spellEnd"/>
       <w:r>
         <w:t>.</w:t>
       </w:r>
@@ -2960,7 +2760,7 @@
           <w:sz w:val="40"/>
         </w:rPr>
       </w:pPr>
-      <w:bookmarkStart w:id="10" w:name="_Toc501636598"/>
+      <w:bookmarkStart w:id="9" w:name="_Toc501636598"/>
       <w:r>
         <w:rPr>
           <w:rFonts w:ascii="Calibri" w:hAnsi="Calibri"/>
@@ -2979,7 +2779,7 @@
         </w:rPr>
         <w:t>risorse</w:t>
       </w:r>
-      <w:bookmarkEnd w:id="10"/>
+      <w:bookmarkEnd w:id="9"/>
     </w:p>
     <w:p>
       <w:pPr>
@@ -2988,52 +2788,36 @@
       <w:r>
         <w:t xml:space="preserve">La classe </w:t>
       </w:r>
-      <w:proofErr w:type="spellStart"/>
       <w:r>
         <w:rPr>
           <w:i/>
         </w:rPr>
         <w:t>GestoreRisorse</w:t>
       </w:r>
-      <w:proofErr w:type="spellEnd"/>
       <w:r>
         <w:t xml:space="preserve"> presenta un costruttore di tipo singleton che all’</w:t>
       </w:r>
-      <w:proofErr w:type="spellStart"/>
-      <w:r>
-        <w:t>instanziazione</w:t>
-      </w:r>
-      <w:proofErr w:type="spellEnd"/>
-      <w:r>
-        <w:t xml:space="preserve"> crea un’</w:t>
-      </w:r>
-      <w:proofErr w:type="spellStart"/>
-      <w:r>
-        <w:t>HashMap</w:t>
-      </w:r>
-      <w:proofErr w:type="spellEnd"/>
-      <w:r>
-        <w:t xml:space="preserve"> </w:t>
-      </w:r>
-      <w:proofErr w:type="spellStart"/>
+      <w:r>
+        <w:t>istanziazione</w:t>
+      </w:r>
+      <w:r>
+        <w:t xml:space="preserve"> crea un’HashMap </w:t>
+      </w:r>
       <w:r>
         <w:rPr>
           <w:i/>
         </w:rPr>
         <w:t>databaseRisorse</w:t>
       </w:r>
-      <w:proofErr w:type="spellEnd"/>
       <w:r>
         <w:t xml:space="preserve"> la quale conterrà i dati relative alle risorse create. Il </w:t>
       </w:r>
-      <w:proofErr w:type="spellStart"/>
       <w:r>
         <w:rPr>
           <w:i/>
         </w:rPr>
         <w:t>GestoreRisorse</w:t>
       </w:r>
-      <w:proofErr w:type="spellEnd"/>
       <w:r>
         <w:t xml:space="preserve"> si occupa della creazione, modifica e cancellazione di una risorsa e della verifica dell’esistenza di una risorsa dato l’ID.</w:t>
       </w:r>
@@ -3055,7 +2839,7 @@
           <w:sz w:val="40"/>
         </w:rPr>
       </w:pPr>
-      <w:bookmarkStart w:id="11" w:name="_Toc501636599"/>
+      <w:bookmarkStart w:id="10" w:name="_Toc501636599"/>
       <w:r>
         <w:rPr>
           <w:rFonts w:ascii="Calibri" w:hAnsi="Calibri"/>
@@ -3071,32 +2855,192 @@
           <w:color w:val="000000" w:themeColor="text1"/>
           <w:sz w:val="32"/>
         </w:rPr>
-        <w:t>[</w:t>
-      </w:r>
-      <w:proofErr w:type="spellStart"/>
-      <w:r>
+        <w:t>[abstract]</w:t>
+      </w:r>
+      <w:bookmarkEnd w:id="10"/>
+    </w:p>
+    <w:p>
+      <w:pPr>
+        <w:ind w:left="709"/>
+      </w:pPr>
+      <w:r>
+        <w:t xml:space="preserve">La classe </w:t>
+      </w:r>
+      <w:r>
+        <w:rPr>
+          <w:i/>
+        </w:rPr>
+        <w:t>Risorsa</w:t>
+      </w:r>
+      <w:r>
+        <w:t xml:space="preserve"> è di tipo abstract e viene estesa, nel nostro caso specifico dalle classi </w:t>
+      </w:r>
+      <w:r>
+        <w:rPr>
+          <w:i/>
+        </w:rPr>
+        <w:t>RisorsaFibonacci</w:t>
+      </w:r>
+      <w:r>
+        <w:t xml:space="preserve">, </w:t>
+      </w:r>
+      <w:r>
+        <w:rPr>
+          <w:i/>
+        </w:rPr>
+        <w:t>RisorsaLanciaDado</w:t>
+      </w:r>
+      <w:r>
+        <w:t xml:space="preserve">, </w:t>
+      </w:r>
+      <w:r>
+        <w:rPr>
+          <w:i/>
+        </w:rPr>
+        <w:t>RisorsaLink</w:t>
+      </w:r>
+      <w:r>
+        <w:t>. Oltre al costruttore tale classe contiene anche i metodi necessari per recuperare e modificare le informazioni che costituiscono una risorsa ovvero il livello, l’ID.</w:t>
+      </w:r>
+    </w:p>
+    <w:p/>
+    <w:p/>
+    <w:p>
+      <w:r>
+        <w:t xml:space="preserve">Il package </w:t>
+      </w:r>
+      <w:r>
+        <w:rPr>
+          <w:b/>
+          <w:i/>
+        </w:rPr>
+        <w:t>Authorizer</w:t>
+      </w:r>
+      <w:r>
+        <w:t xml:space="preserve"> contiene inoltre una classe </w:t>
+      </w:r>
+      <w:r>
+        <w:rPr>
+          <w:i/>
+        </w:rPr>
+        <w:t>S</w:t>
+      </w:r>
+      <w:r>
+        <w:rPr>
+          <w:i/>
+        </w:rPr>
+        <w:t>erver</w:t>
+      </w:r>
+      <w:r>
+        <w:t xml:space="preserve"> e una classe </w:t>
+      </w:r>
+      <w:r>
+        <w:rPr>
+          <w:i/>
+        </w:rPr>
+        <w:t>MethodUtils</w:t>
+      </w:r>
+      <w:r>
+        <w:t>.</w:t>
+      </w:r>
+    </w:p>
+    <w:p/>
+    <w:p>
+      <w:pPr>
+        <w:pStyle w:val="Titolo2"/>
         <w:rPr>
           <w:rFonts w:ascii="Calibri" w:hAnsi="Calibri"/>
+          <w:b/>
+          <w:color w:val="000000" w:themeColor="text1"/>
+          <w:sz w:val="40"/>
+        </w:rPr>
+      </w:pPr>
+      <w:bookmarkStart w:id="11" w:name="_Toc501636600"/>
+      <w:r>
+        <w:rPr>
+          <w:rFonts w:ascii="Calibri" w:hAnsi="Calibri"/>
+          <w:b/>
           <w:color w:val="000000" w:themeColor="text1"/>
           <w:sz w:val="32"/>
         </w:rPr>
-        <w:t>abstract</w:t>
-      </w:r>
-      <w:proofErr w:type="spellEnd"/>
-      <w:r>
+        <w:t>MethodUtils</w:t>
+      </w:r>
+      <w:bookmarkEnd w:id="11"/>
+    </w:p>
+    <w:p>
+      <w:r>
+        <w:t xml:space="preserve">Abbiamo scelto di ricorrere ad una classe </w:t>
+      </w:r>
+      <w:r>
+        <w:rPr>
+          <w:i/>
+        </w:rPr>
+        <w:t>MethodUtils</w:t>
+      </w:r>
+      <w:r>
+        <w:t xml:space="preserve"> per definire una </w:t>
+      </w:r>
+      <w:r>
+        <w:rPr>
+          <w:i/>
+        </w:rPr>
+        <w:t>ENUM</w:t>
+      </w:r>
+      <w:r>
+        <w:t xml:space="preserve"> con i diversi metodi che il server può invocare. Nella stesa classe definiamo il formato data (</w:t>
+      </w:r>
+      <w:r>
+        <w:rPr>
+          <w:i/>
+        </w:rPr>
+        <w:t>DATE_FORMAT</w:t>
+      </w:r>
+      <w:r>
+        <w:t>), il formato date e ora (</w:t>
+      </w:r>
+      <w:r>
+        <w:rPr>
+          <w:i/>
+        </w:rPr>
+        <w:t>DATE_HOUR_FORMAT</w:t>
+      </w:r>
+      <w:r>
+        <w:t>) e la porta del server (</w:t>
+      </w:r>
+      <w:r>
+        <w:rPr>
+          <w:i/>
+        </w:rPr>
+        <w:t>PORT</w:t>
+      </w:r>
+      <w:r>
+        <w:t>).</w:t>
+      </w:r>
+    </w:p>
+    <w:p/>
+    <w:p>
+      <w:pPr>
+        <w:pStyle w:val="Titolo2"/>
         <w:rPr>
           <w:rFonts w:ascii="Calibri" w:hAnsi="Calibri"/>
+          <w:b/>
+          <w:color w:val="000000" w:themeColor="text1"/>
+          <w:sz w:val="40"/>
+        </w:rPr>
+      </w:pPr>
+      <w:bookmarkStart w:id="12" w:name="_Toc501636601"/>
+      <w:r>
+        <w:rPr>
+          <w:rFonts w:ascii="Calibri" w:hAnsi="Calibri"/>
+          <w:b/>
           <w:color w:val="000000" w:themeColor="text1"/>
           <w:sz w:val="32"/>
         </w:rPr>
-        <w:t>]</w:t>
-      </w:r>
-      <w:bookmarkEnd w:id="11"/>
-    </w:p>
-    <w:p>
-      <w:pPr>
-        <w:ind w:left="709"/>
-      </w:pPr>
+        <w:t>Server</w:t>
+      </w:r>
+      <w:bookmarkEnd w:id="12"/>
+    </w:p>
+    <w:p>
       <w:r>
         <w:t xml:space="preserve">La classe </w:t>
       </w:r>
@@ -3104,241 +3048,35 @@
         <w:rPr>
           <w:i/>
         </w:rPr>
-        <w:t>Risorsa</w:t>
-      </w:r>
-      <w:r>
-        <w:t xml:space="preserve"> è di tipo </w:t>
-      </w:r>
-      <w:proofErr w:type="spellStart"/>
-      <w:r>
-        <w:t>abstract</w:t>
-      </w:r>
-      <w:proofErr w:type="spellEnd"/>
-      <w:r>
-        <w:t xml:space="preserve"> e viene estesa, nel nostro caso specifico dalle classi </w:t>
-      </w:r>
-      <w:proofErr w:type="spellStart"/>
-      <w:r>
-        <w:rPr>
-          <w:i/>
-        </w:rPr>
-        <w:t>RisorsaFibonacci</w:t>
-      </w:r>
-      <w:proofErr w:type="spellEnd"/>
+        <w:t>Server</w:t>
+      </w:r>
+      <w:r>
+        <w:t xml:space="preserve"> presenta un costruttore di tipo singleton che ne garantisce l’univocità. All’interno di questa classe troviamo i metodi </w:t>
+      </w:r>
+      <w:r>
+        <w:rPr>
+          <w:i/>
+        </w:rPr>
+        <w:t>receive</w:t>
+      </w:r>
       <w:r>
         <w:t xml:space="preserve">, </w:t>
       </w:r>
-      <w:proofErr w:type="spellStart"/>
-      <w:r>
-        <w:rPr>
-          <w:i/>
-        </w:rPr>
-        <w:t>RisorsaLanciaDado</w:t>
-      </w:r>
-      <w:proofErr w:type="spellEnd"/>
-      <w:r>
-        <w:t xml:space="preserve">, </w:t>
-      </w:r>
-      <w:proofErr w:type="spellStart"/>
-      <w:r>
-        <w:rPr>
-          <w:i/>
-        </w:rPr>
-        <w:t>RisorsaLink</w:t>
-      </w:r>
-      <w:proofErr w:type="spellEnd"/>
-      <w:r>
-        <w:t>. Oltre al costruttore tale classe contiene anche i metodi necessari per recuperare e modificare le informazioni che costituiscono una risorsa ovvero il livello, l’ID.</w:t>
-      </w:r>
-    </w:p>
-    <w:p/>
-    <w:p/>
-    <w:p>
-      <w:r>
-        <w:t xml:space="preserve">Il package </w:t>
-      </w:r>
-      <w:proofErr w:type="spellStart"/>
-      <w:r>
-        <w:rPr>
-          <w:b/>
-          <w:i/>
-        </w:rPr>
-        <w:t>Authorizer</w:t>
-      </w:r>
-      <w:proofErr w:type="spellEnd"/>
-      <w:r>
-        <w:t xml:space="preserve"> contiene inoltre una classe </w:t>
-      </w:r>
-      <w:r>
-        <w:rPr>
-          <w:i/>
-        </w:rPr>
-        <w:t>S</w:t>
-      </w:r>
-      <w:r>
-        <w:rPr>
-          <w:i/>
-        </w:rPr>
-        <w:t>erver</w:t>
-      </w:r>
-      <w:r>
-        <w:t xml:space="preserve"> e una classe </w:t>
-      </w:r>
-      <w:proofErr w:type="spellStart"/>
-      <w:r>
-        <w:rPr>
-          <w:i/>
-        </w:rPr>
-        <w:t>MethodUtils</w:t>
-      </w:r>
-      <w:proofErr w:type="spellEnd"/>
-      <w:r>
-        <w:t>.</w:t>
-      </w:r>
-    </w:p>
-    <w:p/>
-    <w:p>
-      <w:pPr>
-        <w:pStyle w:val="Titolo2"/>
-        <w:rPr>
-          <w:rFonts w:ascii="Calibri" w:hAnsi="Calibri"/>
-          <w:b/>
-          <w:color w:val="000000" w:themeColor="text1"/>
-          <w:sz w:val="40"/>
-        </w:rPr>
-      </w:pPr>
-      <w:bookmarkStart w:id="12" w:name="_Toc501636600"/>
-      <w:proofErr w:type="spellStart"/>
-      <w:r>
-        <w:rPr>
-          <w:rFonts w:ascii="Calibri" w:hAnsi="Calibri"/>
-          <w:b/>
-          <w:color w:val="000000" w:themeColor="text1"/>
-          <w:sz w:val="32"/>
-        </w:rPr>
-        <w:t>MethodUtils</w:t>
-      </w:r>
-      <w:bookmarkEnd w:id="12"/>
-      <w:proofErr w:type="spellEnd"/>
-    </w:p>
-    <w:p>
-      <w:r>
-        <w:t xml:space="preserve">Abbiamo scelto di ricorrere ad una classe </w:t>
-      </w:r>
-      <w:proofErr w:type="spellStart"/>
-      <w:r>
-        <w:rPr>
-          <w:i/>
-        </w:rPr>
-        <w:t>MethodUtils</w:t>
-      </w:r>
-      <w:proofErr w:type="spellEnd"/>
-      <w:r>
-        <w:t xml:space="preserve"> per definire una </w:t>
-      </w:r>
-      <w:r>
-        <w:rPr>
-          <w:i/>
-        </w:rPr>
-        <w:t>ENUM</w:t>
-      </w:r>
-      <w:r>
-        <w:t xml:space="preserve"> con i diversi metodi che il server può invocare. Nella stesa classe definiamo il formato data (</w:t>
-      </w:r>
-      <w:r>
-        <w:rPr>
-          <w:i/>
-        </w:rPr>
-        <w:t>DATE_FORMAT</w:t>
-      </w:r>
-      <w:r>
-        <w:t>), il formato date e ora (</w:t>
-      </w:r>
-      <w:r>
-        <w:rPr>
-          <w:i/>
-        </w:rPr>
-        <w:t>DATE_HOUR_FORMAT</w:t>
-      </w:r>
-      <w:r>
-        <w:t>) e la porta del server (</w:t>
-      </w:r>
-      <w:r>
-        <w:rPr>
-          <w:i/>
-        </w:rPr>
-        <w:t>PORT</w:t>
-      </w:r>
-      <w:r>
-        <w:t>).</w:t>
-      </w:r>
-    </w:p>
-    <w:p/>
-    <w:p>
-      <w:pPr>
-        <w:pStyle w:val="Titolo2"/>
-        <w:rPr>
-          <w:rFonts w:ascii="Calibri" w:hAnsi="Calibri"/>
-          <w:b/>
-          <w:color w:val="000000" w:themeColor="text1"/>
-          <w:sz w:val="40"/>
-        </w:rPr>
-      </w:pPr>
-      <w:bookmarkStart w:id="13" w:name="_Toc501636601"/>
-      <w:r>
-        <w:rPr>
-          <w:rFonts w:ascii="Calibri" w:hAnsi="Calibri"/>
-          <w:b/>
-          <w:color w:val="000000" w:themeColor="text1"/>
-          <w:sz w:val="32"/>
-        </w:rPr>
-        <w:t>Server</w:t>
-      </w:r>
-      <w:bookmarkEnd w:id="13"/>
-    </w:p>
-    <w:p>
-      <w:r>
-        <w:t xml:space="preserve">La classe </w:t>
-      </w:r>
-      <w:r>
-        <w:rPr>
-          <w:i/>
-        </w:rPr>
-        <w:t>Server</w:t>
-      </w:r>
-      <w:r>
-        <w:t xml:space="preserve"> presenta un costruttore di tipo singleton che ne garantisce l’univocità. All’interno di questa classe troviamo i metodi </w:t>
-      </w:r>
-      <w:proofErr w:type="spellStart"/>
-      <w:r>
-        <w:rPr>
-          <w:i/>
-        </w:rPr>
-        <w:t>receive</w:t>
-      </w:r>
-      <w:proofErr w:type="spellEnd"/>
-      <w:r>
-        <w:t xml:space="preserve">, </w:t>
-      </w:r>
-      <w:proofErr w:type="spellStart"/>
       <w:r>
         <w:rPr>
           <w:i/>
         </w:rPr>
         <w:t>selectMethod</w:t>
       </w:r>
-      <w:proofErr w:type="spellEnd"/>
       <w:r>
         <w:t xml:space="preserve"> e </w:t>
       </w:r>
-      <w:proofErr w:type="spellStart"/>
       <w:r>
         <w:rPr>
           <w:i/>
         </w:rPr>
         <w:t>getServerStatus</w:t>
       </w:r>
-      <w:proofErr w:type="spellEnd"/>
       <w:r>
         <w:t xml:space="preserve">. </w:t>
       </w:r>
@@ -3350,25 +3088,21 @@
       <w:r>
         <w:t xml:space="preserve">il metodo </w:t>
       </w:r>
-      <w:proofErr w:type="spellStart"/>
       <w:r>
         <w:rPr>
           <w:i/>
         </w:rPr>
         <w:t>setTest</w:t>
       </w:r>
-      <w:proofErr w:type="spellEnd"/>
       <w:r>
         <w:t xml:space="preserve">, quindi un metodo </w:t>
       </w:r>
-      <w:proofErr w:type="spellStart"/>
       <w:r>
         <w:rPr>
           <w:i/>
         </w:rPr>
         <w:t>isTest</w:t>
       </w:r>
-      <w:proofErr w:type="spellEnd"/>
       <w:r>
         <w:t xml:space="preserve"> che ne controlla lo stato.</w:t>
       </w:r>
@@ -3377,14 +3111,21 @@
       <w:r>
         <w:t xml:space="preserve">All’accensione del Server esso si mette in ascolto di nuove richieste. È presente nel </w:t>
       </w:r>
-      <w:proofErr w:type="spellStart"/>
-      <w:r>
-        <w:rPr>
-          <w:i/>
-        </w:rPr>
-        <w:t>main</w:t>
-      </w:r>
-      <w:proofErr w:type="spellEnd"/>
+      <w:r>
+        <w:rPr>
+          <w:i/>
+        </w:rPr>
+        <w:t xml:space="preserve">main </w:t>
+      </w:r>
+      <w:r>
+        <w:t xml:space="preserve">di queste classe anche un </w:t>
+      </w:r>
+      <w:r>
+        <w:rPr>
+          <w:i/>
+        </w:rPr>
+        <w:t>Timer</w:t>
+      </w:r>
       <w:r>
         <w:rPr>
           <w:i/>
@@ -3392,30 +3133,7 @@
         <w:t xml:space="preserve"> </w:t>
       </w:r>
       <w:r>
-        <w:t xml:space="preserve">di queste classe anche un </w:t>
-      </w:r>
-      <w:r>
-        <w:rPr>
-          <w:i/>
-        </w:rPr>
-        <w:t>Timer</w:t>
-      </w:r>
-      <w:r>
-        <w:rPr>
-          <w:i/>
-        </w:rPr>
-        <w:t xml:space="preserve"> </w:t>
-      </w:r>
-      <w:r>
-        <w:t xml:space="preserve">che esegue una scansione periodica ed elimina i </w:t>
-      </w:r>
-      <w:proofErr w:type="spellStart"/>
-      <w:r>
-        <w:t>token</w:t>
-      </w:r>
-      <w:proofErr w:type="spellEnd"/>
-      <w:r>
-        <w:t xml:space="preserve"> scaduti.</w:t>
+        <w:t>che esegue una scansione periodica ed elimina i token scaduti.</w:t>
       </w:r>
     </w:p>
     <w:p/>
@@ -3437,8 +3155,7 @@
           <w:b/>
         </w:rPr>
       </w:pPr>
-      <w:bookmarkStart w:id="14" w:name="_Toc501636602"/>
-      <w:proofErr w:type="spellStart"/>
+      <w:bookmarkStart w:id="13" w:name="_Toc501636602"/>
       <w:r>
         <w:rPr>
           <w:rFonts w:ascii="Calibri" w:hAnsi="Calibri"/>
@@ -3446,32 +3163,31 @@
         </w:rPr>
         <w:t>Jsonrpc</w:t>
       </w:r>
+      <w:bookmarkEnd w:id="13"/>
+    </w:p>
+    <w:p/>
+    <w:p/>
+    <w:p>
+      <w:pPr>
+        <w:pStyle w:val="Titolo2"/>
+        <w:rPr>
+          <w:rFonts w:ascii="Calibri" w:hAnsi="Calibri"/>
+          <w:b/>
+          <w:color w:val="000000" w:themeColor="text1"/>
+          <w:sz w:val="40"/>
+        </w:rPr>
+      </w:pPr>
+      <w:bookmarkStart w:id="14" w:name="_Toc501636603"/>
+      <w:r>
+        <w:rPr>
+          <w:rFonts w:ascii="Calibri" w:hAnsi="Calibri"/>
+          <w:b/>
+          <w:color w:val="000000" w:themeColor="text1"/>
+          <w:sz w:val="40"/>
+        </w:rPr>
+        <w:t>Class</w:t>
+      </w:r>
       <w:bookmarkEnd w:id="14"/>
-      <w:proofErr w:type="spellEnd"/>
-    </w:p>
-    <w:p/>
-    <w:p/>
-    <w:p>
-      <w:pPr>
-        <w:pStyle w:val="Titolo2"/>
-        <w:rPr>
-          <w:rFonts w:ascii="Calibri" w:hAnsi="Calibri"/>
-          <w:b/>
-          <w:color w:val="000000" w:themeColor="text1"/>
-          <w:sz w:val="40"/>
-        </w:rPr>
-      </w:pPr>
-      <w:bookmarkStart w:id="15" w:name="_Toc501636603"/>
-      <w:r>
-        <w:rPr>
-          <w:rFonts w:ascii="Calibri" w:hAnsi="Calibri"/>
-          <w:b/>
-          <w:color w:val="000000" w:themeColor="text1"/>
-          <w:sz w:val="40"/>
-        </w:rPr>
-        <w:t>Class</w:t>
-      </w:r>
-      <w:bookmarkEnd w:id="15"/>
     </w:p>
     <w:p/>
     <w:p/>
@@ -3501,8 +3217,7 @@
           <w:b/>
         </w:rPr>
       </w:pPr>
-      <w:bookmarkStart w:id="16" w:name="_Toc501636604"/>
-      <w:proofErr w:type="spellStart"/>
+      <w:bookmarkStart w:id="15" w:name="_Toc501636604"/>
       <w:r>
         <w:rPr>
           <w:rFonts w:ascii="Calibri" w:hAnsi="Calibri"/>
@@ -3511,47 +3226,237 @@
         <w:lastRenderedPageBreak/>
         <w:t>Zeromq</w:t>
       </w:r>
+      <w:bookmarkEnd w:id="15"/>
+    </w:p>
+    <w:p>
+      <w:r>
+        <w:t xml:space="preserve">All’interno del package </w:t>
+      </w:r>
+      <w:r>
+        <w:rPr>
+          <w:i/>
+        </w:rPr>
+        <w:t xml:space="preserve">zeromq </w:t>
+      </w:r>
+      <w:r>
+        <w:t xml:space="preserve"> si sviluppano due classi principali: la classe </w:t>
+      </w:r>
+      <w:r>
+        <w:rPr>
+          <w:i/>
+        </w:rPr>
+        <w:t>ZmqClient</w:t>
+      </w:r>
+      <w:r>
+        <w:t xml:space="preserve"> e la classe </w:t>
+      </w:r>
+      <w:r>
+        <w:rPr>
+          <w:i/>
+        </w:rPr>
+        <w:t>ZmqServer</w:t>
+      </w:r>
+      <w:r>
+        <w:t xml:space="preserve">. Esse implementano rispettivamente le interfacce </w:t>
+      </w:r>
+      <w:r>
+        <w:rPr>
+          <w:i/>
+        </w:rPr>
+        <w:t>IZ</w:t>
+      </w:r>
+      <w:r>
+        <w:rPr>
+          <w:i/>
+        </w:rPr>
+        <w:t>mqClient</w:t>
+      </w:r>
+      <w:r>
+        <w:t xml:space="preserve"> e </w:t>
+      </w:r>
+      <w:r>
+        <w:rPr>
+          <w:i/>
+        </w:rPr>
+        <w:t>IZ</w:t>
+      </w:r>
+      <w:r>
+        <w:rPr>
+          <w:i/>
+        </w:rPr>
+        <w:t>mqServer</w:t>
+      </w:r>
+      <w:r>
+        <w:t>.</w:t>
+      </w:r>
+    </w:p>
+    <w:p>
+      <w:r>
+        <w:t xml:space="preserve">Per la creazione di entrambe le classi si fa uso della libreria </w:t>
+      </w:r>
+      <w:r>
+        <w:rPr>
+          <w:i/>
+        </w:rPr>
+        <w:t>org.zeromq.ZMQ</w:t>
+      </w:r>
+      <w:r>
+        <w:t>.</w:t>
+      </w:r>
+    </w:p>
+    <w:p/>
+    <w:p>
+      <w:pPr>
+        <w:pStyle w:val="Titolo3"/>
+        <w:spacing w:after="60"/>
+        <w:rPr>
+          <w:rFonts w:ascii="Calibri" w:hAnsi="Calibri"/>
+          <w:b/>
+          <w:color w:val="000000" w:themeColor="text1"/>
+          <w:sz w:val="40"/>
+        </w:rPr>
+      </w:pPr>
+      <w:r>
+        <w:rPr>
+          <w:rFonts w:ascii="Calibri" w:hAnsi="Calibri"/>
+          <w:b/>
+          <w:color w:val="000000" w:themeColor="text1"/>
+          <w:sz w:val="32"/>
+        </w:rPr>
+        <w:t>ZmqServer</w:t>
+      </w:r>
+    </w:p>
+    <w:p>
+      <w:r>
+        <w:t xml:space="preserve">Per l’istanziazione di un nuovo </w:t>
+      </w:r>
+      <w:r>
+        <w:rPr>
+          <w:i/>
+        </w:rPr>
+        <w:t>ZmqServer</w:t>
+      </w:r>
+      <w:r>
+        <w:t xml:space="preserve"> sarà necessario un costruttore che riceve in ingresso un intero che definisce la porta. La classe </w:t>
+      </w:r>
+      <w:r>
+        <w:rPr>
+          <w:i/>
+        </w:rPr>
+        <w:t>ZmqServer</w:t>
+      </w:r>
+      <w:r>
+        <w:rPr>
+          <w:i/>
+        </w:rPr>
+        <w:t xml:space="preserve"> </w:t>
+      </w:r>
+      <w:r>
+        <w:t xml:space="preserve">implementa i metodi </w:t>
+      </w:r>
+      <w:r>
+        <w:rPr>
+          <w:i/>
+        </w:rPr>
+        <w:t>receive</w:t>
+      </w:r>
+      <w:r>
+        <w:rPr>
+          <w:i/>
+        </w:rPr>
+        <w:t xml:space="preserve"> </w:t>
+      </w:r>
+      <w:r>
+        <w:t xml:space="preserve">che riceve i messaggi in arrivo e </w:t>
+      </w:r>
+      <w:r>
+        <w:t xml:space="preserve">una funzione </w:t>
+      </w:r>
+      <w:r>
+        <w:rPr>
+          <w:i/>
+        </w:rPr>
+        <w:t>reply</w:t>
+      </w:r>
+      <w:r>
+        <w:t xml:space="preserve"> che consente l’invio di risposte. Affinchè il sistema possa ricevere più più di una richiesta prima di inviare una nuova risposta introduciamo un valore </w:t>
+      </w:r>
+      <w:r>
+        <w:rPr>
+          <w:i/>
+        </w:rPr>
+        <w:t>identity</w:t>
+      </w:r>
+      <w:r>
+        <w:t>.</w:t>
+      </w:r>
+    </w:p>
+    <w:p/>
+    <w:p>
+      <w:pPr>
+        <w:pStyle w:val="Titolo3"/>
+        <w:spacing w:after="60"/>
+        <w:rPr>
+          <w:rFonts w:ascii="Calibri" w:hAnsi="Calibri"/>
+          <w:b/>
+          <w:color w:val="000000" w:themeColor="text1"/>
+          <w:sz w:val="40"/>
+        </w:rPr>
+      </w:pPr>
+      <w:r>
+        <w:rPr>
+          <w:rFonts w:ascii="Calibri" w:hAnsi="Calibri"/>
+          <w:b/>
+          <w:color w:val="000000" w:themeColor="text1"/>
+          <w:sz w:val="32"/>
+        </w:rPr>
+        <w:t>ZmqServer</w:t>
+      </w:r>
+    </w:p>
+    <w:p>
+      <w:r>
+        <w:t xml:space="preserve">Per l’istanziazione di un nuovo </w:t>
+      </w:r>
+      <w:r>
+        <w:rPr>
+          <w:i/>
+        </w:rPr>
+        <w:t>ZmqClient</w:t>
+      </w:r>
+      <w:r>
+        <w:t xml:space="preserve"> sarà necessario un costruttore che</w:t>
+      </w:r>
+      <w:r>
+        <w:t>, come nel caso precedente</w:t>
+      </w:r>
+      <w:r>
+        <w:t xml:space="preserve"> riceve in ingresso un intero che definisce la porta. </w:t>
+      </w:r>
+      <w:r>
+        <w:t xml:space="preserve">In questa classe troviamo poi i metodi </w:t>
+      </w:r>
+      <w:r>
+        <w:rPr>
+          <w:i/>
+        </w:rPr>
+        <w:t>request</w:t>
+      </w:r>
+      <w:r>
+        <w:t xml:space="preserve"> e </w:t>
+      </w:r>
+      <w:r>
+        <w:rPr>
+          <w:i/>
+        </w:rPr>
+        <w:t>send</w:t>
+      </w:r>
+      <w:r>
+        <w:t xml:space="preserve"> per l’invio di richieste e notifiche rispettivamente.</w:t>
+      </w:r>
+      <w:bookmarkStart w:id="16" w:name="_GoBack"/>
       <w:bookmarkEnd w:id="16"/>
-      <w:proofErr w:type="spellEnd"/>
-    </w:p>
-    <w:p/>
-    <w:p/>
-    <w:p>
-      <w:pPr>
-        <w:pStyle w:val="Titolo2"/>
-        <w:rPr>
-          <w:rFonts w:ascii="Calibri" w:hAnsi="Calibri"/>
-          <w:b/>
-          <w:color w:val="000000" w:themeColor="text1"/>
-          <w:sz w:val="40"/>
-        </w:rPr>
-      </w:pPr>
-      <w:bookmarkStart w:id="17" w:name="_Toc501636605"/>
-      <w:r>
-        <w:rPr>
-          <w:rFonts w:ascii="Calibri" w:hAnsi="Calibri"/>
-          <w:b/>
-          <w:color w:val="000000" w:themeColor="text1"/>
-          <w:sz w:val="40"/>
-        </w:rPr>
-        <w:t>Class</w:t>
-      </w:r>
-      <w:bookmarkEnd w:id="17"/>
-    </w:p>
-    <w:p/>
-    <w:p/>
-    <w:p>
-      <w:pPr>
-        <w:rPr>
-          <w:lang w:eastAsia="it-IT"/>
-        </w:rPr>
-      </w:pPr>
-    </w:p>
-    <w:p>
-      <w:r>
-        <w:t>testo</w:t>
-      </w:r>
-    </w:p>
+    </w:p>
+    <w:p/>
     <w:p>
       <w:r>
         <w:br w:type="page"/>
@@ -3566,7 +3471,7 @@
           <w:b/>
         </w:rPr>
       </w:pPr>
-      <w:bookmarkStart w:id="18" w:name="_Toc501636606"/>
+      <w:bookmarkStart w:id="17" w:name="_Toc501636606"/>
       <w:r>
         <w:rPr>
           <w:rFonts w:ascii="Calibri" w:hAnsi="Calibri"/>
@@ -3575,31 +3480,31 @@
         <w:lastRenderedPageBreak/>
         <w:t>User</w:t>
       </w:r>
+      <w:bookmarkEnd w:id="17"/>
+    </w:p>
+    <w:p/>
+    <w:p/>
+    <w:p>
+      <w:pPr>
+        <w:pStyle w:val="Titolo2"/>
+        <w:rPr>
+          <w:rFonts w:ascii="Calibri" w:hAnsi="Calibri"/>
+          <w:b/>
+          <w:color w:val="000000" w:themeColor="text1"/>
+          <w:sz w:val="40"/>
+        </w:rPr>
+      </w:pPr>
+      <w:bookmarkStart w:id="18" w:name="_Toc501636607"/>
+      <w:r>
+        <w:rPr>
+          <w:rFonts w:ascii="Calibri" w:hAnsi="Calibri"/>
+          <w:b/>
+          <w:color w:val="000000" w:themeColor="text1"/>
+          <w:sz w:val="40"/>
+        </w:rPr>
+        <w:t>Class</w:t>
+      </w:r>
       <w:bookmarkEnd w:id="18"/>
-    </w:p>
-    <w:p/>
-    <w:p/>
-    <w:p>
-      <w:pPr>
-        <w:pStyle w:val="Titolo2"/>
-        <w:rPr>
-          <w:rFonts w:ascii="Calibri" w:hAnsi="Calibri"/>
-          <w:b/>
-          <w:color w:val="000000" w:themeColor="text1"/>
-          <w:sz w:val="40"/>
-        </w:rPr>
-      </w:pPr>
-      <w:bookmarkStart w:id="19" w:name="_Toc501636607"/>
-      <w:r>
-        <w:rPr>
-          <w:rFonts w:ascii="Calibri" w:hAnsi="Calibri"/>
-          <w:b/>
-          <w:color w:val="000000" w:themeColor="text1"/>
-          <w:sz w:val="40"/>
-        </w:rPr>
-        <w:t>Class</w:t>
-      </w:r>
-      <w:bookmarkEnd w:id="19"/>
     </w:p>
     <w:p/>
     <w:p/>
@@ -3763,29 +3668,8 @@
           <w:color w:val="000000" w:themeColor="text1"/>
         </w:rPr>
         <w:tab/>
-      </w:r>
-      <w:proofErr w:type="spellStart"/>
-      <w:r>
-        <w:rPr>
-          <w:color w:val="000000" w:themeColor="text1"/>
-        </w:rPr>
-        <w:t>Gumus</w:t>
-      </w:r>
-      <w:proofErr w:type="spellEnd"/>
-      <w:r>
-        <w:rPr>
-          <w:color w:val="000000" w:themeColor="text1"/>
-        </w:rPr>
-        <w:t xml:space="preserve"> </w:t>
-      </w:r>
-      <w:proofErr w:type="spellStart"/>
-      <w:r>
-        <w:rPr>
-          <w:color w:val="000000" w:themeColor="text1"/>
-        </w:rPr>
-        <w:t>Tayfun</w:t>
-      </w:r>
-      <w:proofErr w:type="spellEnd"/>
+        <w:t>Gumus Tayfun</w:t>
+      </w:r>
       <w:r>
         <w:rPr>
           <w:color w:val="000000" w:themeColor="text1"/>
@@ -3793,7 +3677,6 @@
         <w:tab/>
       </w:r>
       <w:hyperlink r:id="rId11" w:history="1">
-        <w:proofErr w:type="spellStart"/>
         <w:r>
           <w:rPr>
             <w:rStyle w:val="Collegamentoipertestuale"/>
@@ -3802,7 +3685,6 @@
           </w:rPr>
           <w:t>tayfun.gumus@mail.polimi.it</w:t>
         </w:r>
-        <w:proofErr w:type="spellEnd"/>
       </w:hyperlink>
     </w:p>
     <w:p>
@@ -3835,7 +3717,6 @@
         <w:tab/>
       </w:r>
       <w:hyperlink r:id="rId12" w:history="1">
-        <w:proofErr w:type="spellStart"/>
         <w:r>
           <w:rPr>
             <w:rStyle w:val="Collegamentoipertestuale"/>
@@ -3844,7 +3725,6 @@
           </w:rPr>
           <w:t>paolo.isella@mail.polimi.it</w:t>
         </w:r>
-        <w:proofErr w:type="spellEnd"/>
       </w:hyperlink>
     </w:p>
     <w:p>
@@ -3877,7 +3757,6 @@
         <w:tab/>
       </w:r>
       <w:hyperlink r:id="rId13" w:history="1">
-        <w:proofErr w:type="spellStart"/>
         <w:r>
           <w:rPr>
             <w:rStyle w:val="Collegamentoipertestuale"/>
@@ -3886,7 +3765,6 @@
           </w:rPr>
           <w:t>federico.martinese@mail.polimi.it</w:t>
         </w:r>
-        <w:proofErr w:type="spellEnd"/>
       </w:hyperlink>
     </w:p>
     <w:sectPr>
@@ -3993,7 +3871,7 @@
         <w:rStyle w:val="Numeropagina"/>
         <w:noProof/>
       </w:rPr>
-      <w:t>2</w:t>
+      <w:t>7</w:t>
     </w:r>
     <w:r>
       <w:rPr>
@@ -4067,15 +3945,7 @@
     </w:r>
     <w:r>
       <w:tab/>
-      <w:t xml:space="preserve">Ferrario, </w:t>
-    </w:r>
-    <w:proofErr w:type="spellStart"/>
-    <w:r>
-      <w:t>Gumus</w:t>
-    </w:r>
-    <w:proofErr w:type="spellEnd"/>
-    <w:r>
-      <w:t>, Isella, Martinese</w:t>
+      <w:t>Ferrario, Gumus, Isella, Martinese</w:t>
     </w:r>
   </w:p>
 </w:hdr>
@@ -5919,7 +5789,7 @@
 </file>
 
 <file path=customXml/itemProps1.xml><?xml version="1.0" encoding="utf-8"?>
-<ds:datastoreItem xmlns:ds="http://schemas.openxmlformats.org/officeDocument/2006/customXml" ds:itemID="{6006A1DD-B8A8-A840-B2E8-07392D7D8356}">
+<ds:datastoreItem xmlns:ds="http://schemas.openxmlformats.org/officeDocument/2006/customXml" ds:itemID="{607A6753-A4BF-0044-B30D-0D2C23360124}">
   <ds:schemaRefs>
     <ds:schemaRef ds:uri="http://schemas.openxmlformats.org/officeDocument/2006/bibliography"/>
   </ds:schemaRefs>

</xml_diff>

<commit_message>
Sistemato problema git e test risorse
</commit_message>
<xml_diff>
--- a/java/ParteIII_Java.docx
+++ b/java/ParteIII_Java.docx
@@ -513,7 +513,7 @@
           <w:docPartGallery w:val="Table of Contents"/>
           <w:docPartUnique w:val="true"/>
         </w:docPartObj>
-        <w:id w:val="1290546116"/>
+        <w:id w:val="1455476439"/>
       </w:sdtPr>
       <w:sdtContent>
         <w:p>
@@ -2346,187 +2346,6 @@
         <w:rPr/>
         <w:t>L’implementazione del codice Java di AuthOK è la parte finale del processo di realizzazione del software. Essa ha il compito di dar vita al programma reale che dovrà rispettare tutti i modelli precedentemente realizzati, a partire dal Goal Diagram fino all’ultimo dei diagrammi UML. Uno alla volta, tutti i metodi sono stati implementati e integrati tra di loro al fine di realizzare la logica applicativa del programma. L’implementazione prevede la creazione delle diverse classi suddivise nei package “Authorizer”, “User”, “Jsonrpc” e “Zeromq”.</w:t>
       </w:r>
-    </w:p>
-    <w:p>
-      <w:pPr>
-        <w:pStyle w:val="Normal"/>
-        <w:rPr/>
-      </w:pPr>
-      <w:r>
-        <w:rPr/>
-      </w:r>
-    </w:p>
-    <w:p>
-      <w:pPr>
-        <w:pStyle w:val="Titolo3"/>
-        <w:spacing w:before="40" w:after="60"/>
-        <w:ind w:hanging="0"/>
-        <w:rPr/>
-      </w:pPr>
-      <w:r>
-        <w:rPr>
-          <w:rFonts w:ascii="Calibri" w:hAnsi="Calibri"/>
-          <w:b/>
-          <w:color w:val="000000" w:themeColor="text1"/>
-          <w:sz w:val="32"/>
-        </w:rPr>
-        <w:t>Aspetti particolari</w:t>
-      </w:r>
-    </w:p>
-    <w:p>
-      <w:pPr>
-        <w:pStyle w:val="Corpodeltesto"/>
-        <w:numPr>
-          <w:ilvl w:val="0"/>
-          <w:numId w:val="6"/>
-        </w:numPr>
-        <w:rPr/>
-      </w:pPr>
-      <w:r>
-        <w:rPr/>
-        <w:t>Le impostazioni di test sul server si abilitano aggiungendo un argomento test all’avvio del programma. Quando in modalità test il server aggiunge alcune risorse di prove al suo elenco, riduce la durata dei token da 24 ore a 3 minuti, invoca la cancellazione periodica dei token ogni 3 minuti e stampa a video le operazioni che esegue. In modalità non test il server si avvia senza risorse disponibili, la durata dei token è di 24 ore, così come la periodicità della loro cancellazione e non viene stampato a schermo (sul server) il risultato delle operazioni, ma solo inviato al client</w:t>
-      </w:r>
-    </w:p>
-    <w:p>
-      <w:pPr>
-        <w:pStyle w:val="Corpodeltesto"/>
-        <w:numPr>
-          <w:ilvl w:val="0"/>
-          <w:numId w:val="6"/>
-        </w:numPr>
-        <w:rPr/>
-      </w:pPr>
-      <w:r>
-        <w:rPr/>
-        <w:t xml:space="preserve">La data di scadenza di una autorizzazione va specificata con il formato dd/MM/yy indicando solo due cifre per l’anno (che viene inteso essere del 21° secolo). L’ora di scadenza è la mezzanotte (00:00:00) del giorno indicato </w:t>
-      </w:r>
-      <w:r>
-        <w:rPr/>
-        <w:t>ed indica il momento da cui non è più possibile generare token con quella autorizzazione. Perciò un utente autorizzato fino al 25/05/18 non può richiedere token durante il giorno 25/05/18 in quanto la sua autorizzazione è scaduta dalla mezzanotte appena passata. I token richiesti il giorno precedente sono ancora validi fino alla loro naturale scadenza (24 ore in modalità standard)</w:t>
-      </w:r>
-    </w:p>
-    <w:p>
-      <w:pPr>
-        <w:pStyle w:val="Corpodeltesto"/>
-        <w:numPr>
-          <w:ilvl w:val="0"/>
-          <w:numId w:val="6"/>
-        </w:numPr>
-        <w:rPr/>
-      </w:pPr>
-      <w:r>
-        <w:rPr/>
-        <w:t>La modifica dell’id di una risorsa è un operazione che non produce risultato. Dato che la specifica jsonrpc definisce che una risposta, in caso di operazione a buon fine, deve avere un risultato, si è scelto di creare un risultato null. In caso di errori la risposta è definita normalmente con un oggetto errore.</w:t>
-      </w:r>
-    </w:p>
-    <w:p>
-      <w:pPr>
-        <w:pStyle w:val="Corpodeltesto"/>
-        <w:numPr>
-          <w:ilvl w:val="0"/>
-          <w:numId w:val="6"/>
-        </w:numPr>
-        <w:rPr/>
-      </w:pPr>
-      <w:r>
-        <w:rPr/>
-        <w:t>Da specifica l’utente non è abilitato a creare, modificare o cancellare risorse. Così come non può verificare la validità di un token.</w:t>
-      </w:r>
-    </w:p>
-    <w:p>
-      <w:pPr>
-        <w:pStyle w:val="Corpodeltesto"/>
-        <w:numPr>
-          <w:ilvl w:val="0"/>
-          <w:numId w:val="6"/>
-        </w:numPr>
-        <w:rPr/>
-      </w:pPr>
-      <w:r>
-        <w:rPr/>
-        <w:t xml:space="preserve">Gli utenti si identificano tramite il loro nome all’avvio del programma lato client. Nel caso sul server sia </w:t>
-      </w:r>
-      <w:r>
-        <w:rPr/>
-        <w:t>già</w:t>
-      </w:r>
-      <w:r>
-        <w:rPr/>
-        <w:t xml:space="preserve"> present</w:t>
-      </w:r>
-      <w:r>
-        <w:rPr/>
-        <w:t>e un’</w:t>
-      </w:r>
-      <w:r>
-        <w:rPr/>
-        <w:t>autorizzazion</w:t>
-      </w:r>
-      <w:r>
-        <w:rPr/>
-        <w:t>e</w:t>
-      </w:r>
-      <w:r>
-        <w:rPr/>
-        <w:t xml:space="preserve"> assegnat</w:t>
-      </w:r>
-      <w:r>
-        <w:rPr/>
-        <w:t>a</w:t>
-      </w:r>
-      <w:r>
-        <w:rPr/>
-        <w:t xml:space="preserve"> a quel </w:t>
-      </w:r>
-      <w:r>
-        <w:rPr/>
-        <w:t>nome si assume che sia lo stesso.</w:t>
-      </w:r>
-    </w:p>
-    <w:p>
-      <w:pPr>
-        <w:pStyle w:val="Corpodeltesto"/>
-        <w:numPr>
-          <w:ilvl w:val="0"/>
-          <w:numId w:val="6"/>
-        </w:numPr>
-        <w:rPr/>
-      </w:pPr>
-      <w:r>
-        <w:rPr/>
-        <w:t>Da specifica è possibile che un utente chieda la creazione di autorizzazioni anche per altri utenti (specificandone il nome). Gli utenti possono quindi chiedere che gli sia inviata la chiave creata da qualcun altro tramite il comando verifica esistenza autorizzazione. Allo stesso modo possono verificare se la chiave è stata revocata</w:t>
-      </w:r>
-    </w:p>
-    <w:p>
-      <w:pPr>
-        <w:pStyle w:val="Corpodeltesto"/>
-        <w:numPr>
-          <w:ilvl w:val="0"/>
-          <w:numId w:val="6"/>
-        </w:numPr>
-        <w:rPr/>
-      </w:pPr>
-      <w:r>
-        <w:rPr/>
-        <w:t>I comandi per visualizzare lo stato dell’utente e del server non sono previsti dalle specifiche ma sono stati aggiunti per permettere di valutare più semplicemente il funzionamento del sistema.</w:t>
-      </w:r>
-    </w:p>
-    <w:p>
-      <w:pPr>
-        <w:pStyle w:val="Titolo3"/>
-        <w:spacing w:before="40" w:after="60"/>
-        <w:ind w:hanging="0"/>
-        <w:rPr>
-          <w:rFonts w:ascii="Calibri" w:hAnsi="Calibri"/>
-          <w:b/>
-          <w:b/>
-          <w:color w:val="000000" w:themeColor="text1"/>
-          <w:sz w:val="32"/>
-        </w:rPr>
-      </w:pPr>
-      <w:r>
-        <w:rPr/>
-      </w:r>
       <w:r>
         <w:br w:type="page"/>
       </w:r>
@@ -2539,7 +2358,11 @@
           <w:numId w:val="0"/>
         </w:numPr>
         <w:outlineLvl w:val="0"/>
-        <w:rPr/>
+        <w:rPr>
+          <w:rFonts w:ascii="Calibri" w:hAnsi="Calibri"/>
+          <w:b/>
+          <w:b/>
+        </w:rPr>
       </w:pPr>
       <w:bookmarkStart w:id="1" w:name="_Toc501643766"/>
       <w:bookmarkEnd w:id="1"/>
@@ -2558,172 +2381,6 @@
       </w:pPr>
       <w:r>
         <w:rPr/>
-        <w:t>Il modulo denominato authorizer è composto da:</w:t>
-      </w:r>
-    </w:p>
-    <w:p>
-      <w:pPr>
-        <w:pStyle w:val="ListParagraph"/>
-        <w:numPr>
-          <w:ilvl w:val="0"/>
-          <w:numId w:val="4"/>
-        </w:numPr>
-        <w:rPr/>
-      </w:pPr>
-      <w:r>
-        <w:rPr/>
-        <w:t>Package authorizer, che contiene una classe Server  e un enum Methods</w:t>
-      </w:r>
-    </w:p>
-    <w:p>
-      <w:pPr>
-        <w:pStyle w:val="ListParagraph"/>
-        <w:numPr>
-          <w:ilvl w:val="0"/>
-          <w:numId w:val="4"/>
-        </w:numPr>
-        <w:rPr/>
-      </w:pPr>
-      <w:r>
-        <w:rPr/>
-        <w:t>Package gestoreRisorse, gestoreAutorizzazioni e gestoreRisorse</w:t>
-      </w:r>
-    </w:p>
-    <w:p>
-      <w:pPr>
-        <w:pStyle w:val="Normal"/>
-        <w:rPr/>
-      </w:pPr>
-      <w:r>
-        <w:rPr/>
-        <w:t>La struttura dei gestori è simile, in quanto tutti e tre permettono di creare, modificare, eliminare e verificare la validità e l’ esistenza degli oggetti sotto il loro controllo.</w:t>
-      </w:r>
-    </w:p>
-    <w:p>
-      <w:pPr>
-        <w:pStyle w:val="Normal"/>
-        <w:rPr/>
-      </w:pPr>
-      <w:r>
-        <w:rPr/>
-        <w:t>Inoltre per mantenere la coerenza dei dati e della loro gestione le istanze dei gestori sono “accessibili” esclusivamente attraverso il metodo getIstance() che implementa il design pattern “singleton”.</w:t>
-      </w:r>
-    </w:p>
-    <w:p>
-      <w:pPr>
-        <w:pStyle w:val="Normal"/>
-        <w:rPr>
-          <w:color w:val="FF0000"/>
-        </w:rPr>
-      </w:pPr>
-      <w:r>
-        <w:rPr/>
-      </w:r>
-    </w:p>
-    <w:p>
-      <w:pPr>
-        <w:pStyle w:val="Titolo3"/>
-        <w:spacing w:before="40" w:after="60"/>
-        <w:ind w:hanging="0"/>
-        <w:rPr/>
-      </w:pPr>
-      <w:r>
-        <w:rPr>
-          <w:rFonts w:ascii="Calibri" w:hAnsi="Calibri"/>
-          <w:b/>
-          <w:color w:val="000000" w:themeColor="text1"/>
-          <w:sz w:val="32"/>
-        </w:rPr>
-        <w:t>Server</w:t>
-      </w:r>
-    </w:p>
-    <w:p>
-      <w:pPr>
-        <w:pStyle w:val="Corpodeltesto"/>
-        <w:rPr/>
-      </w:pPr>
-      <w:r>
-        <w:rPr/>
-        <w:t>La classe server è la classe principale del lato server del progetto.</w:t>
-      </w:r>
-    </w:p>
-    <w:p>
-      <w:pPr>
-        <w:pStyle w:val="Corpodeltesto"/>
-        <w:rPr/>
-      </w:pPr>
-      <w:r>
-        <w:rPr/>
-        <w:t>Il costruttore del server ha due parametri: la porta da utilizzare per istanziare un server jsonrpc ed un parametro booleano per abilitare le impostazioni di test.</w:t>
-      </w:r>
-    </w:p>
-    <w:p>
-      <w:pPr>
-        <w:pStyle w:val="Corpodeltesto"/>
-        <w:numPr>
-          <w:ilvl w:val="0"/>
-          <w:numId w:val="5"/>
-        </w:numPr>
-        <w:rPr/>
-      </w:pPr>
-      <w:r>
-        <w:rPr/>
-        <w:t>Il metodo receive() riceve una lista di richieste dal server jsonrpc e, una alla volta, le esegue invocando il metodo selectMethod e ottenendo un risultato. Se la richiesta non è una notifica crea la risposta tramite il risultato ottenuto o, eventualmente, l’errore occorso e la aggiunge alla lista. Dopo aver eseguito tutte le richieste invia le risposte.</w:t>
-      </w:r>
-    </w:p>
-    <w:p>
-      <w:pPr>
-        <w:pStyle w:val="Corpodeltesto"/>
-        <w:numPr>
-          <w:ilvl w:val="0"/>
-          <w:numId w:val="5"/>
-        </w:numPr>
-        <w:rPr/>
-      </w:pPr>
-      <w:r>
-        <w:rPr/>
-        <w:t>Il metodo selectMethod(method, params) si occupa di smistare le richieste ai tre gestori ed ottenere i risultati. Controlla la validità dei parametri (numero e tipo) e l’esistenza del metodo richiesto</w:t>
-      </w:r>
-    </w:p>
-    <w:p>
-      <w:pPr>
-        <w:pStyle w:val="Corpodeltesto"/>
-        <w:numPr>
-          <w:ilvl w:val="0"/>
-          <w:numId w:val="5"/>
-        </w:numPr>
-        <w:rPr/>
-      </w:pPr>
-      <w:r>
-        <w:rPr/>
-        <w:t>Il metodo main viene lanciato all’avvio del programma lato server. Richiede una porta in input e ha un parametro opzionale “test” che abilita le impostazioni di test del server. Inoltre lancia un timer che cancella periodicamente i token scaduti.</w:t>
-      </w:r>
-    </w:p>
-    <w:p>
-      <w:pPr>
-        <w:pStyle w:val="Titolo3"/>
-        <w:spacing w:before="40" w:after="60"/>
-        <w:ind w:hanging="0"/>
-        <w:rPr/>
-      </w:pPr>
-      <w:r>
-        <w:rPr>
-          <w:rFonts w:ascii="Calibri" w:hAnsi="Calibri"/>
-          <w:b/>
-          <w:color w:val="000000" w:themeColor="text1"/>
-          <w:sz w:val="32"/>
-        </w:rPr>
-        <w:t>Methods</w:t>
-      </w:r>
-    </w:p>
-    <w:p>
-      <w:pPr>
-        <w:pStyle w:val="Corpodeltesto"/>
-        <w:rPr/>
-      </w:pPr>
-      <w:r>
-        <w:rPr/>
-        <w:t>Enum dei metodi invocabili sul server. Specifica la stringa con cui definire il metodo nelle richieste ed il numero di parametri necessari per invocarlo.</w:t>
       </w:r>
     </w:p>
     <w:p>
@@ -2870,7 +2527,7 @@
       </w:r>
       <w:r>
         <w:rPr/>
-        <w:t xml:space="preserve"> implementa tutti i metodi necessari per le operazioni che vengono eseguite sulle autorizzazioni. Il costruttore di questa classe utilizza il design pattern singleton per garantirne l’univocità. Durante l’istanziazione di un nuovo gestore viene creata una nuova HashMap autorizzazioni che conterrà le autorizzazioni create.  I principali metodi implementati in questa classe sono:</w:t>
+        <w:t xml:space="preserve"> implementa tutti i metodi necessari per le operazioni che vengono eseguite sulle autorizzazioni. Il costruttore di questa classe utilizza il design pattern singleton per garantirne l’univocità. Durante l’istanziazione di un nuovo gestore viene creata una nuova HashMap autorizzazioni che conterrà le nuove autorizzazioni create per consentirne il salvataggio e le successive verifiche su di essi.  I principali metodi implementati in questa classe sono:</w:t>
       </w:r>
     </w:p>
     <w:p>
@@ -3036,15 +2693,7 @@
       </w:r>
       <w:r>
         <w:rPr/>
-        <w:t xml:space="preserve"> ha al suo interno il costruttore necessario per la creazione di un nuovo token e i metodi per recuperarne le sue informazioni. Ogni autorizzazione è costituita da un nome utente, un livello di accesso e una scadenza </w:t>
-      </w:r>
-      <w:r>
-        <w:rPr/>
-        <w:t>e identificata nel gestore tramite chiave univoca</w:t>
-      </w:r>
-      <w:r>
-        <w:rPr/>
-        <w:t>.</w:t>
+        <w:t xml:space="preserve"> ha al suo interno il costruttore necessario per la creazione di un nuovo token e i metodi per recuperarne le sue informazioni. Ogni autorizzazione è costituita da un nome utente, un livello di accesso e una scadenza.</w:t>
       </w:r>
     </w:p>
     <w:p>
@@ -3197,18 +2846,7 @@
       </w:r>
       <w:r>
         <w:rPr/>
-        <w:t xml:space="preserve"> implementa tutti i metodi necessari per le operazioni che vengono eseguite sui token. Il costruttore di questa classe utilizza il design pattern singleton per garantirne l’univocità. Durante l’istanziazione di un nuovo gestore viene creata una nuova HashMap che conterrà i token creati.  </w:t>
-      </w:r>
-    </w:p>
-    <w:p>
-      <w:pPr>
-        <w:pStyle w:val="Normal"/>
-        <w:ind w:left="709" w:hanging="0"/>
-        <w:rPr/>
-      </w:pPr>
-      <w:r>
-        <w:rPr/>
-        <w:t>I metodi implementati in questa classe sono:</w:t>
+        <w:t xml:space="preserve"> implementa tutti i metodi necessari per le operazioni che vengono eseguite sui token. Il costruttore di questa classe utilizza il design pattern singleton per garantirne l’univocità. Durante l’istanziazione di un nuovo gestore viene creata una nuova HashMap che conterrà i token creati per consentirne il salvataggio e le successive verifiche su di essi.  I metodi implementati in questa classe sono:</w:t>
       </w:r>
     </w:p>
     <w:p>
@@ -3344,11 +2982,7 @@
       </w:r>
       <w:r>
         <w:rPr/>
-        <w:t xml:space="preserve"> ha al suo interno il costruttore necessario per la creazione di un nuovo token e i metodi per recuperarne le sue informazioni. </w:t>
-      </w:r>
-      <w:r>
-        <w:rPr/>
-        <w:t>Ogni token è costituito dalla chiave dell’autorizzazione corrispondente, dalla risorsa per cui è stato creato e dalla data e ora di creazione. Viene identificato nel gestore tramite un identificativo univoco.</w:t>
+        <w:t xml:space="preserve"> ha al suo interno il costruttore necessario per la creazione di un nuovo token e i metodi per recuperarne le sue informazioni.</w:t>
       </w:r>
     </w:p>
     <w:p>
@@ -3399,15 +3033,17 @@
       </w:pPr>
       <w:r>
         <w:rPr/>
-        <w:t xml:space="preserve">Per la creazione delle risorse si ricorre a un design pattern factory method. Pertanto per ogni tipo di risorsa vi sarà una classe “risorsa” e una classe “factory” dedicata. Per facilitare la gestione dei tipi di risorsa disponibili abbiamo introdotto un </w:t>
-      </w:r>
-      <w:r>
-        <w:rPr/>
-        <w:t>Enum che li identifica</w:t>
-      </w:r>
-      <w:r>
-        <w:rPr/>
-        <w:t xml:space="preserve">. Come nel caso precedente sono presenti anche qui una classe “gestore”, contenente i diversi metodi per la creazione e per le operazioni sulle risorse, e una classe </w:t>
+        <w:t>Per la creazione delle risorse si ricorre a un design pattern factory method. Pertanto per ogni tipo di risorsa vi sarà una classe “risorsa” e una classe “factory” dedicata. Per facilitare la gestione dei tipi di risorsa disponibili abbiamo introdotto un “</w:t>
+      </w:r>
+      <w:r>
+        <w:rPr>
+          <w:i/>
+        </w:rPr>
+        <w:t>ENUM</w:t>
+      </w:r>
+      <w:r>
+        <w:rPr/>
+        <w:t xml:space="preserve">”. Come nel caso precedente sono presenti anche qui una classe “gestore”, contenente i diversi metodi per la creazione e per le operazioni sulle risorse, e una classe </w:t>
       </w:r>
       <w:r>
         <w:rPr>
@@ -3528,8 +3164,7 @@
           <w:sz w:val="40"/>
         </w:rPr>
       </w:pPr>
-      <w:bookmarkStart w:id="10" w:name="__DdeLink__1441_1862350741"/>
-      <w:bookmarkStart w:id="11" w:name="_Toc501643775"/>
+      <w:bookmarkStart w:id="10" w:name="_Toc501643775"/>
       <w:r>
         <w:rPr>
           <w:rFonts w:ascii="Calibri" w:hAnsi="Calibri"/>
@@ -3539,7 +3174,6 @@
         </w:rPr>
         <w:t xml:space="preserve">Risorsa </w:t>
       </w:r>
-      <w:bookmarkEnd w:id="11"/>
       <w:bookmarkEnd w:id="10"/>
       <w:r>
         <w:rPr>
@@ -3604,21 +3238,84 @@
     <w:p>
       <w:pPr>
         <w:pStyle w:val="Normal"/>
-        <w:ind w:left="709" w:hanging="0"/>
-        <w:rPr/>
-      </w:pPr>
-      <w:r>
-        <w:rPr/>
-      </w:r>
-    </w:p>
-    <w:p>
-      <w:pPr>
-        <w:pStyle w:val="Titolo3"/>
-        <w:spacing w:before="40" w:after="60"/>
-        <w:ind w:left="709" w:hanging="0"/>
-        <w:rPr/>
-      </w:pPr>
-      <w:bookmarkStart w:id="12" w:name="_Toc5016437751"/>
+        <w:rPr/>
+      </w:pPr>
+      <w:r>
+        <w:rPr/>
+      </w:r>
+    </w:p>
+    <w:p>
+      <w:pPr>
+        <w:pStyle w:val="Normal"/>
+        <w:rPr/>
+      </w:pPr>
+      <w:r>
+        <w:rPr/>
+      </w:r>
+    </w:p>
+    <w:p>
+      <w:pPr>
+        <w:pStyle w:val="Normal"/>
+        <w:rPr/>
+      </w:pPr>
+      <w:r>
+        <w:rPr/>
+        <w:t xml:space="preserve">Il package </w:t>
+      </w:r>
+      <w:r>
+        <w:rPr>
+          <w:b/>
+          <w:i/>
+        </w:rPr>
+        <w:t>Authorizer</w:t>
+      </w:r>
+      <w:r>
+        <w:rPr/>
+        <w:t xml:space="preserve"> contiene inoltre una classe </w:t>
+      </w:r>
+      <w:r>
+        <w:rPr>
+          <w:i/>
+        </w:rPr>
+        <w:t>Server</w:t>
+      </w:r>
+      <w:r>
+        <w:rPr/>
+        <w:t xml:space="preserve"> e una classe </w:t>
+      </w:r>
+      <w:r>
+        <w:rPr>
+          <w:i/>
+        </w:rPr>
+        <w:t>MethodUtils</w:t>
+      </w:r>
+      <w:r>
+        <w:rPr/>
+        <w:t>.</w:t>
+      </w:r>
+    </w:p>
+    <w:p>
+      <w:pPr>
+        <w:pStyle w:val="Normal"/>
+        <w:rPr/>
+      </w:pPr>
+      <w:r>
+        <w:rPr/>
+      </w:r>
+    </w:p>
+    <w:p>
+      <w:pPr>
+        <w:pStyle w:val="Titolo2"/>
+        <w:rPr>
+          <w:rFonts w:ascii="Calibri" w:hAnsi="Calibri"/>
+          <w:b/>
+          <w:b/>
+          <w:color w:val="000000" w:themeColor="text1"/>
+          <w:sz w:val="40"/>
+        </w:rPr>
+      </w:pPr>
+      <w:bookmarkStart w:id="11" w:name="_Toc501643776"/>
+      <w:bookmarkEnd w:id="11"/>
       <w:r>
         <w:rPr>
           <w:rFonts w:ascii="Calibri" w:hAnsi="Calibri"/>
@@ -3626,8 +3323,90 @@
           <w:color w:val="000000" w:themeColor="text1"/>
           <w:sz w:val="32"/>
         </w:rPr>
-        <w:t>Risors</w:t>
-      </w:r>
+        <w:t>Method</w:t>
+      </w:r>
+    </w:p>
+    <w:p>
+      <w:pPr>
+        <w:pStyle w:val="Normal"/>
+        <w:rPr/>
+      </w:pPr>
+      <w:r>
+        <w:rPr/>
+        <w:t xml:space="preserve">Abbiamo scelto di ricorrere ad una classe </w:t>
+      </w:r>
+      <w:r>
+        <w:rPr>
+          <w:i/>
+        </w:rPr>
+        <w:t>Method</w:t>
+      </w:r>
+      <w:r>
+        <w:rPr/>
+        <w:t xml:space="preserve"> per definire una </w:t>
+      </w:r>
+      <w:r>
+        <w:rPr>
+          <w:i/>
+        </w:rPr>
+        <w:t>ENUM</w:t>
+      </w:r>
+      <w:r>
+        <w:rPr/>
+        <w:t xml:space="preserve"> con i diversi metodi che il server può invocare. Nella stesa classe definiamo il formato data (</w:t>
+      </w:r>
+      <w:r>
+        <w:rPr>
+          <w:i/>
+        </w:rPr>
+        <w:t>DATE_FORMAT</w:t>
+      </w:r>
+      <w:r>
+        <w:rPr/>
+        <w:t>), il formato date e ora (</w:t>
+      </w:r>
+      <w:r>
+        <w:rPr>
+          <w:i/>
+        </w:rPr>
+        <w:t>DATE_HOUR_FORMAT</w:t>
+      </w:r>
+      <w:r>
+        <w:rPr/>
+        <w:t>) e la porta del server (</w:t>
+      </w:r>
+      <w:r>
+        <w:rPr>
+          <w:i/>
+        </w:rPr>
+        <w:t>PORT</w:t>
+      </w:r>
+      <w:r>
+        <w:rPr/>
+        <w:t>).</w:t>
+      </w:r>
+    </w:p>
+    <w:p>
+      <w:pPr>
+        <w:pStyle w:val="Normal"/>
+        <w:rPr/>
+      </w:pPr>
+      <w:r>
+        <w:rPr/>
+      </w:r>
+    </w:p>
+    <w:p>
+      <w:pPr>
+        <w:pStyle w:val="Titolo2"/>
+        <w:rPr>
+          <w:rFonts w:ascii="Calibri" w:hAnsi="Calibri"/>
+          <w:b/>
+          <w:b/>
+          <w:color w:val="000000" w:themeColor="text1"/>
+          <w:sz w:val="40"/>
+        </w:rPr>
+      </w:pPr>
+      <w:bookmarkStart w:id="12" w:name="_Toc501643777"/>
       <w:bookmarkEnd w:id="12"/>
       <w:r>
         <w:rPr>
@@ -3636,17 +3415,135 @@
           <w:color w:val="000000" w:themeColor="text1"/>
           <w:sz w:val="32"/>
         </w:rPr>
-        <w:t>e concrete</w:t>
-      </w:r>
-    </w:p>
-    <w:p>
-      <w:pPr>
-        <w:pStyle w:val="Corpodeltesto"/>
-        <w:rPr/>
-      </w:pPr>
-      <w:r>
-        <w:rPr/>
-        <w:t>I tipi di risorsa concreta non sono specificati dalle specifiche e ne sono stati implementati alcuni esempi ai fini di test.</w:t>
+        <w:t>Server</w:t>
+      </w:r>
+    </w:p>
+    <w:p>
+      <w:pPr>
+        <w:pStyle w:val="Normal"/>
+        <w:rPr/>
+      </w:pPr>
+      <w:r>
+        <w:rPr/>
+        <w:t xml:space="preserve">La classe </w:t>
+      </w:r>
+      <w:r>
+        <w:rPr>
+          <w:i/>
+        </w:rPr>
+        <w:t>Server</w:t>
+      </w:r>
+      <w:r>
+        <w:rPr/>
+        <w:t xml:space="preserve"> presenta un costruttore di tipo singleton che ne garantisce l’univocità. All’interno di questa classe troviamo i metodi </w:t>
+      </w:r>
+      <w:r>
+        <w:rPr>
+          <w:i/>
+        </w:rPr>
+        <w:t>receive</w:t>
+      </w:r>
+      <w:r>
+        <w:rPr/>
+        <w:t xml:space="preserve">, </w:t>
+      </w:r>
+      <w:r>
+        <w:rPr>
+          <w:i/>
+        </w:rPr>
+        <w:t>selectMethod</w:t>
+      </w:r>
+      <w:r>
+        <w:rPr/>
+        <w:t xml:space="preserve"> e </w:t>
+      </w:r>
+      <w:r>
+        <w:rPr>
+          <w:i/>
+        </w:rPr>
+        <w:t>getServerStatus</w:t>
+      </w:r>
+      <w:r>
+        <w:rPr/>
+        <w:t xml:space="preserve">. </w:t>
+      </w:r>
+    </w:p>
+    <w:p>
+      <w:pPr>
+        <w:pStyle w:val="Normal"/>
+        <w:rPr/>
+      </w:pPr>
+      <w:r>
+        <w:rPr/>
+        <w:t xml:space="preserve">Per facilitare le fasi di test dell’applicativo è presente il metodo </w:t>
+      </w:r>
+      <w:r>
+        <w:rPr>
+          <w:i/>
+        </w:rPr>
+        <w:t>setTest</w:t>
+      </w:r>
+      <w:r>
+        <w:rPr/>
+        <w:t xml:space="preserve">, quindi un metodo </w:t>
+      </w:r>
+      <w:r>
+        <w:rPr>
+          <w:i/>
+        </w:rPr>
+        <w:t>isTest</w:t>
+      </w:r>
+      <w:r>
+        <w:rPr/>
+        <w:t xml:space="preserve"> che ne controlla lo stato.</w:t>
+      </w:r>
+    </w:p>
+    <w:p>
+      <w:pPr>
+        <w:pStyle w:val="Normal"/>
+        <w:rPr/>
+      </w:pPr>
+      <w:r>
+        <w:rPr/>
+        <w:t xml:space="preserve">All’accensione del Server esso si mette in ascolto di nuove richieste. È presente nel </w:t>
+      </w:r>
+      <w:r>
+        <w:rPr>
+          <w:i/>
+        </w:rPr>
+        <w:t xml:space="preserve">main </w:t>
+      </w:r>
+      <w:r>
+        <w:rPr/>
+        <w:t xml:space="preserve">di queste classe anche un </w:t>
+      </w:r>
+      <w:r>
+        <w:rPr>
+          <w:i/>
+        </w:rPr>
+        <w:t xml:space="preserve">Timer </w:t>
+      </w:r>
+      <w:r>
+        <w:rPr/>
+        <w:t>che esegue una scansione periodica ed elimina i token scaduti.</w:t>
+      </w:r>
+    </w:p>
+    <w:p>
+      <w:pPr>
+        <w:pStyle w:val="Normal"/>
+        <w:rPr/>
+      </w:pPr>
+      <w:r>
+        <w:rPr/>
+      </w:r>
+    </w:p>
+    <w:p>
+      <w:pPr>
+        <w:pStyle w:val="Normal"/>
+        <w:rPr/>
+      </w:pPr>
+      <w:r>
+        <w:rPr/>
       </w:r>
     </w:p>
     <w:p>
@@ -3723,7 +3620,11 @@
       </w:pPr>
       <w:r>
         <w:rPr/>
-        <w:t>Nel package j</w:t>
+        <w:t xml:space="preserve">Nel package </w:t>
+      </w:r>
+      <w:r>
+        <w:rPr/>
+        <w:t>j</w:t>
       </w:r>
       <w:r>
         <w:rPr>
@@ -3733,7 +3634,27 @@
       </w:r>
       <w:r>
         <w:rPr/>
-        <w:t xml:space="preserve"> viene implementata la libreria necessaria alla comunicazione tra client e server usando in maniera completa le specifiche di jsonrpc. È composto dalle classi Server e Client che realizzano la comunicazione e dalle classi usate per definire i messaggi che vengono inviati. Inoltre è presente una JSONRPCException. </w:t>
+        <w:t xml:space="preserve"> </w:t>
+      </w:r>
+      <w:r>
+        <w:rPr/>
+        <w:t>viene implementata la libreria necessaria</w:t>
+      </w:r>
+      <w:r>
+        <w:rPr/>
+        <w:t xml:space="preserve"> alla comunicazione tra client e server </w:t>
+      </w:r>
+      <w:r>
+        <w:rPr/>
+        <w:t>usando in maniera completa le specifiche di jsonrpc</w:t>
+      </w:r>
+      <w:r>
+        <w:rPr/>
+        <w:t xml:space="preserve">. </w:t>
+      </w:r>
+      <w:r>
+        <w:rPr/>
+        <w:t xml:space="preserve">È composto dalle classi Server e Client che realizzano la comunicazione e dalle classi usate per definire i messaggi che vengono inviati. Inoltre è presente una JSONRPCException. </w:t>
       </w:r>
     </w:p>
     <w:p>
@@ -3803,7 +3724,15 @@
       </w:pPr>
       <w:r>
         <w:rPr/>
-        <w:t>JSONArray: crea un oggetto batch e restituisce le richieste del batch come ArrayList&lt;Request&gt;</w:t>
+        <w:t>JSON</w:t>
+      </w:r>
+      <w:r>
+        <w:rPr/>
+        <w:t xml:space="preserve">Array: </w:t>
+      </w:r>
+      <w:r>
+        <w:rPr/>
+        <w:t>crea un oggetto batch e restituisce le richieste del batch come ArrayList&lt;Request&gt;</w:t>
       </w:r>
     </w:p>
     <w:p>
@@ -3897,7 +3826,15 @@
       </w:pPr>
       <w:r>
         <w:rPr/>
-        <w:t>Il costruttore ha un parametro intero porta che viene utilizzato per istanziare un ZmqClient.</w:t>
+        <w:t>Il costruttore ha un parametro intero porta che viene utilizzato per istanziare un Zmq</w:t>
+      </w:r>
+      <w:r>
+        <w:rPr/>
+        <w:t>Client</w:t>
+      </w:r>
+      <w:r>
+        <w:rPr/>
+        <w:t>.</w:t>
       </w:r>
     </w:p>
     <w:p>
@@ -3927,7 +3864,11 @@
       </w:pPr>
       <w:r>
         <w:rPr/>
-        <w:t>Il metodo sendBatch(ArrayList&lt;Request&gt; reqs) permette l’invio di richieste multiple e la ricezione delle risposte corrispondenti. Crea un oggetto batch partendo dalla lista di richieste e lo invia sul client zmq. Restituisce la lista delle risposte. Come il metodo sendRequest() gestisce errori di parsing e server irraggiungibile, inoltre è gestito il caso di una lista di sole notifiche che non produce risposte.</w:t>
+        <w:t xml:space="preserve">Il metodo sendBatch(ArrayList&lt;Request&gt; reqs) permette l’invio di richieste multiple e la ricezione delle risposte corrispondenti. </w:t>
+      </w:r>
+      <w:r>
+        <w:rPr/>
+        <w:t>Crea un oggetto batch partendo dalla lista di richieste e lo invia sul client zmq. Restituisce la lista delle risposte. Come il metodo sendRequest() gestisce errori di parsing e server irraggiungibile, inoltre è gestito il caso di una lista di sole notifiche che non produce risposte.</w:t>
       </w:r>
     </w:p>
     <w:p>
@@ -3987,7 +3928,15 @@
       </w:pPr>
       <w:r>
         <w:rPr/>
-        <w:t>checkMembersSubset() verifica che un dato oggetto json non contenga membri non previsti</w:t>
+        <w:t>c</w:t>
+      </w:r>
+      <w:r>
+        <w:rPr/>
+        <w:t>heck</w:t>
+      </w:r>
+      <w:r>
+        <w:rPr/>
+        <w:t>MembersSubset() verifica che un dato oggetto json non contenga membri non previsti</w:t>
       </w:r>
     </w:p>
     <w:p>
@@ -4063,53 +4012,8 @@
           <w:color w:val="000000" w:themeColor="text1"/>
           <w:sz w:val="32"/>
         </w:rPr>
-        <w:t>AbstractRequest e AbstractResponse</w:t>
-      </w:r>
-    </w:p>
-    <w:p>
-      <w:pPr>
-        <w:pStyle w:val="Normal"/>
-        <w:rPr/>
-      </w:pPr>
-      <w:r>
-        <w:rPr/>
-        <w:t xml:space="preserve">Classi astratte che estendono JsonRpcMessage e descrivono, rispettivamente, una richiesta ed una risposta. </w:t>
-      </w:r>
-    </w:p>
-    <w:p>
-      <w:pPr>
-        <w:pStyle w:val="Normal"/>
-        <w:rPr/>
-      </w:pPr>
-      <w:r>
-        <w:rPr/>
-        <w:t>Contengono enum dei membri di una richiesta (“id”, “method”, “jsonrpc”, “params”) e di una risposta (“id”, “result”, “error”, “jsonrpc”).</w:t>
-      </w:r>
-    </w:p>
-    <w:p>
-      <w:pPr>
-        <w:pStyle w:val="Normal"/>
-        <w:rPr/>
-      </w:pPr>
-      <w:r>
-        <w:rPr/>
-        <w:t>Definiscono un costruttore tramite parametri che li imposta come attributi, i relativi getter ed il metodo equals(). Una richiesta con id null è una notifica.</w:t>
-      </w:r>
-    </w:p>
-    <w:p>
-      <w:pPr>
-        <w:pStyle w:val="Normal"/>
-        <w:rPr/>
-      </w:pPr>
-      <w:r>
-        <w:rPr/>
-      </w:r>
-    </w:p>
-    <w:p>
-      <w:pPr>
-        <w:pStyle w:val="Titolo2"/>
-        <w:rPr/>
-      </w:pPr>
+        <w:t xml:space="preserve">AbstractRequest </w:t>
+      </w:r>
       <w:r>
         <w:rPr>
           <w:rFonts w:ascii="Calibri" w:hAnsi="Calibri"/>
@@ -4117,7 +4021,106 @@
           <w:color w:val="000000" w:themeColor="text1"/>
           <w:sz w:val="32"/>
         </w:rPr>
-        <w:t>Request e Response</w:t>
+        <w:t>e AbstractResponse</w:t>
+      </w:r>
+    </w:p>
+    <w:p>
+      <w:pPr>
+        <w:pStyle w:val="Normal"/>
+        <w:rPr/>
+      </w:pPr>
+      <w:r>
+        <w:rPr/>
+        <w:t xml:space="preserve">Classi astratte che estendono JsonRpcMessage e descrivono, rispettivamente, una richiesta ed una risposta. </w:t>
+      </w:r>
+    </w:p>
+    <w:p>
+      <w:pPr>
+        <w:pStyle w:val="Normal"/>
+        <w:rPr/>
+      </w:pPr>
+      <w:r>
+        <w:rPr/>
+        <w:t>Cont</w:t>
+      </w:r>
+      <w:r>
+        <w:rPr/>
+        <w:t xml:space="preserve">engono </w:t>
+      </w:r>
+      <w:r>
+        <w:rPr/>
+        <w:t xml:space="preserve">enum dei membri di una richiesta (“id”, “method”, “jsonrpc”, “params”) </w:t>
+      </w:r>
+      <w:r>
+        <w:rPr/>
+        <w:t>e di una risposta (“id”, “result”, “error”, “jsonrpc”)</w:t>
+      </w:r>
+      <w:r>
+        <w:rPr/>
+        <w:t>.</w:t>
+      </w:r>
+    </w:p>
+    <w:p>
+      <w:pPr>
+        <w:pStyle w:val="Normal"/>
+        <w:rPr/>
+      </w:pPr>
+      <w:r>
+        <w:rPr/>
+        <w:t>Defini</w:t>
+      </w:r>
+      <w:r>
+        <w:rPr/>
+        <w:t>scono</w:t>
+      </w:r>
+      <w:r>
+        <w:rPr/>
+        <w:t xml:space="preserve"> un costruttore tramite parametri che </w:t>
+      </w:r>
+      <w:r>
+        <w:rPr/>
+        <w:t>li</w:t>
+      </w:r>
+      <w:r>
+        <w:rPr/>
+        <w:t xml:space="preserve"> imposta come attributi, i relativi getter ed il metodo equals(). </w:t>
+      </w:r>
+      <w:r>
+        <w:rPr/>
+        <w:t>Una richiesta con id null è una notifica.</w:t>
+      </w:r>
+    </w:p>
+    <w:p>
+      <w:pPr>
+        <w:pStyle w:val="Normal"/>
+        <w:rPr/>
+      </w:pPr>
+      <w:r>
+        <w:rPr/>
+      </w:r>
+    </w:p>
+    <w:p>
+      <w:pPr>
+        <w:pStyle w:val="Titolo2"/>
+        <w:rPr/>
+      </w:pPr>
+      <w:r>
+        <w:rPr>
+          <w:rFonts w:ascii="Calibri" w:hAnsi="Calibri"/>
+          <w:b/>
+          <w:color w:val="000000" w:themeColor="text1"/>
+          <w:sz w:val="32"/>
+        </w:rPr>
+        <w:t>Request e R</w:t>
+      </w:r>
+      <w:r>
+        <w:rPr>
+          <w:rFonts w:ascii="Calibri" w:hAnsi="Calibri"/>
+          <w:b/>
+          <w:color w:val="000000" w:themeColor="text1"/>
+          <w:sz w:val="32"/>
+        </w:rPr>
+        <w:t>esponse</w:t>
       </w:r>
     </w:p>
     <w:p>
@@ -4127,7 +4130,11 @@
       </w:pPr>
       <w:r>
         <w:rPr/>
-        <w:t>Classi che estendono rispettivamente AbstractRequest e AbstractResponse. Implementano un costruttore con un parametro stringa che ricostruisce la richiesta/risposta a partire da una stringa json, valutandone la correttezza. Implementano il metodo astratto toJsonObj() definito nella classe JsonRpcObj.</w:t>
+        <w:t xml:space="preserve">Classi che estendono rispettivamente AbstractRequest e AbstractResponse. </w:t>
+      </w:r>
+      <w:r>
+        <w:rPr/>
+        <w:t>Implementano un costruttore con un parametro stringa che ricostruisce la richiesta/risposta a partire da una stringa json, valutandone la correttezza. Implementano il metodo astratto toJsonObj() definito nella classe JsonRpcObj.</w:t>
       </w:r>
     </w:p>
     <w:p>
@@ -4163,7 +4170,11 @@
       </w:pPr>
       <w:r>
         <w:rPr/>
-        <w:t>Estende la classe JsonRpcObj. Rappresenta un oggetto jsonrpc errore utilizzato dalla classe Response.</w:t>
+        <w:t xml:space="preserve">Estende la classe JsonRpcObj. </w:t>
+      </w:r>
+      <w:r>
+        <w:rPr/>
+        <w:t>Rappresenta un oggetto jsonrpc errore utilizzato dalla classe Response.</w:t>
       </w:r>
     </w:p>
     <w:p>
@@ -4374,26 +4385,21 @@
         </w:rPr>
       </w:pPr>
       <w:r>
+        <w:rPr/>
+      </w:r>
+    </w:p>
+    <w:p>
+      <w:pPr>
+        <w:pStyle w:val="Titolo2"/>
+        <w:rPr/>
+      </w:pPr>
+      <w:r>
         <w:rPr>
           <w:rFonts w:ascii="Calibri" w:hAnsi="Calibri"/>
           <w:b/>
           <w:color w:val="000000" w:themeColor="text1"/>
           <w:sz w:val="32"/>
         </w:rPr>
-      </w:r>
-    </w:p>
-    <w:p>
-      <w:pPr>
-        <w:pStyle w:val="Titolo2"/>
-        <w:rPr/>
-      </w:pPr>
-      <w:r>
-        <w:rPr>
-          <w:rFonts w:ascii="Calibri" w:hAnsi="Calibri"/>
-          <w:b/>
-          <w:color w:val="000000" w:themeColor="text1"/>
-          <w:sz w:val="32"/>
-        </w:rPr>
         <w:t>Batch</w:t>
       </w:r>
     </w:p>
@@ -4414,7 +4420,11 @@
       </w:pPr>
       <w:r>
         <w:rPr/>
-        <w:t>Viene costruito a partire da un JSONArray o ArrayList di richieste, con cui popola la lista di richieste privata. Nel caso in cui una richiesta non sia valida viene aggiunta una risposta con errore invalid request nella lista delle risposte nella posizione corrispondente.</w:t>
+        <w:t xml:space="preserve">Viene costruito a partire da un JSONArray o ArrayList di richieste, </w:t>
+      </w:r>
+      <w:r>
+        <w:rPr/>
+        <w:t>con cui popola la lista di richieste privata. Nel caso in cui una richiesta non sia valida viene aggiunta una risposta con errore invalid request nella lista delle risposte nella posizione corrispondente.</w:t>
       </w:r>
     </w:p>
     <w:p>
@@ -4487,9 +4497,7 @@
         </w:rPr>
       </w:pPr>
       <w:r>
-        <w:rPr>
-          <w:b/>
-        </w:rPr>
+        <w:rPr/>
       </w:r>
     </w:p>
     <w:p>
@@ -4815,12 +4823,11 @@
     </w:p>
     <w:p>
       <w:pPr>
-        <w:pStyle w:val="Corpodeltesto"/>
-        <w:rPr/>
-      </w:pPr>
-      <w:r>
-        <w:rPr/>
-        <w:t>Il package user si occupa della gestione del lato client del sistema.</w:t>
+        <w:pStyle w:val="Normal"/>
+        <w:rPr/>
+      </w:pPr>
+      <w:r>
+        <w:rPr/>
       </w:r>
     </w:p>
     <w:p>
@@ -4851,37 +4858,7 @@
       </w:pPr>
       <w:r>
         <w:rPr/>
-        <w:t>Q</w:t>
-      </w:r>
-      <w:r>
-        <w:rPr/>
-        <w:t xml:space="preserve">uesta classe </w:t>
-      </w:r>
-      <w:r>
-        <w:rPr/>
-        <w:t>si occupa dell’interazione con l’utente. Contiene il main del programma che stampa un menu di comandi ed i risultati delle loro invocazioni.</w:t>
-      </w:r>
-      <w:r>
-        <w:rPr/>
-        <w:t xml:space="preserve"> All’acquisizione di un nome, viene creato un nuovo utente e viene stampato un elenco di operazioni a ciascuna delle quali è associato un numero. </w:t>
-      </w:r>
-      <w:r>
-        <w:rPr/>
-        <w:t>La verifica dell’input è effettuata tramite espressioni regolari.</w:t>
-      </w:r>
-    </w:p>
-    <w:p>
-      <w:pPr>
-        <w:pStyle w:val="Normal"/>
-        <w:rPr/>
-      </w:pPr>
-      <w:r>
-        <w:rPr/>
-        <w:t xml:space="preserve"> </w:t>
-      </w:r>
-      <w:r>
-        <w:rPr/>
-        <w:t xml:space="preserve">I metodi della </w:t>
+        <w:t xml:space="preserve">In questa classe è presente uno scanner che riceve i comandi dell’utente. All’acquisizione di un nome, viene creato un nuovo utente e viene stampato un elenco di operazioni a ciascuna delle quali è associato un numero. L’utente per selezionare l’operazione desiderata dovrà inserire il numero corrispondente. I metodi della </w:t>
       </w:r>
       <w:r>
         <w:rPr>
@@ -4900,20 +4877,6 @@
         <w:t>CreatoreRichieste</w:t>
       </w:r>
       <w:r>
-        <w:rPr>
-          <w:i w:val="false"/>
-          <w:iCs w:val="false"/>
-        </w:rPr>
-        <w:t xml:space="preserve"> </w:t>
-      </w:r>
-      <w:r>
-        <w:rPr>
-          <w:i w:val="false"/>
-          <w:iCs w:val="false"/>
-        </w:rPr>
-        <w:t>tramite l’interfaccia IntUtente</w:t>
-      </w:r>
-      <w:r>
         <w:rPr/>
         <w:t>.</w:t>
       </w:r>
@@ -4930,7 +4893,13 @@
     <w:p>
       <w:pPr>
         <w:pStyle w:val="Titolo2"/>
-        <w:rPr/>
+        <w:rPr>
+          <w:rFonts w:ascii="Calibri" w:hAnsi="Calibri"/>
+          <w:b/>
+          <w:b/>
+          <w:color w:val="000000" w:themeColor="text1"/>
+          <w:sz w:val="40"/>
+        </w:rPr>
       </w:pPr>
       <w:r>
         <w:rPr>
@@ -4959,21 +4928,7 @@
       </w:r>
       <w:r>
         <w:rPr/>
-        <w:t xml:space="preserve"> definisce i metodi che, a fronte di un comando dell’utente, elaborano una nuova richiesta da inviare al server. In questa classe sono presenti i metodi per ogni operazione che può essere eseguita. </w:t>
-      </w:r>
-      <w:r>
-        <w:rPr/>
-        <w:t>Utilizza un client jsonrpc per inviare le richieste e ricevere le risposte.</w:t>
-      </w:r>
-    </w:p>
-    <w:p>
-      <w:pPr>
-        <w:pStyle w:val="Normal"/>
-        <w:rPr/>
-      </w:pPr>
-      <w:r>
-        <w:rPr/>
-        <w:t xml:space="preserve">Questa classe implementa le due interfacce </w:t>
+        <w:t xml:space="preserve"> definisce i metodi che, a fronte di un comando dell’utente, elaborano una nuova richiesta da inviare al server. In questa classe sono presenti i metodi per ogni operazione che può essere eseguita. Questa classe implementa le due interfacce </w:t>
       </w:r>
       <w:r>
         <w:rPr>
@@ -4993,15 +4948,7 @@
       </w:r>
       <w:r>
         <w:rPr/>
-        <w:t xml:space="preserve">. La seconda non viene utilizzata dal sistema in quanto da specifiche non viene richiesto di implementare un’utente </w:t>
-      </w:r>
-      <w:r>
-        <w:rPr/>
-        <w:t>in grado di eseguire i comandi di creazione, modifica e cancellazione delle risorse</w:t>
-      </w:r>
-      <w:r>
-        <w:rPr/>
-        <w:t>.</w:t>
+        <w:t>. La seconda non viene utilizzata dal sistema in quanto da specifiche non viene richiesto di implementare un’utente Admin.</w:t>
       </w:r>
     </w:p>
     <w:p>
@@ -5905,7 +5852,7 @@
       <mc:AlternateContent>
         <mc:Choice Requires="wps">
           <w:drawing>
-            <wp:anchor behindDoc="1" distT="0" distB="0" distL="0" distR="0" simplePos="0" locked="0" layoutInCell="1" allowOverlap="1" relativeHeight="16">
+            <wp:anchor behindDoc="1" distT="0" distB="0" distL="0" distR="0" simplePos="0" locked="0" layoutInCell="1" allowOverlap="1" relativeHeight="13">
               <wp:simplePos x="0" y="0"/>
               <wp:positionH relativeFrom="margin">
                 <wp:align>right</wp:align>
@@ -5913,7 +5860,7 @@
               <wp:positionV relativeFrom="paragraph">
                 <wp:posOffset>635</wp:posOffset>
               </wp:positionV>
-              <wp:extent cx="156210" cy="185420"/>
+              <wp:extent cx="155575" cy="185420"/>
               <wp:effectExtent l="0" t="0" r="0" b="0"/>
               <wp:wrapTopAndBottom/>
               <wp:docPr id="3" name="Cornice1"/>
@@ -5924,7 +5871,7 @@
                     <wps:spPr>
                       <a:xfrm>
                         <a:off x="0" y="0"/>
-                        <a:ext cx="155520" cy="184680"/>
+                        <a:ext cx="154800" cy="184680"/>
                       </a:xfrm>
                       <a:prstGeom prst="rect">
                         <a:avLst/>
@@ -5946,12 +5893,12 @@
                           <w:pPr>
                             <w:pStyle w:val="Pidipagina"/>
                             <w:rPr>
-                              <w:color w:val="000000"/>
+                              <w:color w:val="auto"/>
                             </w:rPr>
                           </w:pPr>
                           <w:r>
                             <w:rPr>
-                              <w:color w:val="000000"/>
+                              <w:color w:val="auto"/>
                             </w:rPr>
                             <w:fldChar w:fldCharType="begin"/>
                           </w:r>
@@ -5962,7 +5909,7 @@
                             <w:fldChar w:fldCharType="separate"/>
                           </w:r>
                           <w:r>
-                            <w:t>3</w:t>
+                            <w:t>11</w:t>
                           </w:r>
                           <w:r>
                             <w:fldChar w:fldCharType="end"/>
@@ -5981,9 +5928,9 @@
         </mc:Choice>
         <mc:Fallback>
           <w:pict>
-            <v:rect id="shape_0" ID="Cornice1" stroked="f" style="position:absolute;margin-left:469.6pt;margin-top:0.05pt;width:12.2pt;height:14.5pt;mso-position-horizontal:right;mso-position-horizontal-relative:margin">
+            <v:rect id="shape_0" ID="Cornice1" fillcolor="white" stroked="f" style="position:absolute;margin-left:469.65pt;margin-top:0.05pt;width:12.15pt;height:14.5pt;mso-position-horizontal:right;mso-position-horizontal-relative:margin">
               <w10:wrap type="square"/>
-              <v:fill o:detectmouseclick="t" on="false"/>
+              <v:fill o:detectmouseclick="t" type="solid" color2="black" opacity="0"/>
               <v:stroke color="#3465a4" joinstyle="round" endcap="flat"/>
               <v:textbox>
                 <w:txbxContent>
@@ -5991,12 +5938,12 @@
                     <w:pPr>
                       <w:pStyle w:val="Pidipagina"/>
                       <w:rPr>
-                        <w:color w:val="000000"/>
+                        <w:color w:val="auto"/>
                       </w:rPr>
                     </w:pPr>
                     <w:r>
                       <w:rPr>
-                        <w:color w:val="000000"/>
+                        <w:color w:val="auto"/>
                       </w:rPr>
                       <w:fldChar w:fldCharType="begin"/>
                     </w:r>
@@ -6007,7 +5954,7 @@
                       <w:fldChar w:fldCharType="separate"/>
                     </w:r>
                     <w:r>
-                      <w:t>3</w:t>
+                      <w:t>11</w:t>
                     </w:r>
                     <w:r>
                       <w:fldChar w:fldCharType="end"/>
@@ -6465,411 +6412,6 @@
   <w:abstractNum w:abstractNumId="4">
     <w:lvl w:ilvl="0">
       <w:start w:val="1"/>
-      <w:numFmt w:val="bullet"/>
-      <w:lvlText w:val=""/>
-      <w:lvlJc w:val="left"/>
-      <w:pPr>
-        <w:ind w:left="720" w:hanging="360"/>
-      </w:pPr>
-      <w:rPr>
-        <w:rFonts w:ascii="Symbol" w:hAnsi="Symbol" w:cs="Symbol" w:hint="default"/>
-      </w:rPr>
-    </w:lvl>
-    <w:lvl w:ilvl="1">
-      <w:start w:val="1"/>
-      <w:numFmt w:val="bullet"/>
-      <w:lvlText w:val="o"/>
-      <w:lvlJc w:val="left"/>
-      <w:pPr>
-        <w:ind w:left="1440" w:hanging="360"/>
-      </w:pPr>
-      <w:rPr>
-        <w:rFonts w:ascii="Courier New" w:hAnsi="Courier New" w:cs="Courier New" w:hint="default"/>
-        <w:rFonts w:cs="Symbol"/>
-      </w:rPr>
-    </w:lvl>
-    <w:lvl w:ilvl="2">
-      <w:start w:val="1"/>
-      <w:numFmt w:val="bullet"/>
-      <w:lvlText w:val=""/>
-      <w:lvlJc w:val="left"/>
-      <w:pPr>
-        <w:ind w:left="2160" w:hanging="360"/>
-      </w:pPr>
-      <w:rPr>
-        <w:rFonts w:ascii="Wingdings" w:hAnsi="Wingdings" w:cs="Wingdings" w:hint="default"/>
-      </w:rPr>
-    </w:lvl>
-    <w:lvl w:ilvl="3">
-      <w:start w:val="1"/>
-      <w:numFmt w:val="bullet"/>
-      <w:lvlText w:val=""/>
-      <w:lvlJc w:val="left"/>
-      <w:pPr>
-        <w:ind w:left="2880" w:hanging="360"/>
-      </w:pPr>
-      <w:rPr>
-        <w:rFonts w:ascii="Symbol" w:hAnsi="Symbol" w:cs="Symbol" w:hint="default"/>
-      </w:rPr>
-    </w:lvl>
-    <w:lvl w:ilvl="4">
-      <w:start w:val="1"/>
-      <w:numFmt w:val="bullet"/>
-      <w:lvlText w:val="o"/>
-      <w:lvlJc w:val="left"/>
-      <w:pPr>
-        <w:ind w:left="3600" w:hanging="360"/>
-      </w:pPr>
-      <w:rPr>
-        <w:rFonts w:ascii="Courier New" w:hAnsi="Courier New" w:cs="Courier New" w:hint="default"/>
-        <w:rFonts w:cs="Courier New"/>
-      </w:rPr>
-    </w:lvl>
-    <w:lvl w:ilvl="5">
-      <w:start w:val="1"/>
-      <w:numFmt w:val="bullet"/>
-      <w:lvlText w:val=""/>
-      <w:lvlJc w:val="left"/>
-      <w:pPr>
-        <w:ind w:left="4320" w:hanging="360"/>
-      </w:pPr>
-      <w:rPr>
-        <w:rFonts w:ascii="Wingdings" w:hAnsi="Wingdings" w:cs="Wingdings" w:hint="default"/>
-      </w:rPr>
-    </w:lvl>
-    <w:lvl w:ilvl="6">
-      <w:start w:val="1"/>
-      <w:numFmt w:val="bullet"/>
-      <w:lvlText w:val=""/>
-      <w:lvlJc w:val="left"/>
-      <w:pPr>
-        <w:ind w:left="5040" w:hanging="360"/>
-      </w:pPr>
-      <w:rPr>
-        <w:rFonts w:ascii="Symbol" w:hAnsi="Symbol" w:cs="Symbol" w:hint="default"/>
-      </w:rPr>
-    </w:lvl>
-    <w:lvl w:ilvl="7">
-      <w:start w:val="1"/>
-      <w:numFmt w:val="bullet"/>
-      <w:lvlText w:val="o"/>
-      <w:lvlJc w:val="left"/>
-      <w:pPr>
-        <w:ind w:left="5760" w:hanging="360"/>
-      </w:pPr>
-      <w:rPr>
-        <w:rFonts w:ascii="Courier New" w:hAnsi="Courier New" w:cs="Courier New" w:hint="default"/>
-        <w:rFonts w:cs="Wingdings"/>
-      </w:rPr>
-    </w:lvl>
-    <w:lvl w:ilvl="8">
-      <w:start w:val="1"/>
-      <w:numFmt w:val="bullet"/>
-      <w:lvlText w:val=""/>
-      <w:lvlJc w:val="left"/>
-      <w:pPr>
-        <w:ind w:left="6480" w:hanging="360"/>
-      </w:pPr>
-      <w:rPr>
-        <w:rFonts w:ascii="Wingdings" w:hAnsi="Wingdings" w:cs="Wingdings" w:hint="default"/>
-      </w:rPr>
-    </w:lvl>
-  </w:abstractNum>
-  <w:abstractNum w:abstractNumId="5">
-    <w:lvl w:ilvl="0">
-      <w:start w:val="1"/>
-      <w:numFmt w:val="bullet"/>
-      <w:lvlText w:val=""/>
-      <w:lvlJc w:val="left"/>
-      <w:pPr>
-        <w:tabs>
-          <w:tab w:val="num" w:pos="720"/>
-        </w:tabs>
-        <w:ind w:left="720" w:hanging="360"/>
-      </w:pPr>
-      <w:rPr>
-        <w:rFonts w:ascii="Symbol" w:hAnsi="Symbol" w:cs="Symbol" w:hint="default"/>
-        <w:rFonts w:cs="OpenSymbol"/>
-      </w:rPr>
-    </w:lvl>
-    <w:lvl w:ilvl="1">
-      <w:start w:val="1"/>
-      <w:numFmt w:val="bullet"/>
-      <w:lvlText w:val="◦"/>
-      <w:lvlJc w:val="left"/>
-      <w:pPr>
-        <w:tabs>
-          <w:tab w:val="num" w:pos="1080"/>
-        </w:tabs>
-        <w:ind w:left="1080" w:hanging="360"/>
-      </w:pPr>
-      <w:rPr>
-        <w:rFonts w:ascii="OpenSymbol" w:hAnsi="OpenSymbol" w:cs="OpenSymbol" w:hint="default"/>
-        <w:rFonts w:cs="OpenSymbol"/>
-      </w:rPr>
-    </w:lvl>
-    <w:lvl w:ilvl="2">
-      <w:start w:val="1"/>
-      <w:numFmt w:val="bullet"/>
-      <w:lvlText w:val="▪"/>
-      <w:lvlJc w:val="left"/>
-      <w:pPr>
-        <w:tabs>
-          <w:tab w:val="num" w:pos="1440"/>
-        </w:tabs>
-        <w:ind w:left="1440" w:hanging="360"/>
-      </w:pPr>
-      <w:rPr>
-        <w:rFonts w:ascii="OpenSymbol" w:hAnsi="OpenSymbol" w:cs="OpenSymbol" w:hint="default"/>
-        <w:rFonts w:cs="OpenSymbol"/>
-      </w:rPr>
-    </w:lvl>
-    <w:lvl w:ilvl="3">
-      <w:start w:val="1"/>
-      <w:numFmt w:val="bullet"/>
-      <w:lvlText w:val=""/>
-      <w:lvlJc w:val="left"/>
-      <w:pPr>
-        <w:tabs>
-          <w:tab w:val="num" w:pos="1800"/>
-        </w:tabs>
-        <w:ind w:left="1800" w:hanging="360"/>
-      </w:pPr>
-      <w:rPr>
-        <w:rFonts w:ascii="Symbol" w:hAnsi="Symbol" w:cs="Symbol" w:hint="default"/>
-        <w:rFonts w:cs="OpenSymbol"/>
-      </w:rPr>
-    </w:lvl>
-    <w:lvl w:ilvl="4">
-      <w:start w:val="1"/>
-      <w:numFmt w:val="bullet"/>
-      <w:lvlText w:val="◦"/>
-      <w:lvlJc w:val="left"/>
-      <w:pPr>
-        <w:tabs>
-          <w:tab w:val="num" w:pos="2160"/>
-        </w:tabs>
-        <w:ind w:left="2160" w:hanging="360"/>
-      </w:pPr>
-      <w:rPr>
-        <w:rFonts w:ascii="OpenSymbol" w:hAnsi="OpenSymbol" w:cs="OpenSymbol" w:hint="default"/>
-        <w:rFonts w:cs="OpenSymbol"/>
-      </w:rPr>
-    </w:lvl>
-    <w:lvl w:ilvl="5">
-      <w:start w:val="1"/>
-      <w:numFmt w:val="bullet"/>
-      <w:lvlText w:val="▪"/>
-      <w:lvlJc w:val="left"/>
-      <w:pPr>
-        <w:tabs>
-          <w:tab w:val="num" w:pos="2520"/>
-        </w:tabs>
-        <w:ind w:left="2520" w:hanging="360"/>
-      </w:pPr>
-      <w:rPr>
-        <w:rFonts w:ascii="OpenSymbol" w:hAnsi="OpenSymbol" w:cs="OpenSymbol" w:hint="default"/>
-        <w:rFonts w:cs="OpenSymbol"/>
-      </w:rPr>
-    </w:lvl>
-    <w:lvl w:ilvl="6">
-      <w:start w:val="1"/>
-      <w:numFmt w:val="bullet"/>
-      <w:lvlText w:val=""/>
-      <w:lvlJc w:val="left"/>
-      <w:pPr>
-        <w:tabs>
-          <w:tab w:val="num" w:pos="2880"/>
-        </w:tabs>
-        <w:ind w:left="2880" w:hanging="360"/>
-      </w:pPr>
-      <w:rPr>
-        <w:rFonts w:ascii="Symbol" w:hAnsi="Symbol" w:cs="Symbol" w:hint="default"/>
-        <w:rFonts w:cs="OpenSymbol"/>
-      </w:rPr>
-    </w:lvl>
-    <w:lvl w:ilvl="7">
-      <w:start w:val="1"/>
-      <w:numFmt w:val="bullet"/>
-      <w:lvlText w:val="◦"/>
-      <w:lvlJc w:val="left"/>
-      <w:pPr>
-        <w:tabs>
-          <w:tab w:val="num" w:pos="3240"/>
-        </w:tabs>
-        <w:ind w:left="3240" w:hanging="360"/>
-      </w:pPr>
-      <w:rPr>
-        <w:rFonts w:ascii="OpenSymbol" w:hAnsi="OpenSymbol" w:cs="OpenSymbol" w:hint="default"/>
-        <w:rFonts w:cs="OpenSymbol"/>
-      </w:rPr>
-    </w:lvl>
-    <w:lvl w:ilvl="8">
-      <w:start w:val="1"/>
-      <w:numFmt w:val="bullet"/>
-      <w:lvlText w:val="▪"/>
-      <w:lvlJc w:val="left"/>
-      <w:pPr>
-        <w:tabs>
-          <w:tab w:val="num" w:pos="3600"/>
-        </w:tabs>
-        <w:ind w:left="3600" w:hanging="360"/>
-      </w:pPr>
-      <w:rPr>
-        <w:rFonts w:ascii="OpenSymbol" w:hAnsi="OpenSymbol" w:cs="OpenSymbol" w:hint="default"/>
-        <w:rFonts w:cs="OpenSymbol"/>
-      </w:rPr>
-    </w:lvl>
-  </w:abstractNum>
-  <w:abstractNum w:abstractNumId="6">
-    <w:lvl w:ilvl="0">
-      <w:start w:val="1"/>
-      <w:numFmt w:val="bullet"/>
-      <w:lvlText w:val=""/>
-      <w:lvlJc w:val="left"/>
-      <w:pPr>
-        <w:tabs>
-          <w:tab w:val="num" w:pos="720"/>
-        </w:tabs>
-        <w:ind w:left="720" w:hanging="360"/>
-      </w:pPr>
-      <w:rPr>
-        <w:rFonts w:ascii="Symbol" w:hAnsi="Symbol" w:cs="Symbol" w:hint="default"/>
-        <w:rFonts w:cs="OpenSymbol"/>
-      </w:rPr>
-    </w:lvl>
-    <w:lvl w:ilvl="1">
-      <w:start w:val="1"/>
-      <w:numFmt w:val="bullet"/>
-      <w:lvlText w:val="◦"/>
-      <w:lvlJc w:val="left"/>
-      <w:pPr>
-        <w:tabs>
-          <w:tab w:val="num" w:pos="1080"/>
-        </w:tabs>
-        <w:ind w:left="1080" w:hanging="360"/>
-      </w:pPr>
-      <w:rPr>
-        <w:rFonts w:ascii="OpenSymbol" w:hAnsi="OpenSymbol" w:cs="OpenSymbol" w:hint="default"/>
-        <w:rFonts w:cs="OpenSymbol"/>
-      </w:rPr>
-    </w:lvl>
-    <w:lvl w:ilvl="2">
-      <w:start w:val="1"/>
-      <w:numFmt w:val="bullet"/>
-      <w:lvlText w:val="▪"/>
-      <w:lvlJc w:val="left"/>
-      <w:pPr>
-        <w:tabs>
-          <w:tab w:val="num" w:pos="1440"/>
-        </w:tabs>
-        <w:ind w:left="1440" w:hanging="360"/>
-      </w:pPr>
-      <w:rPr>
-        <w:rFonts w:ascii="OpenSymbol" w:hAnsi="OpenSymbol" w:cs="OpenSymbol" w:hint="default"/>
-        <w:rFonts w:cs="OpenSymbol"/>
-      </w:rPr>
-    </w:lvl>
-    <w:lvl w:ilvl="3">
-      <w:start w:val="1"/>
-      <w:numFmt w:val="bullet"/>
-      <w:lvlText w:val=""/>
-      <w:lvlJc w:val="left"/>
-      <w:pPr>
-        <w:tabs>
-          <w:tab w:val="num" w:pos="1800"/>
-        </w:tabs>
-        <w:ind w:left="1800" w:hanging="360"/>
-      </w:pPr>
-      <w:rPr>
-        <w:rFonts w:ascii="Symbol" w:hAnsi="Symbol" w:cs="Symbol" w:hint="default"/>
-        <w:rFonts w:cs="OpenSymbol"/>
-      </w:rPr>
-    </w:lvl>
-    <w:lvl w:ilvl="4">
-      <w:start w:val="1"/>
-      <w:numFmt w:val="bullet"/>
-      <w:lvlText w:val="◦"/>
-      <w:lvlJc w:val="left"/>
-      <w:pPr>
-        <w:tabs>
-          <w:tab w:val="num" w:pos="2160"/>
-        </w:tabs>
-        <w:ind w:left="2160" w:hanging="360"/>
-      </w:pPr>
-      <w:rPr>
-        <w:rFonts w:ascii="OpenSymbol" w:hAnsi="OpenSymbol" w:cs="OpenSymbol" w:hint="default"/>
-        <w:rFonts w:cs="OpenSymbol"/>
-      </w:rPr>
-    </w:lvl>
-    <w:lvl w:ilvl="5">
-      <w:start w:val="1"/>
-      <w:numFmt w:val="bullet"/>
-      <w:lvlText w:val="▪"/>
-      <w:lvlJc w:val="left"/>
-      <w:pPr>
-        <w:tabs>
-          <w:tab w:val="num" w:pos="2520"/>
-        </w:tabs>
-        <w:ind w:left="2520" w:hanging="360"/>
-      </w:pPr>
-      <w:rPr>
-        <w:rFonts w:ascii="OpenSymbol" w:hAnsi="OpenSymbol" w:cs="OpenSymbol" w:hint="default"/>
-        <w:rFonts w:cs="OpenSymbol"/>
-      </w:rPr>
-    </w:lvl>
-    <w:lvl w:ilvl="6">
-      <w:start w:val="1"/>
-      <w:numFmt w:val="bullet"/>
-      <w:lvlText w:val=""/>
-      <w:lvlJc w:val="left"/>
-      <w:pPr>
-        <w:tabs>
-          <w:tab w:val="num" w:pos="2880"/>
-        </w:tabs>
-        <w:ind w:left="2880" w:hanging="360"/>
-      </w:pPr>
-      <w:rPr>
-        <w:rFonts w:ascii="Symbol" w:hAnsi="Symbol" w:cs="Symbol" w:hint="default"/>
-        <w:rFonts w:cs="OpenSymbol"/>
-      </w:rPr>
-    </w:lvl>
-    <w:lvl w:ilvl="7">
-      <w:start w:val="1"/>
-      <w:numFmt w:val="bullet"/>
-      <w:lvlText w:val="◦"/>
-      <w:lvlJc w:val="left"/>
-      <w:pPr>
-        <w:tabs>
-          <w:tab w:val="num" w:pos="3240"/>
-        </w:tabs>
-        <w:ind w:left="3240" w:hanging="360"/>
-      </w:pPr>
-      <w:rPr>
-        <w:rFonts w:ascii="OpenSymbol" w:hAnsi="OpenSymbol" w:cs="OpenSymbol" w:hint="default"/>
-        <w:rFonts w:cs="OpenSymbol"/>
-      </w:rPr>
-    </w:lvl>
-    <w:lvl w:ilvl="8">
-      <w:start w:val="1"/>
-      <w:numFmt w:val="bullet"/>
-      <w:lvlText w:val="▪"/>
-      <w:lvlJc w:val="left"/>
-      <w:pPr>
-        <w:tabs>
-          <w:tab w:val="num" w:pos="3600"/>
-        </w:tabs>
-        <w:ind w:left="3600" w:hanging="360"/>
-      </w:pPr>
-      <w:rPr>
-        <w:rFonts w:ascii="OpenSymbol" w:hAnsi="OpenSymbol" w:cs="OpenSymbol" w:hint="default"/>
-        <w:rFonts w:cs="OpenSymbol"/>
-      </w:rPr>
-    </w:lvl>
-  </w:abstractNum>
-  <w:abstractNum w:abstractNumId="7">
-    <w:lvl w:ilvl="0">
-      <w:start w:val="1"/>
       <w:numFmt w:val="none"/>
       <w:suff w:val="nothing"/>
       <w:lvlText w:val=""/>
@@ -6970,15 +6512,6 @@
   </w:num>
   <w:num w:numId="4">
     <w:abstractNumId w:val="4"/>
-  </w:num>
-  <w:num w:numId="5">
-    <w:abstractNumId w:val="5"/>
-  </w:num>
-  <w:num w:numId="6">
-    <w:abstractNumId w:val="6"/>
-  </w:num>
-  <w:num w:numId="7">
-    <w:abstractNumId w:val="7"/>
   </w:num>
 </w:numbering>
 </file>
@@ -7738,195 +7271,6 @@
       <w:rFonts w:ascii="OpenSymbol" w:hAnsi="OpenSymbol" w:eastAsia="OpenSymbol" w:cs="OpenSymbol"/>
     </w:rPr>
   </w:style>
-  <w:style w:type="character" w:styleId="ListLabel20">
-    <w:name w:val="ListLabel 20"/>
-    <w:qFormat/>
-    <w:rPr>
-      <w:rFonts w:cs="Symbol"/>
-    </w:rPr>
-  </w:style>
-  <w:style w:type="character" w:styleId="ListLabel21">
-    <w:name w:val="ListLabel 21"/>
-    <w:qFormat/>
-    <w:rPr>
-      <w:rFonts w:cs="Courier New"/>
-    </w:rPr>
-  </w:style>
-  <w:style w:type="character" w:styleId="ListLabel22">
-    <w:name w:val="ListLabel 22"/>
-    <w:qFormat/>
-    <w:rPr>
-      <w:rFonts w:cs="Wingdings"/>
-    </w:rPr>
-  </w:style>
-  <w:style w:type="character" w:styleId="ListLabel23">
-    <w:name w:val="ListLabel 23"/>
-    <w:qFormat/>
-    <w:rPr>
-      <w:rFonts w:cs="Symbol"/>
-    </w:rPr>
-  </w:style>
-  <w:style w:type="character" w:styleId="ListLabel24">
-    <w:name w:val="ListLabel 24"/>
-    <w:qFormat/>
-    <w:rPr>
-      <w:rFonts w:cs="Courier New"/>
-    </w:rPr>
-  </w:style>
-  <w:style w:type="character" w:styleId="ListLabel25">
-    <w:name w:val="ListLabel 25"/>
-    <w:qFormat/>
-    <w:rPr>
-      <w:rFonts w:cs="Wingdings"/>
-    </w:rPr>
-  </w:style>
-  <w:style w:type="character" w:styleId="ListLabel26">
-    <w:name w:val="ListLabel 26"/>
-    <w:qFormat/>
-    <w:rPr>
-      <w:rFonts w:cs="Symbol"/>
-    </w:rPr>
-  </w:style>
-  <w:style w:type="character" w:styleId="ListLabel27">
-    <w:name w:val="ListLabel 27"/>
-    <w:qFormat/>
-    <w:rPr>
-      <w:rFonts w:cs="Courier New"/>
-    </w:rPr>
-  </w:style>
-  <w:style w:type="character" w:styleId="ListLabel28">
-    <w:name w:val="ListLabel 28"/>
-    <w:qFormat/>
-    <w:rPr>
-      <w:rFonts w:cs="Wingdings"/>
-    </w:rPr>
-  </w:style>
-  <w:style w:type="character" w:styleId="ListLabel29">
-    <w:name w:val="ListLabel 29"/>
-    <w:qFormat/>
-    <w:rPr>
-      <w:rFonts w:cs="OpenSymbol"/>
-    </w:rPr>
-  </w:style>
-  <w:style w:type="character" w:styleId="ListLabel30">
-    <w:name w:val="ListLabel 30"/>
-    <w:qFormat/>
-    <w:rPr>
-      <w:rFonts w:cs="OpenSymbol"/>
-    </w:rPr>
-  </w:style>
-  <w:style w:type="character" w:styleId="ListLabel31">
-    <w:name w:val="ListLabel 31"/>
-    <w:qFormat/>
-    <w:rPr>
-      <w:rFonts w:cs="OpenSymbol"/>
-    </w:rPr>
-  </w:style>
-  <w:style w:type="character" w:styleId="ListLabel32">
-    <w:name w:val="ListLabel 32"/>
-    <w:qFormat/>
-    <w:rPr>
-      <w:rFonts w:cs="OpenSymbol"/>
-    </w:rPr>
-  </w:style>
-  <w:style w:type="character" w:styleId="ListLabel33">
-    <w:name w:val="ListLabel 33"/>
-    <w:qFormat/>
-    <w:rPr>
-      <w:rFonts w:cs="OpenSymbol"/>
-    </w:rPr>
-  </w:style>
-  <w:style w:type="character" w:styleId="ListLabel34">
-    <w:name w:val="ListLabel 34"/>
-    <w:qFormat/>
-    <w:rPr>
-      <w:rFonts w:cs="OpenSymbol"/>
-    </w:rPr>
-  </w:style>
-  <w:style w:type="character" w:styleId="ListLabel35">
-    <w:name w:val="ListLabel 35"/>
-    <w:qFormat/>
-    <w:rPr>
-      <w:rFonts w:cs="OpenSymbol"/>
-    </w:rPr>
-  </w:style>
-  <w:style w:type="character" w:styleId="ListLabel36">
-    <w:name w:val="ListLabel 36"/>
-    <w:qFormat/>
-    <w:rPr>
-      <w:rFonts w:cs="OpenSymbol"/>
-    </w:rPr>
-  </w:style>
-  <w:style w:type="character" w:styleId="ListLabel37">
-    <w:name w:val="ListLabel 37"/>
-    <w:qFormat/>
-    <w:rPr>
-      <w:rFonts w:cs="OpenSymbol"/>
-    </w:rPr>
-  </w:style>
-  <w:style w:type="character" w:styleId="ListLabel38">
-    <w:name w:val="ListLabel 38"/>
-    <w:qFormat/>
-    <w:rPr>
-      <w:rFonts w:cs="OpenSymbol"/>
-    </w:rPr>
-  </w:style>
-  <w:style w:type="character" w:styleId="ListLabel39">
-    <w:name w:val="ListLabel 39"/>
-    <w:qFormat/>
-    <w:rPr>
-      <w:rFonts w:cs="OpenSymbol"/>
-    </w:rPr>
-  </w:style>
-  <w:style w:type="character" w:styleId="ListLabel40">
-    <w:name w:val="ListLabel 40"/>
-    <w:qFormat/>
-    <w:rPr>
-      <w:rFonts w:cs="OpenSymbol"/>
-    </w:rPr>
-  </w:style>
-  <w:style w:type="character" w:styleId="ListLabel41">
-    <w:name w:val="ListLabel 41"/>
-    <w:qFormat/>
-    <w:rPr>
-      <w:rFonts w:cs="OpenSymbol"/>
-    </w:rPr>
-  </w:style>
-  <w:style w:type="character" w:styleId="ListLabel42">
-    <w:name w:val="ListLabel 42"/>
-    <w:qFormat/>
-    <w:rPr>
-      <w:rFonts w:cs="OpenSymbol"/>
-    </w:rPr>
-  </w:style>
-  <w:style w:type="character" w:styleId="ListLabel43">
-    <w:name w:val="ListLabel 43"/>
-    <w:qFormat/>
-    <w:rPr>
-      <w:rFonts w:cs="OpenSymbol"/>
-    </w:rPr>
-  </w:style>
-  <w:style w:type="character" w:styleId="ListLabel44">
-    <w:name w:val="ListLabel 44"/>
-    <w:qFormat/>
-    <w:rPr>
-      <w:rFonts w:cs="OpenSymbol"/>
-    </w:rPr>
-  </w:style>
-  <w:style w:type="character" w:styleId="ListLabel45">
-    <w:name w:val="ListLabel 45"/>
-    <w:qFormat/>
-    <w:rPr>
-      <w:rFonts w:cs="OpenSymbol"/>
-    </w:rPr>
-  </w:style>
-  <w:style w:type="character" w:styleId="ListLabel46">
-    <w:name w:val="ListLabel 46"/>
-    <w:qFormat/>
-    <w:rPr>
-      <w:rFonts w:cs="OpenSymbol"/>
-    </w:rPr>
-  </w:style>
   <w:style w:type="paragraph" w:styleId="Titolo">
     <w:name w:val="Titolo"/>
     <w:basedOn w:val="Normal"/>

</xml_diff>